<commit_message>
Functionally Finished Software (Untested)
</commit_message>
<xml_diff>
--- a/Doc_NILE/EPS_SBT_SPS(I).docx
+++ b/Doc_NILE/EPS_SBT_SPS(I).docx
@@ -2,6 +2,8 @@
 <file path=word/document.xml><?xml version="1.0" encoding="utf-8"?>
 <w:document xmlns:wpc="http://schemas.microsoft.com/office/word/2010/wordprocessingCanvas" xmlns:cx="http://schemas.microsoft.com/office/drawing/2014/chartex" xmlns:cx1="http://schemas.microsoft.com/office/drawing/2015/9/8/chartex" xmlns:cx2="http://schemas.microsoft.com/office/drawing/2015/10/21/chartex" xmlns:cx3="http://schemas.microsoft.com/office/drawing/2016/5/9/chartex" xmlns:cx4="http://schemas.microsoft.com/office/drawing/2016/5/10/chartex" xmlns:cx5="http://schemas.microsoft.com/office/drawing/2016/5/11/chartex" xmlns:cx6="http://schemas.microsoft.com/office/drawing/2016/5/12/chartex" xmlns:cx7="http://schemas.microsoft.com/office/drawing/2016/5/13/chartex" xmlns:cx8="http://schemas.microsoft.com/office/drawing/2016/5/14/chartex" xmlns:mc="http://schemas.openxmlformats.org/markup-compatibility/2006" xmlns:aink="http://schemas.microsoft.com/office/drawing/2016/ink" xmlns:am3d="http://schemas.microsoft.com/office/drawing/2017/model3d" xmlns:o="urn:schemas-microsoft-com:office:office" xmlns:r="http://schemas.openxmlformats.org/officeDocument/2006/relationships" xmlns:m="http://schemas.openxmlformats.org/officeDocument/2006/math" xmlns:v="urn:schemas-microsoft-com:vml" xmlns:wp14="http://schemas.microsoft.com/office/word/2010/wordprocessingDrawing" xmlns:wp="http://schemas.openxmlformats.org/drawingml/2006/wordprocessingDrawing" xmlns:w10="urn:schemas-microsoft-com:office:word" xmlns:w="http://schemas.openxmlformats.org/wordprocessingml/2006/main" xmlns:w14="http://schemas.microsoft.com/office/word/2010/wordml" xmlns:w15="http://schemas.microsoft.com/office/word/2012/wordml" xmlns:w16cid="http://schemas.microsoft.com/office/word/2016/wordml/cid" xmlns:w16se="http://schemas.microsoft.com/office/word/2015/wordml/symex" xmlns:wpg="http://schemas.microsoft.com/office/word/2010/wordprocessingGroup" xmlns:wpi="http://schemas.microsoft.com/office/word/2010/wordprocessingInk" xmlns:wne="http://schemas.microsoft.com/office/word/2006/wordml" xmlns:wps="http://schemas.microsoft.com/office/word/2010/wordprocessingShape" mc:Ignorable="w14 w15 w16se w16cid wp14">
   <w:body>
+    <w:bookmarkStart w:id="0" w:name="_GoBack" w:displacedByCustomXml="next"/>
+    <w:bookmarkEnd w:id="0" w:displacedByCustomXml="next"/>
     <w:sdt>
       <w:sdtPr>
         <w:rPr>
@@ -1541,6 +1543,13 @@
     </w:sdt>
     <w:sdt>
       <w:sdtPr>
+        <w:rPr>
+          <w:rFonts w:asciiTheme="minorHAnsi" w:eastAsiaTheme="minorHAnsi" w:hAnsiTheme="minorHAnsi" w:cstheme="minorBidi"/>
+          <w:color w:val="auto"/>
+          <w:sz w:val="22"/>
+          <w:szCs w:val="22"/>
+          <w:lang w:val="en-US"/>
+        </w:rPr>
         <w:id w:val="-602809327"/>
         <w:docPartObj>
           <w:docPartGallery w:val="Table of Contents"/>
@@ -1549,14 +1558,9 @@
       </w:sdtPr>
       <w:sdtEndPr>
         <w:rPr>
-          <w:rFonts w:asciiTheme="minorHAnsi" w:eastAsiaTheme="minorHAnsi" w:hAnsiTheme="minorHAnsi" w:cstheme="minorBidi"/>
           <w:b/>
           <w:bCs/>
           <w:noProof/>
-          <w:color w:val="auto"/>
-          <w:sz w:val="22"/>
-          <w:szCs w:val="22"/>
-          <w:lang w:val="en-US"/>
         </w:rPr>
       </w:sdtEndPr>
       <w:sdtContent>
@@ -1589,7 +1593,7 @@
           <w:r>
             <w:fldChar w:fldCharType="separate"/>
           </w:r>
-          <w:hyperlink w:anchor="_Toc3496554" w:history="1">
+          <w:hyperlink w:anchor="_Toc3665695" w:history="1">
             <w:r>
               <w:rPr>
                 <w:rStyle w:val="Hyperlink"/>
@@ -1608,7 +1612,7 @@
                 <w:rStyle w:val="Hyperlink"/>
                 <w:noProof/>
               </w:rPr>
-              <w:t xml:space="preserve"> INTRODUCTIE</w:t>
+              <w:t xml:space="preserve"> Introduction</w:t>
             </w:r>
             <w:r>
               <w:rPr>
@@ -1629,7 +1633,93 @@
                 <w:noProof/>
                 <w:webHidden/>
               </w:rPr>
-              <w:instrText xml:space="preserve"> PAGEREF _Toc3496554 \h </w:instrText>
+              <w:instrText xml:space="preserve"> PAGEREF _Toc3665695 \h </w:instrText>
+            </w:r>
+            <w:r>
+              <w:rPr>
+                <w:noProof/>
+                <w:webHidden/>
+              </w:rPr>
+            </w:r>
+            <w:r>
+              <w:rPr>
+                <w:noProof/>
+                <w:webHidden/>
+              </w:rPr>
+              <w:fldChar w:fldCharType="separate"/>
+            </w:r>
+            <w:r>
+              <w:rPr>
+                <w:noProof/>
+                <w:webHidden/>
+              </w:rPr>
+              <w:t>2</w:t>
+            </w:r>
+            <w:r>
+              <w:rPr>
+                <w:noProof/>
+                <w:webHidden/>
+              </w:rPr>
+              <w:fldChar w:fldCharType="end"/>
+            </w:r>
+          </w:hyperlink>
+        </w:p>
+        <w:p>
+          <w:pPr>
+            <w:pStyle w:val="TOC2"/>
+            <w:tabs>
+              <w:tab w:val="left" w:pos="660"/>
+              <w:tab w:val="right" w:leader="dot" w:pos="9350"/>
+            </w:tabs>
+            <w:rPr>
+              <w:rFonts w:eastAsiaTheme="minorEastAsia"/>
+              <w:noProof/>
+              <w:lang w:val="en-NL" w:eastAsia="en-NL"/>
+            </w:rPr>
+          </w:pPr>
+          <w:hyperlink w:anchor="_Toc3665696" w:history="1">
+            <w:r>
+              <w:rPr>
+                <w:rStyle w:val="Hyperlink"/>
+                <w:noProof/>
+              </w:rPr>
+              <w:t>1</w:t>
+            </w:r>
+            <w:r>
+              <w:rPr>
+                <w:rFonts w:eastAsiaTheme="minorEastAsia"/>
+                <w:noProof/>
+                <w:lang w:val="en-NL" w:eastAsia="en-NL"/>
+              </w:rPr>
+              <w:tab/>
+            </w:r>
+            <w:r>
+              <w:rPr>
+                <w:rStyle w:val="Hyperlink"/>
+                <w:noProof/>
+              </w:rPr>
+              <w:t>Context</w:t>
+            </w:r>
+            <w:r>
+              <w:rPr>
+                <w:noProof/>
+                <w:webHidden/>
+              </w:rPr>
+              <w:tab/>
+            </w:r>
+            <w:r>
+              <w:rPr>
+                <w:noProof/>
+                <w:webHidden/>
+              </w:rPr>
+              <w:fldChar w:fldCharType="begin"/>
+            </w:r>
+            <w:r>
+              <w:rPr>
+                <w:noProof/>
+                <w:webHidden/>
+              </w:rPr>
+              <w:instrText xml:space="preserve"> PAGEREF _Toc3665696 \h </w:instrText>
             </w:r>
             <w:r>
               <w:rPr>
@@ -1672,7 +1762,7 @@
               <w:lang w:val="en-NL" w:eastAsia="en-NL"/>
             </w:rPr>
           </w:pPr>
-          <w:hyperlink w:anchor="_Toc3496555" w:history="1">
+          <w:hyperlink w:anchor="_Toc3665697" w:history="1">
             <w:r>
               <w:rPr>
                 <w:rStyle w:val="Hyperlink"/>
@@ -1691,7 +1781,7 @@
                 <w:rStyle w:val="Hyperlink"/>
                 <w:noProof/>
               </w:rPr>
-              <w:t xml:space="preserve"> RX CAN berichten</w:t>
+              <w:t xml:space="preserve"> Introduction</w:t>
             </w:r>
             <w:r>
               <w:rPr>
@@ -1712,7 +1802,93 @@
                 <w:noProof/>
                 <w:webHidden/>
               </w:rPr>
-              <w:instrText xml:space="preserve"> PAGEREF _Toc3496555 \h </w:instrText>
+              <w:instrText xml:space="preserve"> PAGEREF _Toc3665697 \h </w:instrText>
+            </w:r>
+            <w:r>
+              <w:rPr>
+                <w:noProof/>
+                <w:webHidden/>
+              </w:rPr>
+            </w:r>
+            <w:r>
+              <w:rPr>
+                <w:noProof/>
+                <w:webHidden/>
+              </w:rPr>
+              <w:fldChar w:fldCharType="separate"/>
+            </w:r>
+            <w:r>
+              <w:rPr>
+                <w:noProof/>
+                <w:webHidden/>
+              </w:rPr>
+              <w:t>3</w:t>
+            </w:r>
+            <w:r>
+              <w:rPr>
+                <w:noProof/>
+                <w:webHidden/>
+              </w:rPr>
+              <w:fldChar w:fldCharType="end"/>
+            </w:r>
+          </w:hyperlink>
+        </w:p>
+        <w:p>
+          <w:pPr>
+            <w:pStyle w:val="TOC2"/>
+            <w:tabs>
+              <w:tab w:val="left" w:pos="880"/>
+              <w:tab w:val="right" w:leader="dot" w:pos="9350"/>
+            </w:tabs>
+            <w:rPr>
+              <w:rFonts w:eastAsiaTheme="minorEastAsia"/>
+              <w:noProof/>
+              <w:lang w:val="en-NL" w:eastAsia="en-NL"/>
+            </w:rPr>
+          </w:pPr>
+          <w:hyperlink w:anchor="_Toc3665698" w:history="1">
+            <w:r>
+              <w:rPr>
+                <w:rStyle w:val="Hyperlink"/>
+                <w:noProof/>
+              </w:rPr>
+              <w:t>1.1.</w:t>
+            </w:r>
+            <w:r>
+              <w:rPr>
+                <w:rFonts w:eastAsiaTheme="minorEastAsia"/>
+                <w:noProof/>
+                <w:lang w:val="en-NL" w:eastAsia="en-NL"/>
+              </w:rPr>
+              <w:tab/>
+            </w:r>
+            <w:r>
+              <w:rPr>
+                <w:rStyle w:val="Hyperlink"/>
+                <w:noProof/>
+              </w:rPr>
+              <w:t>Context</w:t>
+            </w:r>
+            <w:r>
+              <w:rPr>
+                <w:noProof/>
+                <w:webHidden/>
+              </w:rPr>
+              <w:tab/>
+            </w:r>
+            <w:r>
+              <w:rPr>
+                <w:noProof/>
+                <w:webHidden/>
+              </w:rPr>
+              <w:fldChar w:fldCharType="begin"/>
+            </w:r>
+            <w:r>
+              <w:rPr>
+                <w:noProof/>
+                <w:webHidden/>
+              </w:rPr>
+              <w:instrText xml:space="preserve"> PAGEREF _Toc3665698 \h </w:instrText>
             </w:r>
             <w:r>
               <w:rPr>
@@ -1755,7 +1931,7 @@
               <w:lang w:val="en-NL" w:eastAsia="en-NL"/>
             </w:rPr>
           </w:pPr>
-          <w:hyperlink w:anchor="_Toc3496556" w:history="1">
+          <w:hyperlink w:anchor="_Toc3665699" w:history="1">
             <w:r>
               <w:rPr>
                 <w:rStyle w:val="Hyperlink"/>
@@ -1774,7 +1950,7 @@
                 <w:rStyle w:val="Hyperlink"/>
                 <w:noProof/>
               </w:rPr>
-              <w:t xml:space="preserve"> TX CAN berichten</w:t>
+              <w:t xml:space="preserve"> RX CAN berichten</w:t>
             </w:r>
             <w:r>
               <w:rPr>
@@ -1795,7 +1971,7 @@
                 <w:noProof/>
                 <w:webHidden/>
               </w:rPr>
-              <w:instrText xml:space="preserve"> PAGEREF _Toc3496556 \h </w:instrText>
+              <w:instrText xml:space="preserve"> PAGEREF _Toc3665699 \h </w:instrText>
             </w:r>
             <w:r>
               <w:rPr>
@@ -1838,12 +2014,11 @@
               <w:lang w:val="en-NL" w:eastAsia="en-NL"/>
             </w:rPr>
           </w:pPr>
-          <w:hyperlink w:anchor="_Toc3496557" w:history="1">
+          <w:hyperlink w:anchor="_Toc3665700" w:history="1">
             <w:r>
               <w:rPr>
                 <w:rStyle w:val="Hyperlink"/>
                 <w:noProof/>
-                <w:lang w:val="nl-NL"/>
                 <w14:scene3d>
                   <w14:camera w14:prst="orthographicFront"/>
                   <w14:lightRig w14:rig="threePt" w14:dir="t">
@@ -1857,9 +2032,8 @@
               <w:rPr>
                 <w:rStyle w:val="Hyperlink"/>
                 <w:noProof/>
-                <w:lang w:val="nl-NL"/>
-              </w:rPr>
-              <w:t xml:space="preserve"> Overig</w:t>
+              </w:rPr>
+              <w:t xml:space="preserve"> TX CAN berichten</w:t>
             </w:r>
             <w:r>
               <w:rPr>
@@ -1880,7 +2054,7 @@
                 <w:noProof/>
                 <w:webHidden/>
               </w:rPr>
-              <w:instrText xml:space="preserve"> PAGEREF _Toc3496557 \h </w:instrText>
+              <w:instrText xml:space="preserve"> PAGEREF _Toc3665700 \h </w:instrText>
             </w:r>
             <w:r>
               <w:rPr>
@@ -1900,7 +2074,92 @@
                 <w:noProof/>
                 <w:webHidden/>
               </w:rPr>
-              <w:t>5</w:t>
+              <w:t>6</w:t>
+            </w:r>
+            <w:r>
+              <w:rPr>
+                <w:noProof/>
+                <w:webHidden/>
+              </w:rPr>
+              <w:fldChar w:fldCharType="end"/>
+            </w:r>
+          </w:hyperlink>
+        </w:p>
+        <w:p>
+          <w:pPr>
+            <w:pStyle w:val="TOC1"/>
+            <w:tabs>
+              <w:tab w:val="right" w:leader="dot" w:pos="9350"/>
+            </w:tabs>
+            <w:rPr>
+              <w:rFonts w:eastAsiaTheme="minorEastAsia"/>
+              <w:noProof/>
+              <w:lang w:val="en-NL" w:eastAsia="en-NL"/>
+            </w:rPr>
+          </w:pPr>
+          <w:hyperlink w:anchor="_Toc3665701" w:history="1">
+            <w:r>
+              <w:rPr>
+                <w:rStyle w:val="Hyperlink"/>
+                <w:noProof/>
+                <w:lang w:val="nl-NL"/>
+                <w14:scene3d>
+                  <w14:camera w14:prst="orthographicFront"/>
+                  <w14:lightRig w14:rig="threePt" w14:dir="t">
+                    <w14:rot w14:lat="0" w14:lon="0" w14:rev="0"/>
+                  </w14:lightRig>
+                </w14:scene3d>
+              </w:rPr>
+              <w:t>Chapter 6 |</w:t>
+            </w:r>
+            <w:r>
+              <w:rPr>
+                <w:rStyle w:val="Hyperlink"/>
+                <w:noProof/>
+                <w:lang w:val="nl-NL"/>
+              </w:rPr>
+              <w:t xml:space="preserve"> Overig</w:t>
+            </w:r>
+            <w:r>
+              <w:rPr>
+                <w:noProof/>
+                <w:webHidden/>
+              </w:rPr>
+              <w:tab/>
+            </w:r>
+            <w:r>
+              <w:rPr>
+                <w:noProof/>
+                <w:webHidden/>
+              </w:rPr>
+              <w:fldChar w:fldCharType="begin"/>
+            </w:r>
+            <w:r>
+              <w:rPr>
+                <w:noProof/>
+                <w:webHidden/>
+              </w:rPr>
+              <w:instrText xml:space="preserve"> PAGEREF _Toc3665701 \h </w:instrText>
+            </w:r>
+            <w:r>
+              <w:rPr>
+                <w:noProof/>
+                <w:webHidden/>
+              </w:rPr>
+            </w:r>
+            <w:r>
+              <w:rPr>
+                <w:noProof/>
+                <w:webHidden/>
+              </w:rPr>
+              <w:fldChar w:fldCharType="separate"/>
+            </w:r>
+            <w:r>
+              <w:rPr>
+                <w:noProof/>
+                <w:webHidden/>
+              </w:rPr>
+              <w:t>7</w:t>
             </w:r>
             <w:r>
               <w:rPr>
@@ -1930,10 +2189,33 @@
         </w:p>
       </w:sdtContent>
     </w:sdt>
-    <w:p/>
     <w:p>
       <w:pPr>
         <w:jc w:val="both"/>
+        <w:rPr>
+          <w:rStyle w:val="Strong"/>
+        </w:rPr>
+      </w:pPr>
+      <w:r>
+        <w:rPr>
+          <w:rStyle w:val="Strong"/>
+        </w:rPr>
+        <w:t>LIST OF FIGURES</w:t>
+      </w:r>
+    </w:p>
+    <w:p>
+      <w:pPr>
+        <w:pStyle w:val="TableofFigures"/>
+        <w:tabs>
+          <w:tab w:val="right" w:leader="dot" w:pos="9350"/>
+        </w:tabs>
+        <w:rPr>
+          <w:rFonts w:eastAsiaTheme="minorEastAsia"/>
+          <w:noProof/>
+          <w:lang w:val="en-NL" w:eastAsia="en-NL"/>
+        </w:rPr>
+      </w:pPr>
+      <w:r>
         <w:rPr>
           <w:rFonts w:ascii="Silka Medium" w:eastAsiaTheme="majorEastAsia" w:hAnsi="Silka Medium" w:cstheme="majorBidi"/>
           <w:color w:val="1F2A44"/>
@@ -1941,7 +2223,8 @@
           <w:szCs w:val="32"/>
           <w:lang w:val="en-GB"/>
         </w:rPr>
-      </w:pPr>
+        <w:fldChar w:fldCharType="begin"/>
+      </w:r>
       <w:r>
         <w:rPr>
           <w:rFonts w:ascii="Silka Medium" w:eastAsiaTheme="majorEastAsia" w:hAnsi="Silka Medium" w:cstheme="majorBidi"/>
@@ -1950,7 +2233,7 @@
           <w:szCs w:val="32"/>
           <w:lang w:val="en-GB"/>
         </w:rPr>
-        <w:fldChar w:fldCharType="begin"/>
+        <w:instrText xml:space="preserve"> TOC \h \z \c "Figure" </w:instrText>
       </w:r>
       <w:r>
         <w:rPr>
@@ -1960,7 +2243,146 @@
           <w:szCs w:val="32"/>
           <w:lang w:val="en-GB"/>
         </w:rPr>
-        <w:instrText xml:space="preserve"> TOC \h \z \c "Figure" </w:instrText>
+        <w:fldChar w:fldCharType="separate"/>
+      </w:r>
+      <w:hyperlink w:anchor="_Toc3665702" w:history="1">
+        <w:r>
+          <w:rPr>
+            <w:rStyle w:val="Hyperlink"/>
+            <w:noProof/>
+          </w:rPr>
+          <w:t>Figure 3</w:t>
+        </w:r>
+        <w:r>
+          <w:rPr>
+            <w:rStyle w:val="Hyperlink"/>
+            <w:noProof/>
+          </w:rPr>
+          <w:noBreakHyphen/>
+          <w:t>1</w:t>
+        </w:r>
+        <w:r>
+          <w:rPr>
+            <w:noProof/>
+            <w:webHidden/>
+          </w:rPr>
+          <w:tab/>
+        </w:r>
+        <w:r>
+          <w:rPr>
+            <w:noProof/>
+            <w:webHidden/>
+          </w:rPr>
+          <w:fldChar w:fldCharType="begin"/>
+        </w:r>
+        <w:r>
+          <w:rPr>
+            <w:noProof/>
+            <w:webHidden/>
+          </w:rPr>
+          <w:instrText xml:space="preserve"> PAGEREF _Toc3665702 \h </w:instrText>
+        </w:r>
+        <w:r>
+          <w:rPr>
+            <w:noProof/>
+            <w:webHidden/>
+          </w:rPr>
+        </w:r>
+        <w:r>
+          <w:rPr>
+            <w:noProof/>
+            <w:webHidden/>
+          </w:rPr>
+          <w:fldChar w:fldCharType="separate"/>
+        </w:r>
+        <w:r>
+          <w:rPr>
+            <w:noProof/>
+            <w:webHidden/>
+          </w:rPr>
+          <w:t>3</w:t>
+        </w:r>
+        <w:r>
+          <w:rPr>
+            <w:noProof/>
+            <w:webHidden/>
+          </w:rPr>
+          <w:fldChar w:fldCharType="end"/>
+        </w:r>
+      </w:hyperlink>
+    </w:p>
+    <w:p>
+      <w:pPr>
+        <w:jc w:val="both"/>
+        <w:rPr>
+          <w:rStyle w:val="Strong"/>
+        </w:rPr>
+      </w:pPr>
+      <w:r>
+        <w:rPr>
+          <w:rFonts w:ascii="Silka Medium" w:eastAsiaTheme="majorEastAsia" w:hAnsi="Silka Medium" w:cstheme="majorBidi"/>
+          <w:color w:val="1F2A44"/>
+          <w:sz w:val="36"/>
+          <w:szCs w:val="32"/>
+          <w:lang w:val="en-GB"/>
+        </w:rPr>
+        <w:fldChar w:fldCharType="end"/>
+      </w:r>
+      <w:r>
+        <w:rPr>
+          <w:rStyle w:val="Strong"/>
+        </w:rPr>
+        <w:t xml:space="preserve"> </w:t>
+      </w:r>
+    </w:p>
+    <w:p>
+      <w:pPr>
+        <w:jc w:val="both"/>
+        <w:rPr>
+          <w:rFonts w:ascii="Silka Medium" w:eastAsiaTheme="majorEastAsia" w:hAnsi="Silka Medium" w:cstheme="majorBidi"/>
+          <w:color w:val="1F2A44"/>
+          <w:sz w:val="36"/>
+          <w:szCs w:val="32"/>
+          <w:lang w:val="en-GB"/>
+        </w:rPr>
+      </w:pPr>
+      <w:r>
+        <w:rPr>
+          <w:rStyle w:val="Strong"/>
+        </w:rPr>
+        <w:t>LIST OF TABLES</w:t>
+      </w:r>
+    </w:p>
+    <w:p>
+      <w:pPr>
+        <w:jc w:val="both"/>
+        <w:rPr>
+          <w:rFonts w:ascii="Silka Medium" w:eastAsiaTheme="majorEastAsia" w:hAnsi="Silka Medium" w:cstheme="majorBidi"/>
+          <w:color w:val="1F2A44"/>
+          <w:sz w:val="36"/>
+          <w:szCs w:val="32"/>
+          <w:lang w:val="en-GB"/>
+        </w:rPr>
+      </w:pPr>
+      <w:r>
+        <w:rPr>
+          <w:rFonts w:ascii="Silka Medium" w:eastAsiaTheme="majorEastAsia" w:hAnsi="Silka Medium" w:cstheme="majorBidi"/>
+          <w:color w:val="1F2A44"/>
+          <w:sz w:val="36"/>
+          <w:szCs w:val="32"/>
+          <w:lang w:val="en-GB"/>
+        </w:rPr>
+        <w:fldChar w:fldCharType="begin"/>
+      </w:r>
+      <w:r>
+        <w:rPr>
+          <w:rFonts w:ascii="Silka Medium" w:eastAsiaTheme="majorEastAsia" w:hAnsi="Silka Medium" w:cstheme="majorBidi"/>
+          <w:color w:val="1F2A44"/>
+          <w:sz w:val="36"/>
+          <w:szCs w:val="32"/>
+          <w:lang w:val="en-GB"/>
+        </w:rPr>
+        <w:instrText xml:space="preserve"> TOC \h \z \c "Table" </w:instrText>
       </w:r>
       <w:r>
         <w:rPr>
@@ -1999,75 +2421,7 @@
       <w:pPr>
         <w:jc w:val="both"/>
         <w:rPr>
-          <w:rFonts w:ascii="Silka Medium" w:eastAsiaTheme="majorEastAsia" w:hAnsi="Silka Medium" w:cstheme="majorBidi"/>
-          <w:color w:val="1F2A44"/>
-          <w:sz w:val="36"/>
-          <w:szCs w:val="32"/>
-          <w:lang w:val="en-GB"/>
-        </w:rPr>
-      </w:pPr>
-      <w:r>
-        <w:rPr>
-          <w:rFonts w:ascii="Silka Medium" w:eastAsiaTheme="majorEastAsia" w:hAnsi="Silka Medium" w:cstheme="majorBidi"/>
-          <w:color w:val="1F2A44"/>
-          <w:sz w:val="36"/>
-          <w:szCs w:val="32"/>
-          <w:lang w:val="en-GB"/>
-        </w:rPr>
-        <w:fldChar w:fldCharType="begin"/>
-      </w:r>
-      <w:r>
-        <w:rPr>
-          <w:rFonts w:ascii="Silka Medium" w:eastAsiaTheme="majorEastAsia" w:hAnsi="Silka Medium" w:cstheme="majorBidi"/>
-          <w:color w:val="1F2A44"/>
-          <w:sz w:val="36"/>
-          <w:szCs w:val="32"/>
-          <w:lang w:val="en-GB"/>
-        </w:rPr>
-        <w:instrText xml:space="preserve"> TOC \h \z \c "Table" </w:instrText>
-      </w:r>
-      <w:r>
-        <w:rPr>
-          <w:rFonts w:ascii="Silka Medium" w:eastAsiaTheme="majorEastAsia" w:hAnsi="Silka Medium" w:cstheme="majorBidi"/>
-          <w:color w:val="1F2A44"/>
-          <w:sz w:val="36"/>
-          <w:szCs w:val="32"/>
-          <w:lang w:val="en-GB"/>
-        </w:rPr>
-        <w:fldChar w:fldCharType="separate"/>
-      </w:r>
-      <w:r>
-        <w:rPr>
-          <w:rFonts w:ascii="Silka Medium" w:eastAsiaTheme="majorEastAsia" w:hAnsi="Silka Medium" w:cstheme="majorBidi"/>
-          <w:b/>
-          <w:bCs/>
-          <w:noProof/>
-          <w:color w:val="1F2A44"/>
-          <w:sz w:val="36"/>
-          <w:szCs w:val="32"/>
-        </w:rPr>
-        <w:t>No table of figures entries found.</w:t>
-      </w:r>
-      <w:r>
-        <w:rPr>
-          <w:rFonts w:ascii="Silka Medium" w:eastAsiaTheme="majorEastAsia" w:hAnsi="Silka Medium" w:cstheme="majorBidi"/>
-          <w:color w:val="1F2A44"/>
-          <w:sz w:val="36"/>
-          <w:szCs w:val="32"/>
-          <w:lang w:val="en-GB"/>
-        </w:rPr>
-        <w:fldChar w:fldCharType="end"/>
-      </w:r>
-    </w:p>
-    <w:p>
-      <w:pPr>
-        <w:jc w:val="both"/>
-        <w:rPr>
-          <w:rFonts w:ascii="Silka Medium" w:eastAsiaTheme="majorEastAsia" w:hAnsi="Silka Medium" w:cstheme="majorBidi"/>
-          <w:color w:val="1F2A44"/>
-          <w:sz w:val="36"/>
-          <w:szCs w:val="32"/>
-          <w:lang w:val="en-GB"/>
+          <w:rStyle w:val="Strong"/>
         </w:rPr>
       </w:pPr>
     </w:p>
@@ -2408,10 +2762,12 @@
       <w:r>
         <w:br w:type="page"/>
       </w:r>
+      <w:bookmarkStart w:id="1" w:name="_Toc3665695"/>
       <w:r>
         <w:lastRenderedPageBreak/>
         <w:t>Introduction</w:t>
       </w:r>
+      <w:bookmarkEnd w:id="1"/>
     </w:p>
     <w:p>
       <w:pPr>
@@ -2424,19 +2780,67 @@
         <w:rPr>
           <w:lang w:val="nl-NL"/>
         </w:rPr>
-        <w:t>This</w:t>
+        <w:t>This documen</w:t>
       </w:r>
       <w:r>
         <w:rPr>
           <w:lang w:val="nl-NL"/>
         </w:rPr>
-        <w:t xml:space="preserve"> documen </w:t>
+        <w:t>t</w:t>
       </w:r>
       <w:r>
         <w:rPr>
           <w:lang w:val="nl-NL"/>
         </w:rPr>
-        <w:t xml:space="preserve">describes the element performance specification of the SolarBoatTwente_SBS (further refered to as SBT_SBS) and the SolarBoatTwente_SBSI (further refered to as SBS_SBSI). </w:t>
+        <w:t xml:space="preserve"> describes the element performance specification of the SolarBoatTwente_S</w:t>
+      </w:r>
+      <w:r>
+        <w:rPr>
+          <w:lang w:val="nl-NL"/>
+        </w:rPr>
+        <w:t>olarPowerSensor</w:t>
+      </w:r>
+      <w:r>
+        <w:rPr>
+          <w:lang w:val="nl-NL"/>
+        </w:rPr>
+        <w:t xml:space="preserve"> (refered to as SBT_S</w:t>
+      </w:r>
+      <w:r>
+        <w:rPr>
+          <w:lang w:val="nl-NL"/>
+        </w:rPr>
+        <w:t>P</w:t>
+      </w:r>
+      <w:r>
+        <w:rPr>
+          <w:lang w:val="nl-NL"/>
+        </w:rPr>
+        <w:t>S) and the SolarBoatTwente_S</w:t>
+      </w:r>
+      <w:r>
+        <w:rPr>
+          <w:lang w:val="nl-NL"/>
+        </w:rPr>
+        <w:t xml:space="preserve">olarPowerSensorInterface </w:t>
+      </w:r>
+      <w:r>
+        <w:rPr>
+          <w:lang w:val="nl-NL"/>
+        </w:rPr>
+        <w:t>(refered to as SBS_S</w:t>
+      </w:r>
+      <w:r>
+        <w:rPr>
+          <w:lang w:val="nl-NL"/>
+        </w:rPr>
+        <w:t>P</w:t>
+      </w:r>
+      <w:r>
+        <w:rPr>
+          <w:lang w:val="nl-NL"/>
+        </w:rPr>
+        <w:t xml:space="preserve">SI). </w:t>
       </w:r>
     </w:p>
     <w:p>
@@ -2450,25 +2854,67 @@
         <w:rPr>
           <w:lang w:val="nl-NL"/>
         </w:rPr>
-        <w:t>The SBT_SBS will consist of a</w:t>
+        <w:t>The SBT_S</w:t>
       </w:r>
       <w:r>
         <w:rPr>
           <w:lang w:val="nl-NL"/>
         </w:rPr>
-        <w:t xml:space="preserve"> specified</w:t>
+        <w:t>P</w:t>
       </w:r>
       <w:r>
         <w:rPr>
           <w:lang w:val="nl-NL"/>
         </w:rPr>
-        <w:t xml:space="preserve"> custom designed hardware element (Solar Power Meter) and </w:t>
+        <w:t xml:space="preserve">S will consist of </w:t>
       </w:r>
       <w:r>
         <w:rPr>
           <w:lang w:val="nl-NL"/>
         </w:rPr>
+        <w:t xml:space="preserve">a </w:t>
+      </w:r>
+      <w:r>
+        <w:rPr>
+          <w:lang w:val="nl-NL"/>
+        </w:rPr>
+        <w:t xml:space="preserve">custom designed hardware element (Solar Power Meter) and </w:t>
+      </w:r>
+      <w:r>
+        <w:rPr>
+          <w:lang w:val="nl-NL"/>
+        </w:rPr>
         <w:t>sofware.</w:t>
+      </w:r>
+      <w:r>
+        <w:rPr>
+          <w:lang w:val="nl-NL"/>
+        </w:rPr>
+        <w:br/>
+      </w:r>
+      <w:r>
+        <w:rPr>
+          <w:lang w:val="nl-NL"/>
+        </w:rPr>
+        <w:t>The SBT_S</w:t>
+      </w:r>
+      <w:r>
+        <w:rPr>
+          <w:lang w:val="nl-NL"/>
+        </w:rPr>
+        <w:t>P</w:t>
+      </w:r>
+      <w:r>
+        <w:rPr>
+          <w:lang w:val="nl-NL"/>
+        </w:rPr>
+        <w:t xml:space="preserve">SI will consist of a set of hardware elements </w:t>
+      </w:r>
+      <w:r>
+        <w:rPr>
+          <w:lang w:val="nl-NL"/>
+        </w:rPr>
+        <w:t>(Arduino Rev3 and Sparkfun CAN-Bus Shield) and software.</w:t>
       </w:r>
     </w:p>
     <w:p>
@@ -2482,206 +2928,1964 @@
         <w:rPr>
           <w:lang w:val="nl-NL"/>
         </w:rPr>
-        <w:t xml:space="preserve">The SBT_SBSI will consist of a set of specified hardware elements </w:t>
+        <w:t>The whole (SBT_S</w:t>
       </w:r>
       <w:r>
         <w:rPr>
           <w:lang w:val="nl-NL"/>
         </w:rPr>
-        <w:t>(Arduino Rev3 and Sparkfun CAN-Bus Shield) and software.</w:t>
+        <w:t>P</w:t>
+      </w:r>
+      <w:r>
+        <w:rPr>
+          <w:lang w:val="nl-NL"/>
+        </w:rPr>
+        <w:t>S and SBT_S</w:t>
+      </w:r>
+      <w:r>
+        <w:rPr>
+          <w:lang w:val="nl-NL"/>
+        </w:rPr>
+        <w:t>P</w:t>
+      </w:r>
+      <w:r>
+        <w:rPr>
+          <w:lang w:val="nl-NL"/>
+        </w:rPr>
+        <w:t xml:space="preserve">SI) will be considered a ‘black box’ from the </w:t>
+      </w:r>
+      <w:r>
+        <w:rPr>
+          <w:lang w:val="nl-NL"/>
+        </w:rPr>
+        <w:t>solar boat its</w:t>
+      </w:r>
+      <w:r>
+        <w:rPr>
+          <w:lang w:val="nl-NL"/>
+        </w:rPr>
+        <w:t xml:space="preserve"> perspective and relevant interfaces and protocols </w:t>
+      </w:r>
+      <w:r>
+        <w:rPr>
+          <w:lang w:val="nl-NL"/>
+        </w:rPr>
+        <w:t xml:space="preserve">for communicating with the solar boat </w:t>
+      </w:r>
+      <w:r>
+        <w:rPr>
+          <w:lang w:val="nl-NL"/>
+        </w:rPr>
+        <w:t>will be described in this document.</w:t>
       </w:r>
     </w:p>
     <w:p>
       <w:pPr>
-        <w:jc w:val="both"/>
-        <w:rPr>
-          <w:lang w:val="nl-NL"/>
-        </w:rPr>
-      </w:pPr>
-      <w:r>
-        <w:rPr>
-          <w:lang w:val="nl-NL"/>
-        </w:rPr>
-        <w:t>The whole (SBT_SBS and SBT_SBSI) will be considered a ‘black box’ from the hardware perspective and only relevant hardware interfaces and software protocols will be described in this document.</w:t>
-      </w:r>
+        <w:pStyle w:val="Heading2"/>
+      </w:pPr>
+      <w:bookmarkStart w:id="2" w:name="_Toc3665696"/>
+      <w:r>
+        <w:t>Context</w:t>
+      </w:r>
+      <w:bookmarkEnd w:id="2"/>
     </w:p>
     <w:p>
       <w:pPr>
-        <w:pStyle w:val="Heading2"/>
-      </w:pPr>
-      <w:r>
-        <w:t>Context</w:t>
+        <w:rPr>
+          <w:lang w:val="en-GB"/>
+        </w:rPr>
+      </w:pPr>
+      <w:r>
+        <w:rPr>
+          <w:lang w:val="en-GB"/>
+        </w:rPr>
+        <w:t xml:space="preserve">From the documentation delivered by Solar Boat Twente (in Dutch): </w:t>
       </w:r>
     </w:p>
     <w:p>
       <w:pPr>
         <w:rPr>
+          <w:lang w:val="nl-NL"/>
+        </w:rPr>
+      </w:pPr>
+      <w:r>
+        <w:rPr>
           <w:lang w:val="en-GB"/>
         </w:rPr>
-      </w:pPr>
-      <w:r>
-        <w:rPr>
-          <w:lang w:val="en-GB"/>
-        </w:rPr>
-        <w:t xml:space="preserve">From the documentation delivered by Solar Boat Twente (in Dutch): </w:t>
+        <w:t>“</w:t>
+      </w:r>
+      <w:r>
+        <w:rPr>
+          <w:lang w:val="nl-NL"/>
+        </w:rPr>
+        <w:t xml:space="preserve">Één </w:t>
+      </w:r>
+      <w:r>
+        <w:rPr>
+          <w:lang w:val="nl-NL"/>
+        </w:rPr>
+        <w:t xml:space="preserve">van de cruciale onderdelen binnen de energiehuishouding in de zonneboot van Solar Boat Twente zijn de maximum power point trackers. De huidige MPPTs zijn ingekochte Genasuns en werken naar tevredenheid op één punt na: er kan niet uitgelezen worden hoeveel vermogen binnenstroomt van de zonnepanelen en doorstroomt naar de batterij. Hiervoor is een additionele PCB ontworpen welke batterij en paneel voltage kunnen meten, evenals batterij en paneel stromen. Daarnaast is er een relais ingebouwd welke de panelen aan/uit kunnen zetten.  Binnen de zonneboot wordt data verstuurd over een CANbus. De additionele PCBs kunnen helaas niet direct op de CANbus aangesloten worden, er is gekozen voor een topologie waarbij alle additionele PCBS aan elkaar gekoppeld zijn middels een I2C verbinding welke vervolgens aangesloten moet worden op een andere microcontroller die de I2C data om kan zetten naar CAN. </w:t>
+      </w:r>
+      <w:r>
+        <w:rPr>
+          <w:lang w:val="nl-NL"/>
+        </w:rPr>
+        <w:t>Voor deze interface welke de I2C data om kan zetten in CAN data wordt de hulp ingeschakeld van een oudgediende van SBT: Niels Leijen. Dit document beschrijft welke input/output data verwacht wordt bij deze I2C – CAN omzetting.</w:t>
+      </w:r>
+      <w:r>
+        <w:rPr>
+          <w:lang w:val="nl-NL"/>
+        </w:rPr>
+        <w:br/>
+      </w:r>
+      <w:r>
+        <w:rPr>
+          <w:lang w:val="nl-NL"/>
+        </w:rPr>
+        <w:t xml:space="preserve">De PCBs zijn zodanig ontworpen dat er in totaal 16 verschillende I2C adressen op geprogrammeerd kunnen worden middels een DIP-switch: adres 112 t/m 127. In de zonneboot zelf zijn vooralsnog slechts 10 panelen geïnstalleerd en worden er naar verwachting dus slechts 10 van deze adressen daadwerkelijk gebruikt. Het is de bedoeling dat er naar CAN adres 0x03C een commando door de boordcomputer/externe apparatuur gestuurd kan worden welke, afhankelijk van de meegestuurde data, ervoor zorgt dat relais aan/uit worden gezet. Verder is het de bedoeling dat met een frequentie van 1 CAN bericht per seconde </w:t>
+      </w:r>
+      <w:r>
+        <w:rPr>
+          <w:lang w:val="nl-NL"/>
+        </w:rPr>
+        <w:t>de powerdata van elke PCB wordt doorgestuurd op de CANbus, welke uitgelezen kan worden door de boordcomputer voor verdere berekeningen ten behoeve van data acquisitie.</w:t>
+      </w:r>
+      <w:r>
+        <w:rPr>
+          <w:lang w:val="nl-NL"/>
+        </w:rPr>
+        <w:t>”</w:t>
       </w:r>
     </w:p>
     <w:p>
       <w:pPr>
+        <w:jc w:val="both"/>
         <w:rPr>
           <w:lang w:val="nl-NL"/>
         </w:rPr>
       </w:pPr>
       <w:r>
         <w:rPr>
-          <w:lang w:val="en-GB"/>
-        </w:rPr>
-        <w:t>“</w:t>
-      </w:r>
-      <w:r>
-        <w:rPr>
           <w:lang w:val="nl-NL"/>
         </w:rPr>
-        <w:t xml:space="preserve">Één </w:t>
+        <w:t xml:space="preserve">In short; </w:t>
       </w:r>
       <w:r>
         <w:rPr>
           <w:lang w:val="nl-NL"/>
         </w:rPr>
-        <w:t xml:space="preserve">van de cruciale onderdelen binnen de energiehuishouding in de zonneboot van Solar Boat Twente zijn de maximum power point trackers. De huidige MPPTs zijn ingekochte Genasuns en werken naar tevredenheid op één punt na: er kan niet uitgelezen worden hoeveel vermogen binnenstroomt van de zonnepanelen en doorstroomt naar de batterij. Hiervoor is een additionele PCB ontworpen welke batterij en paneel voltage kunnen meten, evenals batterij en paneel stromen. Daarnaast is er een relais ingebouwd welke de panelen aan/uit kunnen zetten.  Binnen de zonneboot wordt data verstuurd over een CANbus. De additionele PCBs kunnen helaas niet direct op de CANbus aangesloten worden, er is gekozen voor een topologie waarbij alle additionele PCBS aan elkaar gekoppeld zijn middels een I2C verbinding welke vervolgens aangesloten moet worden op een andere microcontroller die de I2C data om kan zetten naar CAN. </w:t>
+        <w:t xml:space="preserve">There is a need to measure the power of the solar panels and the current MPPTs are not able to measure this. </w:t>
       </w:r>
       <w:r>
         <w:rPr>
           <w:lang w:val="nl-NL"/>
         </w:rPr>
-        <w:t>Voor deze interface welke de I2C data om kan zetten in CAN data wordt de hulp ingeschakeld van een oudgediende van SBT: Niels Leijen. Dit document beschrijft welke input/output data verwacht wordt bij deze I2C – CAN omzetting.</w:t>
+        <w:t xml:space="preserve">The first SBT already made efforts to try to fix this issue but never achieved this due to a relative complex system to measure the currents (not in cited text). </w:t>
+      </w:r>
+      <w:r>
+        <w:rPr>
+          <w:lang w:val="nl-NL"/>
+        </w:rPr>
+        <w:t xml:space="preserve">Therefore a </w:t>
+      </w:r>
+      <w:r>
+        <w:rPr>
+          <w:lang w:val="nl-NL"/>
+        </w:rPr>
+        <w:t xml:space="preserve">new </w:t>
+      </w:r>
+      <w:r>
+        <w:rPr>
+          <w:lang w:val="nl-NL"/>
+        </w:rPr>
+        <w:t>PCB was mad</w:t>
+      </w:r>
+      <w:r>
+        <w:rPr>
+          <w:lang w:val="nl-NL"/>
+        </w:rPr>
+        <w:t>e</w:t>
+      </w:r>
+      <w:r>
+        <w:rPr>
+          <w:lang w:val="nl-NL"/>
+        </w:rPr>
+        <w:t xml:space="preserve"> which communicates via an I2C interface</w:t>
+      </w:r>
+      <w:r>
+        <w:rPr>
+          <w:lang w:val="nl-NL"/>
+        </w:rPr>
+        <w:t xml:space="preserve"> and can be</w:t>
+      </w:r>
+      <w:r>
+        <w:rPr>
+          <w:lang w:val="nl-NL"/>
+        </w:rPr>
+        <w:t xml:space="preserve"> easily</w:t>
+      </w:r>
+      <w:r>
+        <w:rPr>
+          <w:lang w:val="nl-NL"/>
+        </w:rPr>
+        <w:t xml:space="preserve"> programmed with the Arduino library</w:t>
+      </w:r>
+      <w:r>
+        <w:rPr>
+          <w:lang w:val="nl-NL"/>
+        </w:rPr>
+        <w:t xml:space="preserve">. </w:t>
+      </w:r>
+      <w:r>
+        <w:rPr>
+          <w:lang w:val="nl-NL"/>
+        </w:rPr>
+        <w:t xml:space="preserve">This PCB cannot directy interface with the CAN-Bus of the solar boat and </w:t>
+      </w:r>
+      <w:r>
+        <w:rPr>
+          <w:lang w:val="nl-NL"/>
+        </w:rPr>
+        <w:t>needs an external interface to translate I2C commandos to CAN-Bus</w:t>
+      </w:r>
+      <w:r>
+        <w:rPr>
+          <w:lang w:val="nl-NL"/>
+        </w:rPr>
+        <w:t xml:space="preserve"> commandos.</w:t>
+      </w:r>
+      <w:r>
+        <w:rPr>
+          <w:lang w:val="nl-NL"/>
+        </w:rPr>
+        <w:br w:type="page"/>
       </w:r>
     </w:p>
     <w:p>
       <w:pPr>
-        <w:jc w:val="both"/>
-        <w:rPr>
-          <w:lang w:val="nl-NL"/>
-        </w:rPr>
-      </w:pPr>
-      <w:r>
-        <w:rPr>
-          <w:lang w:val="nl-NL"/>
-        </w:rPr>
-        <w:t xml:space="preserve">De PCBs zijn zodanig ontworpen dat er in totaal 16 verschillende I2C adressen op geprogrammeerd kunnen worden middels een DIP-switch: adres 112 t/m 127. In de zonneboot zelf zijn vooralsnog slechts 10 panelen geïnstalleerd en worden er naar verwachting dus slechts 10 van deze adressen daadwerkelijk gebruikt. Het is de bedoeling dat er naar CAN adres 0x03C een commando door de boordcomputer/externe apparatuur gestuurd kan worden welke, afhankelijk van de meegestuurde data, ervoor zorgt dat relais aan/uit worden gezet. Verder is het de bedoeling dat met een frequentie van 1 CAN bericht per seconde </w:t>
-      </w:r>
-      <w:r>
-        <w:rPr>
-          <w:lang w:val="nl-NL"/>
-        </w:rPr>
-        <w:t>de powerdata van elke PCB wordt doorgestuurd op de CANbus, welke uitgelezen kan worden door de boordcomputer voor verder</w:t>
-      </w:r>
-      <w:bookmarkStart w:id="0" w:name="_GoBack"/>
-      <w:bookmarkEnd w:id="0"/>
-      <w:r>
-        <w:rPr>
-          <w:lang w:val="nl-NL"/>
-        </w:rPr>
-        <w:t xml:space="preserve">e berekeningen ten behoeve van data acquisitie. </w:t>
-      </w:r>
-      <w:r>
-        <w:rPr>
-          <w:lang w:val="nl-NL"/>
-        </w:rPr>
-        <w:t>“</w:t>
-      </w:r>
+        <w:pStyle w:val="Heading1"/>
+      </w:pPr>
+      <w:bookmarkStart w:id="3" w:name="_Toc3665697"/>
+      <w:r>
+        <w:lastRenderedPageBreak/>
+        <w:t>Introduction</w:t>
+      </w:r>
+      <w:bookmarkEnd w:id="3"/>
     </w:p>
     <w:p>
+      <w:r>
+        <w:t>This document is the EPS for both the SPS and the SPSI.</w:t>
+      </w:r>
+    </w:p>
+    <w:p>
+      <w:pPr>
+        <w:pStyle w:val="Heading2"/>
+      </w:pPr>
+      <w:bookmarkStart w:id="4" w:name="_Toc3665698"/>
+      <w:r>
+        <w:t>Context</w:t>
+      </w:r>
+      <w:bookmarkEnd w:id="4"/>
+    </w:p>
+    <w:p>
+      <w:r>
+        <w:t>To interface with the whatever TODO</w:t>
+      </w:r>
+    </w:p>
+    <w:p/>
+    <w:p>
+      <w:pPr>
+        <w:keepNext/>
+      </w:pPr>
+      <w:r>
+        <w:rPr>
+          <w:noProof/>
+        </w:rPr>
+        <mc:AlternateContent>
+          <mc:Choice Requires="wpc">
+            <w:drawing>
+              <wp:inline distT="0" distB="0" distL="0" distR="0" wp14:anchorId="16AF3D8C" wp14:editId="7A25508E">
+                <wp:extent cx="5486400" cy="4088921"/>
+                <wp:effectExtent l="0" t="0" r="0" b="0"/>
+                <wp:docPr id="27" name="Canvas 27"/>
+                <wp:cNvGraphicFramePr>
+                  <a:graphicFrameLocks xmlns:a="http://schemas.openxmlformats.org/drawingml/2006/main" noChangeAspect="1"/>
+                </wp:cNvGraphicFramePr>
+                <a:graphic xmlns:a="http://schemas.openxmlformats.org/drawingml/2006/main">
+                  <a:graphicData uri="http://schemas.microsoft.com/office/word/2010/wordprocessingCanvas">
+                    <wpc:wpc>
+                      <wpc:bg/>
+                      <wpc:whole/>
+                      <wps:wsp>
+                        <wps:cNvPr id="1" name="Text Box 19"/>
+                        <wps:cNvSpPr txBox="1"/>
+                        <wps:spPr>
+                          <a:xfrm>
+                            <a:off x="2622832" y="1390111"/>
+                            <a:ext cx="870878" cy="343591"/>
+                          </a:xfrm>
+                          <a:prstGeom prst="rect">
+                            <a:avLst/>
+                          </a:prstGeom>
+                          <a:noFill/>
+                          <a:ln>
+                            <a:noFill/>
+                          </a:ln>
+                        </wps:spPr>
+                        <wps:style>
+                          <a:lnRef idx="0">
+                            <a:scrgbClr r="0" g="0" b="0"/>
+                          </a:lnRef>
+                          <a:fillRef idx="0">
+                            <a:scrgbClr r="0" g="0" b="0"/>
+                          </a:fillRef>
+                          <a:effectRef idx="0">
+                            <a:scrgbClr r="0" g="0" b="0"/>
+                          </a:effectRef>
+                          <a:fontRef idx="minor">
+                            <a:schemeClr val="dk1"/>
+                          </a:fontRef>
+                        </wps:style>
+                        <wps:txbx>
+                          <w:txbxContent>
+                            <w:p>
+                              <w:pPr>
+                                <w:pStyle w:val="NormalWeb"/>
+                                <w:spacing w:before="0" w:beforeAutospacing="0" w:after="160" w:afterAutospacing="0" w:line="254" w:lineRule="auto"/>
+                                <w:rPr>
+                                  <w:rFonts w:eastAsia="Calibri"/>
+                                  <w:sz w:val="16"/>
+                                  <w:szCs w:val="16"/>
+                                </w:rPr>
+                              </w:pPr>
+                              <w:r>
+                                <w:rPr>
+                                  <w:rFonts w:asciiTheme="minorHAnsi" w:hAnsiTheme="minorHAnsi" w:cstheme="minorHAnsi"/>
+                                  <w:sz w:val="16"/>
+                                </w:rPr>
+                                <w:br/>
+                                <w:t xml:space="preserve"> </w:t>
+                              </w:r>
+                              <w:r>
+                                <w:rPr>
+                                  <w:rFonts w:eastAsia="Calibri"/>
+                                  <w:sz w:val="16"/>
+                                  <w:szCs w:val="16"/>
+                                </w:rPr>
+                                <w:t>5V Power</w:t>
+                              </w:r>
+                            </w:p>
+                            <w:p>
+                              <w:pPr>
+                                <w:pStyle w:val="NormalWeb"/>
+                                <w:spacing w:before="0" w:beforeAutospacing="0" w:after="160" w:afterAutospacing="0" w:line="254" w:lineRule="auto"/>
+                                <w:jc w:val="center"/>
+                              </w:pPr>
+                            </w:p>
+                          </w:txbxContent>
+                        </wps:txbx>
+                        <wps:bodyPr rot="0" spcFirstLastPara="0" vert="horz" wrap="square" lIns="91440" tIns="45720" rIns="91440" bIns="45720" numCol="1" spcCol="0" rtlCol="0" fromWordArt="0" anchor="t" anchorCtr="0" forceAA="0" compatLnSpc="1">
+                          <a:prstTxWarp prst="textNoShape">
+                            <a:avLst/>
+                          </a:prstTxWarp>
+                          <a:noAutofit/>
+                        </wps:bodyPr>
+                      </wps:wsp>
+                      <wps:wsp>
+                        <wps:cNvPr id="6" name="Text Box 11"/>
+                        <wps:cNvSpPr txBox="1"/>
+                        <wps:spPr>
+                          <a:xfrm>
+                            <a:off x="3493710" y="3390276"/>
+                            <a:ext cx="1092369" cy="443856"/>
+                          </a:xfrm>
+                          <a:prstGeom prst="rect">
+                            <a:avLst/>
+                          </a:prstGeom>
+                          <a:ln/>
+                        </wps:spPr>
+                        <wps:style>
+                          <a:lnRef idx="2">
+                            <a:schemeClr val="accent3">
+                              <a:shade val="50000"/>
+                            </a:schemeClr>
+                          </a:lnRef>
+                          <a:fillRef idx="1">
+                            <a:schemeClr val="accent3"/>
+                          </a:fillRef>
+                          <a:effectRef idx="0">
+                            <a:schemeClr val="accent3"/>
+                          </a:effectRef>
+                          <a:fontRef idx="minor">
+                            <a:schemeClr val="lt1"/>
+                          </a:fontRef>
+                        </wps:style>
+                        <wps:txbx>
+                          <w:txbxContent>
+                            <w:p>
+                              <w:pPr>
+                                <w:pStyle w:val="NormalWeb"/>
+                                <w:spacing w:before="0" w:beforeAutospacing="0" w:after="160" w:afterAutospacing="0" w:line="254" w:lineRule="auto"/>
+                              </w:pPr>
+                            </w:p>
+                          </w:txbxContent>
+                        </wps:txbx>
+                        <wps:bodyPr rot="0" spcFirstLastPara="0" vert="horz" wrap="square" lIns="91440" tIns="45720" rIns="91440" bIns="45720" numCol="1" spcCol="0" rtlCol="0" fromWordArt="0" anchor="t" anchorCtr="0" forceAA="0" compatLnSpc="1">
+                          <a:prstTxWarp prst="textNoShape">
+                            <a:avLst/>
+                          </a:prstTxWarp>
+                          <a:noAutofit/>
+                        </wps:bodyPr>
+                      </wps:wsp>
+                      <wps:wsp>
+                        <wps:cNvPr id="7" name="Text Box 11"/>
+                        <wps:cNvSpPr txBox="1"/>
+                        <wps:spPr>
+                          <a:xfrm>
+                            <a:off x="3364314" y="3485167"/>
+                            <a:ext cx="1092369" cy="443856"/>
+                          </a:xfrm>
+                          <a:prstGeom prst="rect">
+                            <a:avLst/>
+                          </a:prstGeom>
+                          <a:ln/>
+                        </wps:spPr>
+                        <wps:style>
+                          <a:lnRef idx="2">
+                            <a:schemeClr val="accent3">
+                              <a:shade val="50000"/>
+                            </a:schemeClr>
+                          </a:lnRef>
+                          <a:fillRef idx="1">
+                            <a:schemeClr val="accent3"/>
+                          </a:fillRef>
+                          <a:effectRef idx="0">
+                            <a:schemeClr val="accent3"/>
+                          </a:effectRef>
+                          <a:fontRef idx="minor">
+                            <a:schemeClr val="lt1"/>
+                          </a:fontRef>
+                        </wps:style>
+                        <wps:txbx>
+                          <w:txbxContent>
+                            <w:p>
+                              <w:pPr>
+                                <w:pStyle w:val="NormalWeb"/>
+                                <w:spacing w:before="0" w:beforeAutospacing="0" w:after="160" w:afterAutospacing="0" w:line="254" w:lineRule="auto"/>
+                              </w:pPr>
+                            </w:p>
+                          </w:txbxContent>
+                        </wps:txbx>
+                        <wps:bodyPr rot="0" spcFirstLastPara="0" vert="horz" wrap="square" lIns="91440" tIns="45720" rIns="91440" bIns="45720" numCol="1" spcCol="0" rtlCol="0" fromWordArt="0" anchor="t" anchorCtr="0" forceAA="0" compatLnSpc="1">
+                          <a:prstTxWarp prst="textNoShape">
+                            <a:avLst/>
+                          </a:prstTxWarp>
+                          <a:noAutofit/>
+                        </wps:bodyPr>
+                      </wps:wsp>
+                      <wps:wsp>
+                        <wps:cNvPr id="8" name="Text Box 11"/>
+                        <wps:cNvSpPr txBox="1"/>
+                        <wps:spPr>
+                          <a:xfrm>
+                            <a:off x="3460804" y="1074370"/>
+                            <a:ext cx="1111885" cy="1901825"/>
+                          </a:xfrm>
+                          <a:prstGeom prst="rect">
+                            <a:avLst/>
+                          </a:prstGeom>
+                          <a:ln/>
+                        </wps:spPr>
+                        <wps:style>
+                          <a:lnRef idx="2">
+                            <a:schemeClr val="accent3">
+                              <a:shade val="50000"/>
+                            </a:schemeClr>
+                          </a:lnRef>
+                          <a:fillRef idx="1">
+                            <a:schemeClr val="accent3"/>
+                          </a:fillRef>
+                          <a:effectRef idx="0">
+                            <a:schemeClr val="accent3"/>
+                          </a:effectRef>
+                          <a:fontRef idx="minor">
+                            <a:schemeClr val="lt1"/>
+                          </a:fontRef>
+                        </wps:style>
+                        <wps:txbx>
+                          <w:txbxContent>
+                            <w:p>
+                              <w:pPr>
+                                <w:pStyle w:val="NormalWeb"/>
+                                <w:spacing w:before="0" w:beforeAutospacing="0" w:after="160" w:afterAutospacing="0" w:line="252" w:lineRule="auto"/>
+                              </w:pPr>
+                              <w:r>
+                                <w:t> </w:t>
+                              </w:r>
+                            </w:p>
+                          </w:txbxContent>
+                        </wps:txbx>
+                        <wps:bodyPr rot="0" spcFirstLastPara="0" vert="horz" wrap="square" lIns="91440" tIns="45720" rIns="91440" bIns="45720" numCol="1" spcCol="0" rtlCol="0" fromWordArt="0" anchor="t" anchorCtr="0" forceAA="0" compatLnSpc="1">
+                          <a:prstTxWarp prst="textNoShape">
+                            <a:avLst/>
+                          </a:prstTxWarp>
+                          <a:noAutofit/>
+                        </wps:bodyPr>
+                      </wps:wsp>
+                      <wps:wsp>
+                        <wps:cNvPr id="9" name="Text Box 11"/>
+                        <wps:cNvSpPr txBox="1"/>
+                        <wps:spPr>
+                          <a:xfrm>
+                            <a:off x="3344798" y="1164209"/>
+                            <a:ext cx="1111885" cy="1901825"/>
+                          </a:xfrm>
+                          <a:prstGeom prst="rect">
+                            <a:avLst/>
+                          </a:prstGeom>
+                          <a:ln/>
+                        </wps:spPr>
+                        <wps:style>
+                          <a:lnRef idx="2">
+                            <a:schemeClr val="accent3">
+                              <a:shade val="50000"/>
+                            </a:schemeClr>
+                          </a:lnRef>
+                          <a:fillRef idx="1">
+                            <a:schemeClr val="accent3"/>
+                          </a:fillRef>
+                          <a:effectRef idx="0">
+                            <a:schemeClr val="accent3"/>
+                          </a:effectRef>
+                          <a:fontRef idx="minor">
+                            <a:schemeClr val="lt1"/>
+                          </a:fontRef>
+                        </wps:style>
+                        <wps:txbx>
+                          <w:txbxContent>
+                            <w:p>
+                              <w:pPr>
+                                <w:pStyle w:val="NormalWeb"/>
+                                <w:spacing w:before="0" w:beforeAutospacing="0" w:after="160" w:afterAutospacing="0" w:line="254" w:lineRule="auto"/>
+                              </w:pPr>
+                            </w:p>
+                          </w:txbxContent>
+                        </wps:txbx>
+                        <wps:bodyPr rot="0" spcFirstLastPara="0" vert="horz" wrap="square" lIns="91440" tIns="45720" rIns="91440" bIns="45720" numCol="1" spcCol="0" rtlCol="0" fromWordArt="0" anchor="t" anchorCtr="0" forceAA="0" compatLnSpc="1">
+                          <a:prstTxWarp prst="textNoShape">
+                            <a:avLst/>
+                          </a:prstTxWarp>
+                          <a:noAutofit/>
+                        </wps:bodyPr>
+                      </wps:wsp>
+                      <wps:wsp>
+                        <wps:cNvPr id="10" name="Text Box 10"/>
+                        <wps:cNvSpPr txBox="1"/>
+                        <wps:spPr>
+                          <a:xfrm>
+                            <a:off x="1552889" y="1245118"/>
+                            <a:ext cx="1111910" cy="1901952"/>
+                          </a:xfrm>
+                          <a:prstGeom prst="rect">
+                            <a:avLst/>
+                          </a:prstGeom>
+                          <a:ln/>
+                        </wps:spPr>
+                        <wps:style>
+                          <a:lnRef idx="2">
+                            <a:schemeClr val="accent3">
+                              <a:shade val="50000"/>
+                            </a:schemeClr>
+                          </a:lnRef>
+                          <a:fillRef idx="1">
+                            <a:schemeClr val="accent3"/>
+                          </a:fillRef>
+                          <a:effectRef idx="0">
+                            <a:schemeClr val="accent3"/>
+                          </a:effectRef>
+                          <a:fontRef idx="minor">
+                            <a:schemeClr val="lt1"/>
+                          </a:fontRef>
+                        </wps:style>
+                        <wps:txbx>
+                          <w:txbxContent>
+                            <w:p>
+                              <w:pPr>
+                                <w:rPr>
+                                  <w:rFonts w:ascii="Times New Roman" w:eastAsia="Calibri" w:hAnsi="Times New Roman" w:cs="Times New Roman"/>
+                                </w:rPr>
+                              </w:pPr>
+                              <w:r>
+                                <w:rPr>
+                                  <w:rFonts w:ascii="Times New Roman" w:eastAsia="Calibri" w:hAnsi="Times New Roman" w:cs="Times New Roman"/>
+                                </w:rPr>
+                                <w:t>SPSI</w:t>
+                              </w:r>
+                            </w:p>
+                          </w:txbxContent>
+                        </wps:txbx>
+                        <wps:bodyPr rot="0" spcFirstLastPara="0" vertOverflow="overflow" horzOverflow="overflow" vert="horz" wrap="square" lIns="91440" tIns="45720" rIns="91440" bIns="45720" numCol="1" spcCol="0" rtlCol="0" fromWordArt="0" anchor="t" anchorCtr="0" forceAA="0" compatLnSpc="1">
+                          <a:prstTxWarp prst="textNoShape">
+                            <a:avLst/>
+                          </a:prstTxWarp>
+                          <a:noAutofit/>
+                        </wps:bodyPr>
+                      </wps:wsp>
+                      <wps:wsp>
+                        <wps:cNvPr id="11" name="Straight Arrow Connector 11"/>
+                        <wps:cNvCnPr/>
+                        <wps:spPr>
+                          <a:xfrm flipH="1">
+                            <a:off x="2664799" y="2196031"/>
+                            <a:ext cx="560390" cy="63"/>
+                          </a:xfrm>
+                          <a:prstGeom prst="straightConnector1">
+                            <a:avLst/>
+                          </a:prstGeom>
+                          <a:ln w="50800">
+                            <a:solidFill>
+                              <a:schemeClr val="tx1"/>
+                            </a:solidFill>
+                            <a:headEnd type="triangle" w="med" len="sm"/>
+                            <a:tailEnd type="triangle" w="med" len="sm"/>
+                          </a:ln>
+                        </wps:spPr>
+                        <wps:style>
+                          <a:lnRef idx="1">
+                            <a:schemeClr val="accent1"/>
+                          </a:lnRef>
+                          <a:fillRef idx="0">
+                            <a:schemeClr val="accent1"/>
+                          </a:fillRef>
+                          <a:effectRef idx="0">
+                            <a:schemeClr val="accent1"/>
+                          </a:effectRef>
+                          <a:fontRef idx="minor">
+                            <a:schemeClr val="tx1"/>
+                          </a:fontRef>
+                        </wps:style>
+                        <wps:bodyPr/>
+                      </wps:wsp>
+                      <wps:wsp>
+                        <wps:cNvPr id="12" name="Text Box 11"/>
+                        <wps:cNvSpPr txBox="1"/>
+                        <wps:spPr>
+                          <a:xfrm>
+                            <a:off x="3225189" y="1245118"/>
+                            <a:ext cx="1111885" cy="1901825"/>
+                          </a:xfrm>
+                          <a:prstGeom prst="rect">
+                            <a:avLst/>
+                          </a:prstGeom>
+                          <a:ln/>
+                        </wps:spPr>
+                        <wps:style>
+                          <a:lnRef idx="2">
+                            <a:schemeClr val="accent3">
+                              <a:shade val="50000"/>
+                            </a:schemeClr>
+                          </a:lnRef>
+                          <a:fillRef idx="1">
+                            <a:schemeClr val="accent3"/>
+                          </a:fillRef>
+                          <a:effectRef idx="0">
+                            <a:schemeClr val="accent3"/>
+                          </a:effectRef>
+                          <a:fontRef idx="minor">
+                            <a:schemeClr val="lt1"/>
+                          </a:fontRef>
+                        </wps:style>
+                        <wps:txbx>
+                          <w:txbxContent>
+                            <w:p>
+                              <w:pPr>
+                                <w:pStyle w:val="NormalWeb"/>
+                                <w:spacing w:before="0" w:beforeAutospacing="0" w:after="160" w:afterAutospacing="0" w:line="256" w:lineRule="auto"/>
+                              </w:pPr>
+                              <w:r>
+                                <w:rPr>
+                                  <w:rFonts w:eastAsia="Calibri"/>
+                                  <w:sz w:val="22"/>
+                                  <w:szCs w:val="22"/>
+                                </w:rPr>
+                                <w:t>SPS</w:t>
+                              </w:r>
+                              <w:r>
+                                <w:rPr>
+                                  <w:rFonts w:eastAsia="Calibri"/>
+                                  <w:sz w:val="22"/>
+                                  <w:szCs w:val="22"/>
+                                </w:rPr>
+                                <w:br/>
+                                <w:t>1 … 16</w:t>
+                              </w:r>
+                            </w:p>
+                          </w:txbxContent>
+                        </wps:txbx>
+                        <wps:bodyPr rot="0" spcFirstLastPara="0" vert="horz" wrap="square" lIns="91440" tIns="45720" rIns="91440" bIns="45720" numCol="1" spcCol="0" rtlCol="0" fromWordArt="0" anchor="t" anchorCtr="0" forceAA="0" compatLnSpc="1">
+                          <a:prstTxWarp prst="textNoShape">
+                            <a:avLst/>
+                          </a:prstTxWarp>
+                          <a:noAutofit/>
+                        </wps:bodyPr>
+                      </wps:wsp>
+                      <wps:wsp>
+                        <wps:cNvPr id="13" name="Straight Arrow Connector 13"/>
+                        <wps:cNvCnPr/>
+                        <wps:spPr>
+                          <a:xfrm flipH="1">
+                            <a:off x="1026669" y="2196094"/>
+                            <a:ext cx="526220" cy="64"/>
+                          </a:xfrm>
+                          <a:prstGeom prst="straightConnector1">
+                            <a:avLst/>
+                          </a:prstGeom>
+                          <a:ln w="50800">
+                            <a:solidFill>
+                              <a:schemeClr val="tx1"/>
+                            </a:solidFill>
+                            <a:miter lim="800000"/>
+                            <a:headEnd type="triangle" w="med" len="sm"/>
+                            <a:tailEnd type="triangle" w="med" len="sm"/>
+                          </a:ln>
+                        </wps:spPr>
+                        <wps:style>
+                          <a:lnRef idx="1">
+                            <a:schemeClr val="accent1"/>
+                          </a:lnRef>
+                          <a:fillRef idx="0">
+                            <a:schemeClr val="accent1"/>
+                          </a:fillRef>
+                          <a:effectRef idx="0">
+                            <a:schemeClr val="accent1"/>
+                          </a:effectRef>
+                          <a:fontRef idx="minor">
+                            <a:schemeClr val="tx1"/>
+                          </a:fontRef>
+                        </wps:style>
+                        <wps:bodyPr/>
+                      </wps:wsp>
+                      <wps:wsp>
+                        <wps:cNvPr id="14" name="Text Box 19"/>
+                        <wps:cNvSpPr txBox="1"/>
+                        <wps:spPr>
+                          <a:xfrm>
+                            <a:off x="990947" y="2317633"/>
+                            <a:ext cx="595632" cy="229433"/>
+                          </a:xfrm>
+                          <a:prstGeom prst="rect">
+                            <a:avLst/>
+                          </a:prstGeom>
+                          <a:noFill/>
+                          <a:ln>
+                            <a:noFill/>
+                          </a:ln>
+                        </wps:spPr>
+                        <wps:style>
+                          <a:lnRef idx="0">
+                            <a:scrgbClr r="0" g="0" b="0"/>
+                          </a:lnRef>
+                          <a:fillRef idx="0">
+                            <a:scrgbClr r="0" g="0" b="0"/>
+                          </a:fillRef>
+                          <a:effectRef idx="0">
+                            <a:scrgbClr r="0" g="0" b="0"/>
+                          </a:effectRef>
+                          <a:fontRef idx="minor">
+                            <a:schemeClr val="dk1"/>
+                          </a:fontRef>
+                        </wps:style>
+                        <wps:txbx>
+                          <w:txbxContent>
+                            <w:p>
+                              <w:pPr>
+                                <w:pStyle w:val="NormalWeb"/>
+                                <w:spacing w:before="0" w:beforeAutospacing="0" w:after="160" w:afterAutospacing="0" w:line="256" w:lineRule="auto"/>
+                                <w:jc w:val="center"/>
+                                <w:rPr>
+                                  <w:rFonts w:eastAsia="Calibri"/>
+                                  <w:sz w:val="16"/>
+                                  <w:szCs w:val="16"/>
+                                </w:rPr>
+                              </w:pPr>
+                              <w:r>
+                                <w:rPr>
+                                  <w:rFonts w:eastAsia="Calibri"/>
+                                  <w:sz w:val="16"/>
+                                  <w:szCs w:val="16"/>
+                                </w:rPr>
+                                <w:t>CAN-Bus</w:t>
+                              </w:r>
+                            </w:p>
+                          </w:txbxContent>
+                        </wps:txbx>
+                        <wps:bodyPr rot="0" spcFirstLastPara="0" vert="horz" wrap="square" lIns="91440" tIns="45720" rIns="91440" bIns="45720" numCol="1" spcCol="0" rtlCol="0" fromWordArt="0" anchor="t" anchorCtr="0" forceAA="0" compatLnSpc="1">
+                          <a:prstTxWarp prst="textNoShape">
+                            <a:avLst/>
+                          </a:prstTxWarp>
+                          <a:noAutofit/>
+                        </wps:bodyPr>
+                      </wps:wsp>
+                      <wps:wsp>
+                        <wps:cNvPr id="15" name="Text Box 19"/>
+                        <wps:cNvSpPr txBox="1"/>
+                        <wps:spPr>
+                          <a:xfrm>
+                            <a:off x="2781821" y="2282738"/>
+                            <a:ext cx="870878" cy="693457"/>
+                          </a:xfrm>
+                          <a:prstGeom prst="rect">
+                            <a:avLst/>
+                          </a:prstGeom>
+                          <a:noFill/>
+                          <a:ln>
+                            <a:noFill/>
+                          </a:ln>
+                        </wps:spPr>
+                        <wps:style>
+                          <a:lnRef idx="0">
+                            <a:scrgbClr r="0" g="0" b="0"/>
+                          </a:lnRef>
+                          <a:fillRef idx="0">
+                            <a:scrgbClr r="0" g="0" b="0"/>
+                          </a:fillRef>
+                          <a:effectRef idx="0">
+                            <a:scrgbClr r="0" g="0" b="0"/>
+                          </a:effectRef>
+                          <a:fontRef idx="minor">
+                            <a:schemeClr val="dk1"/>
+                          </a:fontRef>
+                        </wps:style>
+                        <wps:txbx>
+                          <w:txbxContent>
+                            <w:p>
+                              <w:pPr>
+                                <w:pStyle w:val="NormalWeb"/>
+                                <w:spacing w:before="0" w:beforeAutospacing="0" w:after="160" w:afterAutospacing="0" w:line="254" w:lineRule="auto"/>
+                                <w:rPr>
+                                  <w:rFonts w:eastAsia="Calibri"/>
+                                  <w:sz w:val="16"/>
+                                  <w:szCs w:val="16"/>
+                                </w:rPr>
+                              </w:pPr>
+                              <w:r>
+                                <w:rPr>
+                                  <w:rFonts w:eastAsia="Calibri"/>
+                                  <w:sz w:val="16"/>
+                                  <w:szCs w:val="16"/>
+                                </w:rPr>
+                                <w:t xml:space="preserve">I2C </w:t>
+                              </w:r>
+                              <w:r>
+                                <w:rPr>
+                                  <w:rFonts w:eastAsia="Calibri"/>
+                                  <w:sz w:val="16"/>
+                                  <w:szCs w:val="16"/>
+                                </w:rPr>
+                                <w:br/>
+                              </w:r>
+                            </w:p>
+                            <w:p>
+                              <w:pPr>
+                                <w:pStyle w:val="NormalWeb"/>
+                                <w:spacing w:before="0" w:beforeAutospacing="0" w:after="160" w:afterAutospacing="0" w:line="254" w:lineRule="auto"/>
+                                <w:jc w:val="center"/>
+                              </w:pPr>
+                            </w:p>
+                          </w:txbxContent>
+                        </wps:txbx>
+                        <wps:bodyPr rot="0" spcFirstLastPara="0" vert="horz" wrap="square" lIns="91440" tIns="45720" rIns="91440" bIns="45720" numCol="1" spcCol="0" rtlCol="0" fromWordArt="0" anchor="t" anchorCtr="0" forceAA="0" compatLnSpc="1">
+                          <a:prstTxWarp prst="textNoShape">
+                            <a:avLst/>
+                          </a:prstTxWarp>
+                          <a:noAutofit/>
+                        </wps:bodyPr>
+                      </wps:wsp>
+                      <wps:wsp>
+                        <wps:cNvPr id="17" name="Straight Arrow Connector 17"/>
+                        <wps:cNvCnPr/>
+                        <wps:spPr>
+                          <a:xfrm flipH="1" flipV="1">
+                            <a:off x="3771374" y="804756"/>
+                            <a:ext cx="9758" cy="440362"/>
+                          </a:xfrm>
+                          <a:prstGeom prst="straightConnector1">
+                            <a:avLst/>
+                          </a:prstGeom>
+                          <a:ln w="76200">
+                            <a:solidFill>
+                              <a:schemeClr val="tx1"/>
+                            </a:solidFill>
+                            <a:headEnd type="none" w="med" len="sm"/>
+                            <a:tailEnd type="triangle" w="med" len="sm"/>
+                          </a:ln>
+                        </wps:spPr>
+                        <wps:style>
+                          <a:lnRef idx="1">
+                            <a:schemeClr val="accent1"/>
+                          </a:lnRef>
+                          <a:fillRef idx="0">
+                            <a:schemeClr val="accent1"/>
+                          </a:fillRef>
+                          <a:effectRef idx="0">
+                            <a:schemeClr val="accent1"/>
+                          </a:effectRef>
+                          <a:fontRef idx="minor">
+                            <a:schemeClr val="tx1"/>
+                          </a:fontRef>
+                        </wps:style>
+                        <wps:bodyPr/>
+                      </wps:wsp>
+                      <wps:wsp>
+                        <wps:cNvPr id="18" name="Straight Arrow Connector 18"/>
+                        <wps:cNvCnPr/>
+                        <wps:spPr>
+                          <a:xfrm flipH="1" flipV="1">
+                            <a:off x="3781132" y="3146943"/>
+                            <a:ext cx="2743" cy="415861"/>
+                          </a:xfrm>
+                          <a:prstGeom prst="straightConnector1">
+                            <a:avLst/>
+                          </a:prstGeom>
+                          <a:ln w="76200">
+                            <a:solidFill>
+                              <a:schemeClr val="tx1"/>
+                            </a:solidFill>
+                            <a:headEnd type="none" w="med" len="sm"/>
+                            <a:tailEnd type="triangle" w="med" len="sm"/>
+                          </a:ln>
+                        </wps:spPr>
+                        <wps:style>
+                          <a:lnRef idx="1">
+                            <a:schemeClr val="accent1"/>
+                          </a:lnRef>
+                          <a:fillRef idx="0">
+                            <a:schemeClr val="accent1"/>
+                          </a:fillRef>
+                          <a:effectRef idx="0">
+                            <a:schemeClr val="accent1"/>
+                          </a:effectRef>
+                          <a:fontRef idx="minor">
+                            <a:schemeClr val="tx1"/>
+                          </a:fontRef>
+                        </wps:style>
+                        <wps:bodyPr/>
+                      </wps:wsp>
+                      <wps:wsp>
+                        <wps:cNvPr id="19" name="Text Box 19"/>
+                        <wps:cNvSpPr txBox="1"/>
+                        <wps:spPr>
+                          <a:xfrm>
+                            <a:off x="3890234" y="3181480"/>
+                            <a:ext cx="870585" cy="693420"/>
+                          </a:xfrm>
+                          <a:prstGeom prst="rect">
+                            <a:avLst/>
+                          </a:prstGeom>
+                          <a:noFill/>
+                          <a:ln>
+                            <a:noFill/>
+                          </a:ln>
+                        </wps:spPr>
+                        <wps:style>
+                          <a:lnRef idx="0">
+                            <a:scrgbClr r="0" g="0" b="0"/>
+                          </a:lnRef>
+                          <a:fillRef idx="0">
+                            <a:scrgbClr r="0" g="0" b="0"/>
+                          </a:fillRef>
+                          <a:effectRef idx="0">
+                            <a:scrgbClr r="0" g="0" b="0"/>
+                          </a:effectRef>
+                          <a:fontRef idx="minor">
+                            <a:schemeClr val="dk1"/>
+                          </a:fontRef>
+                        </wps:style>
+                        <wps:txbx>
+                          <w:txbxContent>
+                            <w:p>
+                              <w:pPr>
+                                <w:pStyle w:val="NormalWeb"/>
+                                <w:spacing w:before="0" w:beforeAutospacing="0" w:after="160" w:afterAutospacing="0" w:line="256" w:lineRule="auto"/>
+                              </w:pPr>
+                              <w:r>
+                                <w:rPr>
+                                  <w:rFonts w:eastAsia="Calibri"/>
+                                  <w:sz w:val="16"/>
+                                  <w:szCs w:val="16"/>
+                                </w:rPr>
+                                <w:t>Solar Power</w:t>
+                              </w:r>
+                            </w:p>
+                            <w:p>
+                              <w:pPr>
+                                <w:pStyle w:val="NormalWeb"/>
+                                <w:spacing w:before="0" w:beforeAutospacing="0" w:after="160" w:afterAutospacing="0" w:line="252" w:lineRule="auto"/>
+                                <w:jc w:val="center"/>
+                              </w:pPr>
+                              <w:r>
+                                <w:t> </w:t>
+                              </w:r>
+                            </w:p>
+                          </w:txbxContent>
+                        </wps:txbx>
+                        <wps:bodyPr rot="0" spcFirstLastPara="0" vert="horz" wrap="square" lIns="91440" tIns="45720" rIns="91440" bIns="45720" numCol="1" spcCol="0" rtlCol="0" fromWordArt="0" anchor="t" anchorCtr="0" forceAA="0" compatLnSpc="1">
+                          <a:prstTxWarp prst="textNoShape">
+                            <a:avLst/>
+                          </a:prstTxWarp>
+                          <a:noAutofit/>
+                        </wps:bodyPr>
+                      </wps:wsp>
+                      <wps:wsp>
+                        <wps:cNvPr id="20" name="Text Box 11"/>
+                        <wps:cNvSpPr txBox="1"/>
+                        <wps:spPr>
+                          <a:xfrm>
+                            <a:off x="442394" y="1245245"/>
+                            <a:ext cx="584275" cy="1901825"/>
+                          </a:xfrm>
+                          <a:prstGeom prst="rect">
+                            <a:avLst/>
+                          </a:prstGeom>
+                          <a:ln/>
+                        </wps:spPr>
+                        <wps:style>
+                          <a:lnRef idx="2">
+                            <a:schemeClr val="accent3">
+                              <a:shade val="50000"/>
+                            </a:schemeClr>
+                          </a:lnRef>
+                          <a:fillRef idx="1">
+                            <a:schemeClr val="accent3"/>
+                          </a:fillRef>
+                          <a:effectRef idx="0">
+                            <a:schemeClr val="accent3"/>
+                          </a:effectRef>
+                          <a:fontRef idx="minor">
+                            <a:schemeClr val="lt1"/>
+                          </a:fontRef>
+                        </wps:style>
+                        <wps:txbx>
+                          <w:txbxContent>
+                            <w:p>
+                              <w:pPr>
+                                <w:pStyle w:val="NormalWeb"/>
+                                <w:spacing w:before="0" w:beforeAutospacing="0" w:after="160" w:afterAutospacing="0" w:line="256" w:lineRule="auto"/>
+                              </w:pPr>
+                              <w:r>
+                                <w:rPr>
+                                  <w:rFonts w:eastAsia="Calibri"/>
+                                  <w:sz w:val="22"/>
+                                  <w:szCs w:val="22"/>
+                                </w:rPr>
+                                <w:t>Solar</w:t>
+                              </w:r>
+                              <w:r>
+                                <w:rPr>
+                                  <w:rFonts w:eastAsia="Calibri"/>
+                                  <w:sz w:val="22"/>
+                                  <w:szCs w:val="22"/>
+                                </w:rPr>
+                                <w:br/>
+                                <w:t>Boat</w:t>
+                              </w:r>
+                            </w:p>
+                          </w:txbxContent>
+                        </wps:txbx>
+                        <wps:bodyPr rot="0" spcFirstLastPara="0" vert="horz" wrap="square" lIns="91440" tIns="45720" rIns="91440" bIns="45720" numCol="1" spcCol="0" rtlCol="0" fromWordArt="0" anchor="t" anchorCtr="0" forceAA="0" compatLnSpc="1">
+                          <a:prstTxWarp prst="textNoShape">
+                            <a:avLst/>
+                          </a:prstTxWarp>
+                          <a:noAutofit/>
+                        </wps:bodyPr>
+                      </wps:wsp>
+                      <wps:wsp>
+                        <wps:cNvPr id="21" name="Text Box 11"/>
+                        <wps:cNvSpPr txBox="1"/>
+                        <wps:spPr>
+                          <a:xfrm>
+                            <a:off x="3237690" y="3562804"/>
+                            <a:ext cx="1092369" cy="443856"/>
+                          </a:xfrm>
+                          <a:prstGeom prst="rect">
+                            <a:avLst/>
+                          </a:prstGeom>
+                          <a:ln/>
+                        </wps:spPr>
+                        <wps:style>
+                          <a:lnRef idx="2">
+                            <a:schemeClr val="accent3">
+                              <a:shade val="50000"/>
+                            </a:schemeClr>
+                          </a:lnRef>
+                          <a:fillRef idx="1">
+                            <a:schemeClr val="accent3"/>
+                          </a:fillRef>
+                          <a:effectRef idx="0">
+                            <a:schemeClr val="accent3"/>
+                          </a:effectRef>
+                          <a:fontRef idx="minor">
+                            <a:schemeClr val="lt1"/>
+                          </a:fontRef>
+                        </wps:style>
+                        <wps:txbx>
+                          <w:txbxContent>
+                            <w:p>
+                              <w:pPr>
+                                <w:pStyle w:val="NormalWeb"/>
+                                <w:spacing w:before="0" w:beforeAutospacing="0" w:after="160" w:afterAutospacing="0" w:line="254" w:lineRule="auto"/>
+                              </w:pPr>
+                              <w:r>
+                                <w:rPr>
+                                  <w:rFonts w:eastAsia="Calibri"/>
+                                  <w:sz w:val="22"/>
+                                  <w:szCs w:val="22"/>
+                                </w:rPr>
+                                <w:t>MPPT</w:t>
+                              </w:r>
+                              <w:r>
+                                <w:rPr>
+                                  <w:rFonts w:eastAsia="Calibri"/>
+                                  <w:sz w:val="22"/>
+                                  <w:szCs w:val="22"/>
+                                </w:rPr>
+                                <w:br/>
+                                <w:t>1 … 16</w:t>
+                              </w:r>
+                            </w:p>
+                          </w:txbxContent>
+                        </wps:txbx>
+                        <wps:bodyPr rot="0" spcFirstLastPara="0" vert="horz" wrap="square" lIns="91440" tIns="45720" rIns="91440" bIns="45720" numCol="1" spcCol="0" rtlCol="0" fromWordArt="0" anchor="t" anchorCtr="0" forceAA="0" compatLnSpc="1">
+                          <a:prstTxWarp prst="textNoShape">
+                            <a:avLst/>
+                          </a:prstTxWarp>
+                          <a:noAutofit/>
+                        </wps:bodyPr>
+                      </wps:wsp>
+                      <wps:wsp>
+                        <wps:cNvPr id="22" name="Text Box 11"/>
+                        <wps:cNvSpPr txBox="1"/>
+                        <wps:spPr>
+                          <a:xfrm>
+                            <a:off x="3225189" y="360900"/>
+                            <a:ext cx="1092369" cy="443856"/>
+                          </a:xfrm>
+                          <a:prstGeom prst="rect">
+                            <a:avLst/>
+                          </a:prstGeom>
+                          <a:ln/>
+                        </wps:spPr>
+                        <wps:style>
+                          <a:lnRef idx="2">
+                            <a:schemeClr val="accent3">
+                              <a:shade val="50000"/>
+                            </a:schemeClr>
+                          </a:lnRef>
+                          <a:fillRef idx="1">
+                            <a:schemeClr val="accent3"/>
+                          </a:fillRef>
+                          <a:effectRef idx="0">
+                            <a:schemeClr val="accent3"/>
+                          </a:effectRef>
+                          <a:fontRef idx="minor">
+                            <a:schemeClr val="lt1"/>
+                          </a:fontRef>
+                        </wps:style>
+                        <wps:txbx>
+                          <w:txbxContent>
+                            <w:p>
+                              <w:pPr>
+                                <w:pStyle w:val="NormalWeb"/>
+                                <w:spacing w:before="0" w:beforeAutospacing="0" w:after="160" w:afterAutospacing="0" w:line="254" w:lineRule="auto"/>
+                              </w:pPr>
+                              <w:r>
+                                <w:rPr>
+                                  <w:rFonts w:eastAsia="Calibri"/>
+                                  <w:sz w:val="22"/>
+                                  <w:szCs w:val="22"/>
+                                </w:rPr>
+                                <w:t>Battery</w:t>
+                              </w:r>
+                            </w:p>
+                          </w:txbxContent>
+                        </wps:txbx>
+                        <wps:bodyPr rot="0" spcFirstLastPara="0" vert="horz" wrap="square" lIns="91440" tIns="45720" rIns="91440" bIns="45720" numCol="1" spcCol="0" rtlCol="0" fromWordArt="0" anchor="t" anchorCtr="0" forceAA="0" compatLnSpc="1">
+                          <a:prstTxWarp prst="textNoShape">
+                            <a:avLst/>
+                          </a:prstTxWarp>
+                          <a:noAutofit/>
+                        </wps:bodyPr>
+                      </wps:wsp>
+                      <wps:wsp>
+                        <wps:cNvPr id="23" name="Text Box 19"/>
+                        <wps:cNvSpPr txBox="1"/>
+                        <wps:spPr>
+                          <a:xfrm>
+                            <a:off x="3872106" y="852861"/>
+                            <a:ext cx="870585" cy="692785"/>
+                          </a:xfrm>
+                          <a:prstGeom prst="rect">
+                            <a:avLst/>
+                          </a:prstGeom>
+                          <a:noFill/>
+                          <a:ln>
+                            <a:noFill/>
+                          </a:ln>
+                        </wps:spPr>
+                        <wps:style>
+                          <a:lnRef idx="0">
+                            <a:scrgbClr r="0" g="0" b="0"/>
+                          </a:lnRef>
+                          <a:fillRef idx="0">
+                            <a:scrgbClr r="0" g="0" b="0"/>
+                          </a:fillRef>
+                          <a:effectRef idx="0">
+                            <a:scrgbClr r="0" g="0" b="0"/>
+                          </a:effectRef>
+                          <a:fontRef idx="minor">
+                            <a:schemeClr val="dk1"/>
+                          </a:fontRef>
+                        </wps:style>
+                        <wps:txbx>
+                          <w:txbxContent>
+                            <w:p>
+                              <w:pPr>
+                                <w:pStyle w:val="NormalWeb"/>
+                                <w:spacing w:before="0" w:beforeAutospacing="0" w:after="160" w:afterAutospacing="0" w:line="254" w:lineRule="auto"/>
+                              </w:pPr>
+                              <w:r>
+                                <w:rPr>
+                                  <w:rFonts w:eastAsia="Calibri"/>
+                                  <w:sz w:val="16"/>
+                                  <w:szCs w:val="16"/>
+                                </w:rPr>
+                                <w:t xml:space="preserve">48V </w:t>
+                              </w:r>
+                            </w:p>
+                            <w:p>
+                              <w:pPr>
+                                <w:pStyle w:val="NormalWeb"/>
+                                <w:spacing w:before="0" w:beforeAutospacing="0" w:after="160" w:afterAutospacing="0" w:line="252" w:lineRule="auto"/>
+                                <w:jc w:val="center"/>
+                              </w:pPr>
+                              <w:r>
+                                <w:t> </w:t>
+                              </w:r>
+                            </w:p>
+                          </w:txbxContent>
+                        </wps:txbx>
+                        <wps:bodyPr rot="0" spcFirstLastPara="0" vert="horz" wrap="square" lIns="91440" tIns="45720" rIns="91440" bIns="45720" numCol="1" spcCol="0" rtlCol="0" fromWordArt="0" anchor="t" anchorCtr="0" forceAA="0" compatLnSpc="1">
+                          <a:prstTxWarp prst="textNoShape">
+                            <a:avLst/>
+                          </a:prstTxWarp>
+                          <a:noAutofit/>
+                        </wps:bodyPr>
+                      </wps:wsp>
+                      <wps:wsp>
+                        <wps:cNvPr id="24" name="Straight Arrow Connector 24"/>
+                        <wps:cNvCnPr/>
+                        <wps:spPr>
+                          <a:xfrm flipV="1">
+                            <a:off x="3781132" y="1060704"/>
+                            <a:ext cx="278804" cy="184260"/>
+                          </a:xfrm>
+                          <a:prstGeom prst="straightConnector1">
+                            <a:avLst/>
+                          </a:prstGeom>
+                          <a:ln w="76200">
+                            <a:solidFill>
+                              <a:schemeClr val="tx1"/>
+                            </a:solidFill>
+                            <a:headEnd type="none" w="med" len="sm"/>
+                            <a:tailEnd type="none" w="med" len="sm"/>
+                          </a:ln>
+                        </wps:spPr>
+                        <wps:style>
+                          <a:lnRef idx="1">
+                            <a:schemeClr val="accent1"/>
+                          </a:lnRef>
+                          <a:fillRef idx="0">
+                            <a:schemeClr val="accent1"/>
+                          </a:fillRef>
+                          <a:effectRef idx="0">
+                            <a:schemeClr val="accent1"/>
+                          </a:effectRef>
+                          <a:fontRef idx="minor">
+                            <a:schemeClr val="tx1"/>
+                          </a:fontRef>
+                        </wps:style>
+                        <wps:bodyPr/>
+                      </wps:wsp>
+                      <wps:wsp>
+                        <wps:cNvPr id="26" name="Text Box 18"/>
+                        <wps:cNvSpPr txBox="1"/>
+                        <wps:spPr>
+                          <a:xfrm>
+                            <a:off x="1606550" y="1644650"/>
+                            <a:ext cx="1016281" cy="1421033"/>
+                          </a:xfrm>
+                          <a:prstGeom prst="rect">
+                            <a:avLst/>
+                          </a:prstGeom>
+                          <a:ln/>
+                        </wps:spPr>
+                        <wps:style>
+                          <a:lnRef idx="2">
+                            <a:schemeClr val="accent2">
+                              <a:shade val="50000"/>
+                            </a:schemeClr>
+                          </a:lnRef>
+                          <a:fillRef idx="1">
+                            <a:schemeClr val="accent2"/>
+                          </a:fillRef>
+                          <a:effectRef idx="0">
+                            <a:schemeClr val="accent2"/>
+                          </a:effectRef>
+                          <a:fontRef idx="minor">
+                            <a:schemeClr val="lt1"/>
+                          </a:fontRef>
+                        </wps:style>
+                        <wps:txbx>
+                          <w:txbxContent>
+                            <w:p>
+                              <w:pPr>
+                                <w:pStyle w:val="NormalWeb"/>
+                                <w:spacing w:before="0" w:beforeAutospacing="0" w:after="160" w:afterAutospacing="0" w:line="256" w:lineRule="auto"/>
+                              </w:pPr>
+                              <w:r>
+                                <w:rPr>
+                                  <w:rFonts w:eastAsia="Calibri"/>
+                                  <w:sz w:val="22"/>
+                                  <w:szCs w:val="22"/>
+                                </w:rPr>
+                                <w:t>Arduino Rev3</w:t>
+                              </w:r>
+                            </w:p>
+                          </w:txbxContent>
+                        </wps:txbx>
+                        <wps:bodyPr rot="0" spcFirstLastPara="0" vert="horz" wrap="square" lIns="91440" tIns="45720" rIns="91440" bIns="45720" numCol="1" spcCol="0" rtlCol="0" fromWordArt="0" anchor="t" anchorCtr="0" forceAA="0" compatLnSpc="1">
+                          <a:prstTxWarp prst="textNoShape">
+                            <a:avLst/>
+                          </a:prstTxWarp>
+                          <a:noAutofit/>
+                        </wps:bodyPr>
+                      </wps:wsp>
+                      <wps:wsp>
+                        <wps:cNvPr id="25" name="Straight Arrow Connector 25"/>
+                        <wps:cNvCnPr/>
+                        <wps:spPr>
+                          <a:xfrm flipH="1">
+                            <a:off x="2657484" y="1844902"/>
+                            <a:ext cx="560390" cy="63"/>
+                          </a:xfrm>
+                          <a:prstGeom prst="straightConnector1">
+                            <a:avLst/>
+                          </a:prstGeom>
+                          <a:ln w="50800">
+                            <a:solidFill>
+                              <a:schemeClr val="tx1"/>
+                            </a:solidFill>
+                            <a:headEnd type="triangle" w="med" len="sm"/>
+                            <a:tailEnd type="none" w="med" len="sm"/>
+                          </a:ln>
+                        </wps:spPr>
+                        <wps:style>
+                          <a:lnRef idx="1">
+                            <a:schemeClr val="accent1"/>
+                          </a:lnRef>
+                          <a:fillRef idx="0">
+                            <a:schemeClr val="accent1"/>
+                          </a:fillRef>
+                          <a:effectRef idx="0">
+                            <a:schemeClr val="accent1"/>
+                          </a:effectRef>
+                          <a:fontRef idx="minor">
+                            <a:schemeClr val="tx1"/>
+                          </a:fontRef>
+                        </wps:style>
+                        <wps:bodyPr/>
+                      </wps:wsp>
+                      <wps:wsp>
+                        <wps:cNvPr id="16" name="Text Box 18"/>
+                        <wps:cNvSpPr txBox="1"/>
+                        <wps:spPr>
+                          <a:xfrm>
+                            <a:off x="1657861" y="1993825"/>
+                            <a:ext cx="913130" cy="971626"/>
+                          </a:xfrm>
+                          <a:prstGeom prst="rect">
+                            <a:avLst/>
+                          </a:prstGeom>
+                          <a:ln/>
+                        </wps:spPr>
+                        <wps:style>
+                          <a:lnRef idx="2">
+                            <a:schemeClr val="accent5">
+                              <a:shade val="50000"/>
+                            </a:schemeClr>
+                          </a:lnRef>
+                          <a:fillRef idx="1">
+                            <a:schemeClr val="accent5"/>
+                          </a:fillRef>
+                          <a:effectRef idx="0">
+                            <a:schemeClr val="accent5"/>
+                          </a:effectRef>
+                          <a:fontRef idx="minor">
+                            <a:schemeClr val="lt1"/>
+                          </a:fontRef>
+                        </wps:style>
+                        <wps:txbx>
+                          <w:txbxContent>
+                            <w:p>
+                              <w:pPr>
+                                <w:pStyle w:val="NormalWeb"/>
+                                <w:spacing w:before="0" w:beforeAutospacing="0" w:after="160" w:afterAutospacing="0" w:line="256" w:lineRule="auto"/>
+                              </w:pPr>
+                              <w:proofErr w:type="spellStart"/>
+                              <w:r>
+                                <w:rPr>
+                                  <w:rFonts w:eastAsia="Calibri"/>
+                                  <w:sz w:val="22"/>
+                                  <w:szCs w:val="22"/>
+                                </w:rPr>
+                                <w:t>Sparkfun</w:t>
+                              </w:r>
+                              <w:proofErr w:type="spellEnd"/>
+                              <w:r>
+                                <w:rPr>
+                                  <w:rFonts w:eastAsia="Calibri"/>
+                                  <w:sz w:val="22"/>
+                                  <w:szCs w:val="22"/>
+                                </w:rPr>
+                                <w:t xml:space="preserve"> CAN-Bus</w:t>
+                              </w:r>
+                            </w:p>
+                          </w:txbxContent>
+                        </wps:txbx>
+                        <wps:bodyPr rot="0" spcFirstLastPara="0" vert="horz" wrap="square" lIns="91440" tIns="45720" rIns="91440" bIns="45720" numCol="1" spcCol="0" rtlCol="0" fromWordArt="0" anchor="t" anchorCtr="0" forceAA="0" compatLnSpc="1">
+                          <a:prstTxWarp prst="textNoShape">
+                            <a:avLst/>
+                          </a:prstTxWarp>
+                          <a:noAutofit/>
+                        </wps:bodyPr>
+                      </wps:wsp>
+                    </wpc:wpc>
+                  </a:graphicData>
+                </a:graphic>
+              </wp:inline>
+            </w:drawing>
+          </mc:Choice>
+          <mc:Fallback>
+            <w:pict>
+              <v:group w14:anchorId="16AF3D8C" id="Canvas 27" o:spid="_x0000_s1027" editas="canvas" style="width:6in;height:321.95pt;mso-position-horizontal-relative:char;mso-position-vertical-relative:line" coordsize="54864,40887" o:gfxdata="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">
+                <v:shapetype id="_x0000_t75" coordsize="21600,21600" o:spt="75" o:preferrelative="t" path="m@4@5l@4@11@9@11@9@5xe" filled="f" stroked="f">
+                  <v:stroke joinstyle="miter"/>
+                  <v:formulas>
+                    <v:f eqn="if lineDrawn pixelLineWidth 0"/>
+                    <v:f eqn="sum @0 1 0"/>
+                    <v:f eqn="sum 0 0 @1"/>
+                    <v:f eqn="prod @2 1 2"/>
+                    <v:f eqn="prod @3 21600 pixelWidth"/>
+                    <v:f eqn="prod @3 21600 pixelHeight"/>
+                    <v:f eqn="sum @0 0 1"/>
+                    <v:f eqn="prod @6 1 2"/>
+                    <v:f eqn="prod @7 21600 pixelWidth"/>
+                    <v:f eqn="sum @8 21600 0"/>
+                    <v:f eqn="prod @7 21600 pixelHeight"/>
+                    <v:f eqn="sum @10 21600 0"/>
+                  </v:formulas>
+                  <v:path o:extrusionok="f" gradientshapeok="t" o:connecttype="rect"/>
+                  <o:lock v:ext="edit" aspectratio="t"/>
+                </v:shapetype>
+                <v:shape id="_x0000_s1028" type="#_x0000_t75" style="position:absolute;width:54864;height:40887;visibility:visible;mso-wrap-style:square">
+                  <v:fill o:detectmouseclick="t"/>
+                  <v:path o:connecttype="none"/>
+                </v:shape>
+                <v:shape id="Text Box 19" o:spid="_x0000_s1029" type="#_x0000_t202" style="position:absolute;left:26228;top:13901;width:8709;height:3436;visibility:visible;mso-wrap-style:square;v-text-anchor:top" o:gfxdata="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" filled="f" stroked="f">
+                  <v:textbox>
+                    <w:txbxContent>
+                      <w:p>
+                        <w:pPr>
+                          <w:pStyle w:val="NormalWeb"/>
+                          <w:spacing w:before="0" w:beforeAutospacing="0" w:after="160" w:afterAutospacing="0" w:line="254" w:lineRule="auto"/>
+                          <w:rPr>
+                            <w:rFonts w:eastAsia="Calibri"/>
+                            <w:sz w:val="16"/>
+                            <w:szCs w:val="16"/>
+                          </w:rPr>
+                        </w:pPr>
+                        <w:r>
+                          <w:rPr>
+                            <w:rFonts w:asciiTheme="minorHAnsi" w:hAnsiTheme="minorHAnsi" w:cstheme="minorHAnsi"/>
+                            <w:sz w:val="16"/>
+                          </w:rPr>
+                          <w:br/>
+                          <w:t xml:space="preserve"> </w:t>
+                        </w:r>
+                        <w:r>
+                          <w:rPr>
+                            <w:rFonts w:eastAsia="Calibri"/>
+                            <w:sz w:val="16"/>
+                            <w:szCs w:val="16"/>
+                          </w:rPr>
+                          <w:t>5V Power</w:t>
+                        </w:r>
+                      </w:p>
+                      <w:p>
+                        <w:pPr>
+                          <w:pStyle w:val="NormalWeb"/>
+                          <w:spacing w:before="0" w:beforeAutospacing="0" w:after="160" w:afterAutospacing="0" w:line="254" w:lineRule="auto"/>
+                          <w:jc w:val="center"/>
+                        </w:pPr>
+                      </w:p>
+                    </w:txbxContent>
+                  </v:textbox>
+                </v:shape>
+                <v:shape id="Text Box 11" o:spid="_x0000_s1030" type="#_x0000_t202" style="position:absolute;left:34937;top:33902;width:10923;height:4439;visibility:visible;mso-wrap-style:square;v-text-anchor:top" o:gfxdata="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" fillcolor="#a5a5a5 [3206]" strokecolor="#525252 [1606]" strokeweight="1pt">
+                  <v:textbox>
+                    <w:txbxContent>
+                      <w:p>
+                        <w:pPr>
+                          <w:pStyle w:val="NormalWeb"/>
+                          <w:spacing w:before="0" w:beforeAutospacing="0" w:after="160" w:afterAutospacing="0" w:line="254" w:lineRule="auto"/>
+                        </w:pPr>
+                      </w:p>
+                    </w:txbxContent>
+                  </v:textbox>
+                </v:shape>
+                <v:shape id="Text Box 11" o:spid="_x0000_s1031" type="#_x0000_t202" style="position:absolute;left:33643;top:34851;width:10923;height:4439;visibility:visible;mso-wrap-style:square;v-text-anchor:top" o:gfxdata="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" fillcolor="#a5a5a5 [3206]" strokecolor="#525252 [1606]" strokeweight="1pt">
+                  <v:textbox>
+                    <w:txbxContent>
+                      <w:p>
+                        <w:pPr>
+                          <w:pStyle w:val="NormalWeb"/>
+                          <w:spacing w:before="0" w:beforeAutospacing="0" w:after="160" w:afterAutospacing="0" w:line="254" w:lineRule="auto"/>
+                        </w:pPr>
+                      </w:p>
+                    </w:txbxContent>
+                  </v:textbox>
+                </v:shape>
+                <v:shape id="Text Box 11" o:spid="_x0000_s1032" type="#_x0000_t202" style="position:absolute;left:34608;top:10743;width:11118;height:19018;visibility:visible;mso-wrap-style:square;v-text-anchor:top" o:gfxdata="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" fillcolor="#a5a5a5 [3206]" strokecolor="#525252 [1606]" strokeweight="1pt">
+                  <v:textbox>
+                    <w:txbxContent>
+                      <w:p>
+                        <w:pPr>
+                          <w:pStyle w:val="NormalWeb"/>
+                          <w:spacing w:before="0" w:beforeAutospacing="0" w:after="160" w:afterAutospacing="0" w:line="252" w:lineRule="auto"/>
+                        </w:pPr>
+                        <w:r>
+                          <w:t> </w:t>
+                        </w:r>
+                      </w:p>
+                    </w:txbxContent>
+                  </v:textbox>
+                </v:shape>
+                <v:shape id="Text Box 11" o:spid="_x0000_s1033" type="#_x0000_t202" style="position:absolute;left:33447;top:11642;width:11119;height:19018;visibility:visible;mso-wrap-style:square;v-text-anchor:top" o:gfxdata="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" fillcolor="#a5a5a5 [3206]" strokecolor="#525252 [1606]" strokeweight="1pt">
+                  <v:textbox>
+                    <w:txbxContent>
+                      <w:p>
+                        <w:pPr>
+                          <w:pStyle w:val="NormalWeb"/>
+                          <w:spacing w:before="0" w:beforeAutospacing="0" w:after="160" w:afterAutospacing="0" w:line="254" w:lineRule="auto"/>
+                        </w:pPr>
+                      </w:p>
+                    </w:txbxContent>
+                  </v:textbox>
+                </v:shape>
+                <v:shape id="Text Box 10" o:spid="_x0000_s1034" type="#_x0000_t202" style="position:absolute;left:15528;top:12451;width:11119;height:19019;visibility:visible;mso-wrap-style:square;v-text-anchor:top" o:gfxdata="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" fillcolor="#a5a5a5 [3206]" strokecolor="#525252 [1606]" strokeweight="1pt">
+                  <v:textbox>
+                    <w:txbxContent>
+                      <w:p>
+                        <w:pPr>
+                          <w:rPr>
+                            <w:rFonts w:ascii="Times New Roman" w:eastAsia="Calibri" w:hAnsi="Times New Roman" w:cs="Times New Roman"/>
+                          </w:rPr>
+                        </w:pPr>
+                        <w:r>
+                          <w:rPr>
+                            <w:rFonts w:ascii="Times New Roman" w:eastAsia="Calibri" w:hAnsi="Times New Roman" w:cs="Times New Roman"/>
+                          </w:rPr>
+                          <w:t>SPSI</w:t>
+                        </w:r>
+                      </w:p>
+                    </w:txbxContent>
+                  </v:textbox>
+                </v:shape>
+                <v:shapetype id="_x0000_t32" coordsize="21600,21600" o:spt="32" o:oned="t" path="m,l21600,21600e" filled="f">
+                  <v:path arrowok="t" fillok="f" o:connecttype="none"/>
+                  <o:lock v:ext="edit" shapetype="t"/>
+                </v:shapetype>
+                <v:shape id="Straight Arrow Connector 11" o:spid="_x0000_s1035" type="#_x0000_t32" style="position:absolute;left:26647;top:21960;width:5604;height:0;flip:x;visibility:visible;mso-wrap-style:square" o:connectortype="straight" o:gfxdata="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" strokecolor="black [3213]" strokeweight="4pt">
+                  <v:stroke startarrow="block" startarrowlength="short" endarrow="block" endarrowlength="short" joinstyle="miter"/>
+                </v:shape>
+                <v:shape id="Text Box 11" o:spid="_x0000_s1036" type="#_x0000_t202" style="position:absolute;left:32251;top:12451;width:11119;height:19018;visibility:visible;mso-wrap-style:square;v-text-anchor:top" o:gfxdata="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" fillcolor="#a5a5a5 [3206]" strokecolor="#525252 [1606]" strokeweight="1pt">
+                  <v:textbox>
+                    <w:txbxContent>
+                      <w:p>
+                        <w:pPr>
+                          <w:pStyle w:val="NormalWeb"/>
+                          <w:spacing w:before="0" w:beforeAutospacing="0" w:after="160" w:afterAutospacing="0" w:line="256" w:lineRule="auto"/>
+                        </w:pPr>
+                        <w:r>
+                          <w:rPr>
+                            <w:rFonts w:eastAsia="Calibri"/>
+                            <w:sz w:val="22"/>
+                            <w:szCs w:val="22"/>
+                          </w:rPr>
+                          <w:t>SPS</w:t>
+                        </w:r>
+                        <w:r>
+                          <w:rPr>
+                            <w:rFonts w:eastAsia="Calibri"/>
+                            <w:sz w:val="22"/>
+                            <w:szCs w:val="22"/>
+                          </w:rPr>
+                          <w:br/>
+                          <w:t>1 … 16</w:t>
+                        </w:r>
+                      </w:p>
+                    </w:txbxContent>
+                  </v:textbox>
+                </v:shape>
+                <v:shape id="Straight Arrow Connector 13" o:spid="_x0000_s1037" type="#_x0000_t32" style="position:absolute;left:10266;top:21960;width:5262;height:1;flip:x;visibility:visible;mso-wrap-style:square" o:connectortype="straight" o:gfxdata="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" strokecolor="black [3213]" strokeweight="4pt">
+                  <v:stroke startarrow="block" startarrowlength="short" endarrow="block" endarrowlength="short" joinstyle="miter"/>
+                </v:shape>
+                <v:shape id="Text Box 19" o:spid="_x0000_s1038" type="#_x0000_t202" style="position:absolute;left:9909;top:23176;width:5956;height:2294;visibility:visible;mso-wrap-style:square;v-text-anchor:top" o:gfxdata="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" filled="f" stroked="f">
+                  <v:textbox>
+                    <w:txbxContent>
+                      <w:p>
+                        <w:pPr>
+                          <w:pStyle w:val="NormalWeb"/>
+                          <w:spacing w:before="0" w:beforeAutospacing="0" w:after="160" w:afterAutospacing="0" w:line="256" w:lineRule="auto"/>
+                          <w:jc w:val="center"/>
+                          <w:rPr>
+                            <w:rFonts w:eastAsia="Calibri"/>
+                            <w:sz w:val="16"/>
+                            <w:szCs w:val="16"/>
+                          </w:rPr>
+                        </w:pPr>
+                        <w:r>
+                          <w:rPr>
+                            <w:rFonts w:eastAsia="Calibri"/>
+                            <w:sz w:val="16"/>
+                            <w:szCs w:val="16"/>
+                          </w:rPr>
+                          <w:t>CAN-Bus</w:t>
+                        </w:r>
+                      </w:p>
+                    </w:txbxContent>
+                  </v:textbox>
+                </v:shape>
+                <v:shape id="Text Box 19" o:spid="_x0000_s1039" type="#_x0000_t202" style="position:absolute;left:27818;top:22827;width:8708;height:6934;visibility:visible;mso-wrap-style:square;v-text-anchor:top" o:gfxdata="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" filled="f" stroked="f">
+                  <v:textbox>
+                    <w:txbxContent>
+                      <w:p>
+                        <w:pPr>
+                          <w:pStyle w:val="NormalWeb"/>
+                          <w:spacing w:before="0" w:beforeAutospacing="0" w:after="160" w:afterAutospacing="0" w:line="254" w:lineRule="auto"/>
+                          <w:rPr>
+                            <w:rFonts w:eastAsia="Calibri"/>
+                            <w:sz w:val="16"/>
+                            <w:szCs w:val="16"/>
+                          </w:rPr>
+                        </w:pPr>
+                        <w:r>
+                          <w:rPr>
+                            <w:rFonts w:eastAsia="Calibri"/>
+                            <w:sz w:val="16"/>
+                            <w:szCs w:val="16"/>
+                          </w:rPr>
+                          <w:t xml:space="preserve">I2C </w:t>
+                        </w:r>
+                        <w:r>
+                          <w:rPr>
+                            <w:rFonts w:eastAsia="Calibri"/>
+                            <w:sz w:val="16"/>
+                            <w:szCs w:val="16"/>
+                          </w:rPr>
+                          <w:br/>
+                        </w:r>
+                      </w:p>
+                      <w:p>
+                        <w:pPr>
+                          <w:pStyle w:val="NormalWeb"/>
+                          <w:spacing w:before="0" w:beforeAutospacing="0" w:after="160" w:afterAutospacing="0" w:line="254" w:lineRule="auto"/>
+                          <w:jc w:val="center"/>
+                        </w:pPr>
+                      </w:p>
+                    </w:txbxContent>
+                  </v:textbox>
+                </v:shape>
+                <v:shape id="Straight Arrow Connector 17" o:spid="_x0000_s1040" type="#_x0000_t32" style="position:absolute;left:37713;top:8047;width:98;height:4404;flip:x y;visibility:visible;mso-wrap-style:square" o:connectortype="straight" o:gfxdata="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" strokecolor="black [3213]" strokeweight="6pt">
+                  <v:stroke startarrowlength="short" endarrow="block" endarrowlength="short" joinstyle="miter"/>
+                </v:shape>
+                <v:shape id="Straight Arrow Connector 18" o:spid="_x0000_s1041" type="#_x0000_t32" style="position:absolute;left:37811;top:31469;width:27;height:4159;flip:x y;visibility:visible;mso-wrap-style:square" o:connectortype="straight" o:gfxdata="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" strokecolor="black [3213]" strokeweight="6pt">
+                  <v:stroke startarrowlength="short" endarrow="block" endarrowlength="short" joinstyle="miter"/>
+                </v:shape>
+                <v:shape id="Text Box 19" o:spid="_x0000_s1042" type="#_x0000_t202" style="position:absolute;left:38902;top:31814;width:8706;height:6935;visibility:visible;mso-wrap-style:square;v-text-anchor:top" o:gfxdata="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" filled="f" stroked="f">
+                  <v:textbox>
+                    <w:txbxContent>
+                      <w:p>
+                        <w:pPr>
+                          <w:pStyle w:val="NormalWeb"/>
+                          <w:spacing w:before="0" w:beforeAutospacing="0" w:after="160" w:afterAutospacing="0" w:line="256" w:lineRule="auto"/>
+                        </w:pPr>
+                        <w:r>
+                          <w:rPr>
+                            <w:rFonts w:eastAsia="Calibri"/>
+                            <w:sz w:val="16"/>
+                            <w:szCs w:val="16"/>
+                          </w:rPr>
+                          <w:t>Solar Power</w:t>
+                        </w:r>
+                      </w:p>
+                      <w:p>
+                        <w:pPr>
+                          <w:pStyle w:val="NormalWeb"/>
+                          <w:spacing w:before="0" w:beforeAutospacing="0" w:after="160" w:afterAutospacing="0" w:line="252" w:lineRule="auto"/>
+                          <w:jc w:val="center"/>
+                        </w:pPr>
+                        <w:r>
+                          <w:t> </w:t>
+                        </w:r>
+                      </w:p>
+                    </w:txbxContent>
+                  </v:textbox>
+                </v:shape>
+                <v:shape id="Text Box 11" o:spid="_x0000_s1043" type="#_x0000_t202" style="position:absolute;left:4423;top:12452;width:5843;height:19018;visibility:visible;mso-wrap-style:square;v-text-anchor:top" o:gfxdata="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" fillcolor="#a5a5a5 [3206]" strokecolor="#525252 [1606]" strokeweight="1pt">
+                  <v:textbox>
+                    <w:txbxContent>
+                      <w:p>
+                        <w:pPr>
+                          <w:pStyle w:val="NormalWeb"/>
+                          <w:spacing w:before="0" w:beforeAutospacing="0" w:after="160" w:afterAutospacing="0" w:line="256" w:lineRule="auto"/>
+                        </w:pPr>
+                        <w:r>
+                          <w:rPr>
+                            <w:rFonts w:eastAsia="Calibri"/>
+                            <w:sz w:val="22"/>
+                            <w:szCs w:val="22"/>
+                          </w:rPr>
+                          <w:t>Solar</w:t>
+                        </w:r>
+                        <w:r>
+                          <w:rPr>
+                            <w:rFonts w:eastAsia="Calibri"/>
+                            <w:sz w:val="22"/>
+                            <w:szCs w:val="22"/>
+                          </w:rPr>
+                          <w:br/>
+                          <w:t>Boat</w:t>
+                        </w:r>
+                      </w:p>
+                    </w:txbxContent>
+                  </v:textbox>
+                </v:shape>
+                <v:shape id="Text Box 11" o:spid="_x0000_s1044" type="#_x0000_t202" style="position:absolute;left:32376;top:35628;width:10924;height:4438;visibility:visible;mso-wrap-style:square;v-text-anchor:top" o:gfxdata="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" fillcolor="#a5a5a5 [3206]" strokecolor="#525252 [1606]" strokeweight="1pt">
+                  <v:textbox>
+                    <w:txbxContent>
+                      <w:p>
+                        <w:pPr>
+                          <w:pStyle w:val="NormalWeb"/>
+                          <w:spacing w:before="0" w:beforeAutospacing="0" w:after="160" w:afterAutospacing="0" w:line="254" w:lineRule="auto"/>
+                        </w:pPr>
+                        <w:r>
+                          <w:rPr>
+                            <w:rFonts w:eastAsia="Calibri"/>
+                            <w:sz w:val="22"/>
+                            <w:szCs w:val="22"/>
+                          </w:rPr>
+                          <w:t>MPPT</w:t>
+                        </w:r>
+                        <w:r>
+                          <w:rPr>
+                            <w:rFonts w:eastAsia="Calibri"/>
+                            <w:sz w:val="22"/>
+                            <w:szCs w:val="22"/>
+                          </w:rPr>
+                          <w:br/>
+                          <w:t>1 … 16</w:t>
+                        </w:r>
+                      </w:p>
+                    </w:txbxContent>
+                  </v:textbox>
+                </v:shape>
+                <v:shape id="Text Box 11" o:spid="_x0000_s1045" type="#_x0000_t202" style="position:absolute;left:32251;top:3609;width:10924;height:4438;visibility:visible;mso-wrap-style:square;v-text-anchor:top" o:gfxdata="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" fillcolor="#a5a5a5 [3206]" strokecolor="#525252 [1606]" strokeweight="1pt">
+                  <v:textbox>
+                    <w:txbxContent>
+                      <w:p>
+                        <w:pPr>
+                          <w:pStyle w:val="NormalWeb"/>
+                          <w:spacing w:before="0" w:beforeAutospacing="0" w:after="160" w:afterAutospacing="0" w:line="254" w:lineRule="auto"/>
+                        </w:pPr>
+                        <w:r>
+                          <w:rPr>
+                            <w:rFonts w:eastAsia="Calibri"/>
+                            <w:sz w:val="22"/>
+                            <w:szCs w:val="22"/>
+                          </w:rPr>
+                          <w:t>Battery</w:t>
+                        </w:r>
+                      </w:p>
+                    </w:txbxContent>
+                  </v:textbox>
+                </v:shape>
+                <v:shape id="Text Box 19" o:spid="_x0000_s1046" type="#_x0000_t202" style="position:absolute;left:38721;top:8528;width:8705;height:6928;visibility:visible;mso-wrap-style:square;v-text-anchor:top" o:gfxdata="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" filled="f" stroked="f">
+                  <v:textbox>
+                    <w:txbxContent>
+                      <w:p>
+                        <w:pPr>
+                          <w:pStyle w:val="NormalWeb"/>
+                          <w:spacing w:before="0" w:beforeAutospacing="0" w:after="160" w:afterAutospacing="0" w:line="254" w:lineRule="auto"/>
+                        </w:pPr>
+                        <w:r>
+                          <w:rPr>
+                            <w:rFonts w:eastAsia="Calibri"/>
+                            <w:sz w:val="16"/>
+                            <w:szCs w:val="16"/>
+                          </w:rPr>
+                          <w:t xml:space="preserve">48V </w:t>
+                        </w:r>
+                      </w:p>
+                      <w:p>
+                        <w:pPr>
+                          <w:pStyle w:val="NormalWeb"/>
+                          <w:spacing w:before="0" w:beforeAutospacing="0" w:after="160" w:afterAutospacing="0" w:line="252" w:lineRule="auto"/>
+                          <w:jc w:val="center"/>
+                        </w:pPr>
+                        <w:r>
+                          <w:t> </w:t>
+                        </w:r>
+                      </w:p>
+                    </w:txbxContent>
+                  </v:textbox>
+                </v:shape>
+                <v:shape id="Straight Arrow Connector 24" o:spid="_x0000_s1047" type="#_x0000_t32" style="position:absolute;left:37811;top:10607;width:2788;height:1842;flip:y;visibility:visible;mso-wrap-style:square" o:connectortype="straight" o:gfxdata="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" strokecolor="black [3213]" strokeweight="6pt">
+                  <v:stroke startarrowlength="short" endarrowlength="short" joinstyle="miter"/>
+                </v:shape>
+                <v:shape id="Text Box 18" o:spid="_x0000_s1048" type="#_x0000_t202" style="position:absolute;left:16065;top:16446;width:10163;height:14210;visibility:visible;mso-wrap-style:square;v-text-anchor:top" o:gfxdata="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" fillcolor="#ed7d31 [3205]" strokecolor="#823b0b [1605]" strokeweight="1pt">
+                  <v:textbox>
+                    <w:txbxContent>
+                      <w:p>
+                        <w:pPr>
+                          <w:pStyle w:val="NormalWeb"/>
+                          <w:spacing w:before="0" w:beforeAutospacing="0" w:after="160" w:afterAutospacing="0" w:line="256" w:lineRule="auto"/>
+                        </w:pPr>
+                        <w:r>
+                          <w:rPr>
+                            <w:rFonts w:eastAsia="Calibri"/>
+                            <w:sz w:val="22"/>
+                            <w:szCs w:val="22"/>
+                          </w:rPr>
+                          <w:t>Arduino Rev3</w:t>
+                        </w:r>
+                      </w:p>
+                    </w:txbxContent>
+                  </v:textbox>
+                </v:shape>
+                <v:shape id="Straight Arrow Connector 25" o:spid="_x0000_s1049" type="#_x0000_t32" style="position:absolute;left:26574;top:18449;width:5604;height:0;flip:x;visibility:visible;mso-wrap-style:square" o:connectortype="straight" o:gfxdata="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" strokecolor="black [3213]" strokeweight="4pt">
+                  <v:stroke startarrow="block" startarrowlength="short" endarrowlength="short" joinstyle="miter"/>
+                </v:shape>
+                <v:shape id="Text Box 18" o:spid="_x0000_s1050" type="#_x0000_t202" style="position:absolute;left:16578;top:19938;width:9131;height:9716;visibility:visible;mso-wrap-style:square;v-text-anchor:top" o:gfxdata="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" fillcolor="#4472c4 [3208]" strokecolor="#1f3763 [1608]" strokeweight="1pt">
+                  <v:textbox>
+                    <w:txbxContent>
+                      <w:p>
+                        <w:pPr>
+                          <w:pStyle w:val="NormalWeb"/>
+                          <w:spacing w:before="0" w:beforeAutospacing="0" w:after="160" w:afterAutospacing="0" w:line="256" w:lineRule="auto"/>
+                        </w:pPr>
+                        <w:proofErr w:type="spellStart"/>
+                        <w:r>
+                          <w:rPr>
+                            <w:rFonts w:eastAsia="Calibri"/>
+                            <w:sz w:val="22"/>
+                            <w:szCs w:val="22"/>
+                          </w:rPr>
+                          <w:t>Sparkfun</w:t>
+                        </w:r>
+                        <w:proofErr w:type="spellEnd"/>
+                        <w:r>
+                          <w:rPr>
+                            <w:rFonts w:eastAsia="Calibri"/>
+                            <w:sz w:val="22"/>
+                            <w:szCs w:val="22"/>
+                          </w:rPr>
+                          <w:t xml:space="preserve"> CAN-Bus</w:t>
+                        </w:r>
+                      </w:p>
+                    </w:txbxContent>
+                  </v:textbox>
+                </v:shape>
+                <w10:anchorlock/>
+              </v:group>
+            </w:pict>
+          </mc:Fallback>
+        </mc:AlternateContent>
+      </w:r>
+    </w:p>
+    <w:p>
+      <w:pPr>
+        <w:pStyle w:val="Caption"/>
+      </w:pPr>
+      <w:bookmarkStart w:id="5" w:name="_Toc3665702"/>
+      <w:r>
+        <w:t xml:space="preserve">Figure </w:t>
+      </w:r>
+      <w:r>
+        <w:fldChar w:fldCharType="begin"/>
+      </w:r>
+      <w:r>
+        <w:instrText xml:space="preserve"> STYLEREF 1 \s </w:instrText>
+      </w:r>
+      <w:r>
+        <w:fldChar w:fldCharType="separate"/>
+      </w:r>
+      <w:r>
+        <w:rPr>
+          <w:noProof/>
+        </w:rPr>
+        <w:t>3</w:t>
+      </w:r>
+      <w:r>
+        <w:rPr>
+          <w:noProof/>
+        </w:rPr>
+        <w:fldChar w:fldCharType="end"/>
+      </w:r>
+      <w:r>
+        <w:noBreakHyphen/>
+      </w:r>
+      <w:r>
+        <w:fldChar w:fldCharType="begin"/>
+      </w:r>
+      <w:r>
+        <w:instrText xml:space="preserve"> SEQ Figure \* ARABIC \s 1 </w:instrText>
+      </w:r>
+      <w:r>
+        <w:fldChar w:fldCharType="separate"/>
+      </w:r>
+      <w:r>
+        <w:rPr>
+          <w:noProof/>
+        </w:rPr>
+        <w:t>1</w:t>
+      </w:r>
+      <w:bookmarkEnd w:id="5"/>
+      <w:r>
+        <w:rPr>
+          <w:noProof/>
+        </w:rPr>
+        <w:fldChar w:fldCharType="end"/>
+      </w:r>
+    </w:p>
+    <w:p/>
+    <w:p>
       <w:pPr>
         <w:jc w:val="both"/>
         <w:rPr>
           <w:lang w:val="nl-NL"/>
         </w:rPr>
       </w:pPr>
-      <w:r>
-        <w:rPr>
-          <w:lang w:val="nl-NL"/>
-        </w:rPr>
-        <w:t xml:space="preserve">In short; </w:t>
-      </w:r>
-      <w:r>
-        <w:rPr>
-          <w:lang w:val="nl-NL"/>
-        </w:rPr>
-        <w:t xml:space="preserve">There is a need to measure the power of the solar panels and the current MPPTs are not able to measure this. </w:t>
-      </w:r>
-      <w:r>
-        <w:rPr>
-          <w:lang w:val="nl-NL"/>
-        </w:rPr>
-        <w:t xml:space="preserve">The first SBT </w:t>
-      </w:r>
-      <w:r>
-        <w:rPr>
-          <w:lang w:val="nl-NL"/>
-        </w:rPr>
-        <w:t>already</w:t>
-      </w:r>
-      <w:r>
-        <w:rPr>
-          <w:lang w:val="nl-NL"/>
-        </w:rPr>
-        <w:t xml:space="preserve"> made efforts to try to fix this issue but never achieved this due to a relative complex system to measure the currents (not in cited text).</w:t>
-      </w:r>
-      <w:r>
-        <w:rPr>
-          <w:lang w:val="nl-NL"/>
-        </w:rPr>
-        <w:t xml:space="preserve"> </w:t>
-      </w:r>
-      <w:r>
-        <w:rPr>
-          <w:lang w:val="nl-NL"/>
-        </w:rPr>
-        <w:t xml:space="preserve">Therefore a </w:t>
-      </w:r>
-      <w:r>
-        <w:rPr>
-          <w:lang w:val="nl-NL"/>
-        </w:rPr>
-        <w:t xml:space="preserve">new </w:t>
-      </w:r>
-      <w:r>
-        <w:rPr>
-          <w:lang w:val="nl-NL"/>
-        </w:rPr>
-        <w:t>PCB was mad</w:t>
-      </w:r>
-      <w:r>
-        <w:rPr>
-          <w:lang w:val="nl-NL"/>
-        </w:rPr>
-        <w:t>e</w:t>
-      </w:r>
-      <w:r>
-        <w:rPr>
-          <w:lang w:val="nl-NL"/>
-        </w:rPr>
-        <w:t xml:space="preserve"> which communicates via an I2C interface</w:t>
-      </w:r>
-      <w:r>
-        <w:rPr>
-          <w:lang w:val="nl-NL"/>
-        </w:rPr>
-        <w:t xml:space="preserve"> and can be programmed with the Arduino library</w:t>
-      </w:r>
-      <w:r>
-        <w:rPr>
-          <w:lang w:val="nl-NL"/>
-        </w:rPr>
-        <w:t xml:space="preserve">. </w:t>
-      </w:r>
-      <w:r>
-        <w:rPr>
-          <w:lang w:val="nl-NL"/>
-        </w:rPr>
-        <w:t>However it still needs an external interface to translate I2C commandos to the CAN-Bus in the Solar Boat.</w:t>
-      </w:r>
     </w:p>
     <w:p>
       <w:pPr>
@@ -3509,16 +5713,32 @@
     <w:p>
       <w:pPr>
         <w:rPr>
+          <w:color w:val="FF0000"/>
           <w:lang w:val="nl-NL"/>
         </w:rPr>
       </w:pPr>
+      <w:r>
+        <w:rPr>
+          <w:color w:val="FF0000"/>
+          <w:lang w:val="nl-NL"/>
+        </w:rPr>
+        <w:t>!MISSING: CAN BAUD RATE!</w:t>
+      </w:r>
     </w:p>
     <w:p>
       <w:pPr>
         <w:rPr>
+          <w:color w:val="FF0000"/>
           <w:lang w:val="nl-NL"/>
         </w:rPr>
       </w:pPr>
+      <w:r>
+        <w:rPr>
+          <w:color w:val="FF0000"/>
+          <w:lang w:val="nl-NL"/>
+        </w:rPr>
+        <w:t>!MISSING: DEBUG INTERFACE REQUIREMENTS!</w:t>
+      </w:r>
     </w:p>
     <w:p>
       <w:pPr>
@@ -3529,24 +5749,20 @@
     </w:p>
     <w:p>
       <w:pPr>
-        <w:rPr>
-          <w:lang w:val="nl-NL"/>
-        </w:rPr>
-      </w:pPr>
-    </w:p>
-    <w:p>
-      <w:pPr>
         <w:pStyle w:val="Heading1"/>
       </w:pPr>
-      <w:bookmarkStart w:id="1" w:name="_Toc3496555"/>
-      <w:r>
-        <w:t xml:space="preserve">RX CAN </w:t>
+      <w:bookmarkStart w:id="6" w:name="_Toc3665699"/>
+      <w:r>
+        <w:t>R</w:t>
+      </w:r>
+      <w:r>
+        <w:t xml:space="preserve">X CAN </w:t>
       </w:r>
       <w:proofErr w:type="spellStart"/>
       <w:r>
         <w:t>berichten</w:t>
       </w:r>
-      <w:bookmarkEnd w:id="1"/>
+      <w:bookmarkEnd w:id="6"/>
       <w:proofErr w:type="spellEnd"/>
     </w:p>
     <w:p>
@@ -3566,9 +5782,31 @@
     <w:p>
       <w:pPr>
         <w:rPr>
+          <w:color w:val="FF0000"/>
           <w:lang w:val="nl-NL"/>
         </w:rPr>
       </w:pPr>
+      <w:r>
+        <w:rPr>
+          <w:color w:val="FF0000"/>
+          <w:lang w:val="nl-NL"/>
+        </w:rPr>
+        <w:t>!IMPORTANT IF THE MESSAGE IS NOT 2 BYTES LONG IT WILL RESCAN</w:t>
+      </w:r>
+      <w:r>
+        <w:rPr>
+          <w:color w:val="FF0000"/>
+          <w:lang w:val="nl-NL"/>
+        </w:rPr>
+        <w:t xml:space="preserve"> FOR</w:t>
+      </w:r>
+      <w:r>
+        <w:rPr>
+          <w:color w:val="FF0000"/>
+          <w:lang w:val="nl-NL"/>
+        </w:rPr>
+        <w:t xml:space="preserve"> SPS DEVICES!</w:t>
+      </w:r>
     </w:p>
     <w:p>
       <w:pPr>
@@ -3620,6 +5858,14 @@
               </w:rPr>
               <w:t>Byte</w:t>
             </w:r>
+            <w:r>
+              <w:rPr>
+                <w:rStyle w:val="FootnoteReference"/>
+                <w:b/>
+                <w:lang w:val="nl-NL"/>
+              </w:rPr>
+              <w:footnoteReference w:id="1"/>
+            </w:r>
           </w:p>
         </w:tc>
         <w:tc>
@@ -3988,7 +6234,7 @@
       <w:pPr>
         <w:pStyle w:val="Heading1"/>
       </w:pPr>
-      <w:bookmarkStart w:id="2" w:name="_Toc3496556"/>
+      <w:bookmarkStart w:id="7" w:name="_Toc3665700"/>
       <w:r>
         <w:lastRenderedPageBreak/>
         <w:t xml:space="preserve">TX CAN </w:t>
@@ -3997,7 +6243,7 @@
       <w:r>
         <w:t>berichten</w:t>
       </w:r>
-      <w:bookmarkEnd w:id="2"/>
+      <w:bookmarkEnd w:id="7"/>
       <w:proofErr w:type="spellEnd"/>
     </w:p>
     <w:p>
@@ -4836,7 +7082,7 @@
           <w:lang w:val="nl-NL"/>
         </w:rPr>
       </w:pPr>
-      <w:bookmarkStart w:id="3" w:name="_Toc3496557"/>
+      <w:bookmarkStart w:id="8" w:name="_Toc3665701"/>
       <w:r>
         <w:rPr>
           <w:lang w:val="nl-NL"/>
@@ -4844,7 +7090,7 @@
         <w:lastRenderedPageBreak/>
         <w:t>Overig</w:t>
       </w:r>
-      <w:bookmarkEnd w:id="3"/>
+      <w:bookmarkEnd w:id="8"/>
     </w:p>
     <w:p>
       <w:pPr>
@@ -5152,7 +7398,7 @@
                 </mc:Choice>
                 <mc:Fallback>
                   <w:pict>
-                    <v:rect w14:anchorId="4E13A30D" id="Rechthoek 2" o:spid="_x0000_s1026" style="position:absolute;margin-left:560.8pt;margin-top:-46.5pt;width:612pt;height:105.75pt;z-index:-251657216;visibility:visible;mso-wrap-style:square;mso-width-percent:0;mso-height-percent:0;mso-wrap-distance-left:9pt;mso-wrap-distance-top:0;mso-wrap-distance-right:9pt;mso-wrap-distance-bottom:0;mso-position-horizontal:right;mso-position-horizontal-relative:page;mso-position-vertical:absolute;mso-position-vertical-relative:text;mso-width-percent:0;mso-height-percent:0;mso-width-relative:margin;mso-height-relative:margin;v-text-anchor:middle" o:gfxdata="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" fillcolor="#1f2a44" stroked="f" strokeweight="1pt">
+                    <v:rect w14:anchorId="3CD9AA3D" id="Rechthoek 2" o:spid="_x0000_s1026" style="position:absolute;margin-left:560.8pt;margin-top:-46.5pt;width:612pt;height:105.75pt;z-index:-251657216;visibility:visible;mso-wrap-style:square;mso-width-percent:0;mso-height-percent:0;mso-wrap-distance-left:9pt;mso-wrap-distance-top:0;mso-wrap-distance-right:9pt;mso-wrap-distance-bottom:0;mso-position-horizontal:right;mso-position-horizontal-relative:page;mso-position-vertical:absolute;mso-position-vertical-relative:text;mso-width-percent:0;mso-height-percent:0;mso-width-relative:margin;mso-height-relative:margin;v-text-anchor:middle" o:gfxdata="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" fillcolor="#1f2a44" stroked="f" strokeweight="1pt">
                       <w10:wrap anchorx="page"/>
                     </v:rect>
                   </w:pict>
@@ -5374,6 +7620,25 @@
       </w:pPr>
       <w:r>
         <w:continuationSeparator/>
+      </w:r>
+    </w:p>
+  </w:footnote>
+  <w:footnote w:id="1">
+    <w:p>
+      <w:pPr>
+        <w:pStyle w:val="FootnoteText"/>
+      </w:pPr>
+      <w:r>
+        <w:rPr>
+          <w:rStyle w:val="FootnoteReference"/>
+        </w:rPr>
+        <w:footnoteRef/>
+      </w:r>
+      <w:r>
+        <w:t xml:space="preserve"> If 0 bytes are sent, the </w:t>
+      </w:r>
+      <w:r>
+        <w:t>SPSI will rescan for SPS devices on the I2C bus</w:t>
       </w:r>
     </w:p>
   </w:footnote>
@@ -5493,15 +7758,6 @@
         <w:lang w:val="nl-NL"/>
       </w:rPr>
       <w:br/>
-    </w:r>
-    <w:r>
-      <w:rPr>
-        <w:rFonts w:ascii="Silka Extra Light" w:eastAsiaTheme="minorEastAsia" w:hAnsi="Silka Extra Light"/>
-        <w:color w:val="1F2A44"/>
-        <w:spacing w:val="15"/>
-        <w:sz w:val="18"/>
-        <w:lang w:val="nl-NL"/>
-      </w:rPr>
       <w:t>Revision: P1A</w:t>
     </w:r>
   </w:p>
@@ -5624,6 +7880,92 @@
     </w:lvl>
   </w:abstractNum>
   <w:abstractNum w:abstractNumId="1" w15:restartNumberingAfterBreak="0">
+    <w:nsid w:val="036316FE"/>
+    <w:multiLevelType w:val="multilevel"/>
+    <w:tmpl w:val="0409001F"/>
+    <w:lvl w:ilvl="0">
+      <w:start w:val="1"/>
+      <w:numFmt w:val="decimal"/>
+      <w:lvlText w:val="%1."/>
+      <w:lvlJc w:val="left"/>
+      <w:pPr>
+        <w:ind w:left="360" w:hanging="360"/>
+      </w:pPr>
+    </w:lvl>
+    <w:lvl w:ilvl="1">
+      <w:start w:val="1"/>
+      <w:numFmt w:val="decimal"/>
+      <w:lvlText w:val="%1.%2."/>
+      <w:lvlJc w:val="left"/>
+      <w:pPr>
+        <w:ind w:left="792" w:hanging="432"/>
+      </w:pPr>
+    </w:lvl>
+    <w:lvl w:ilvl="2">
+      <w:start w:val="1"/>
+      <w:numFmt w:val="decimal"/>
+      <w:lvlText w:val="%1.%2.%3."/>
+      <w:lvlJc w:val="left"/>
+      <w:pPr>
+        <w:ind w:left="1224" w:hanging="504"/>
+      </w:pPr>
+    </w:lvl>
+    <w:lvl w:ilvl="3">
+      <w:start w:val="1"/>
+      <w:numFmt w:val="decimal"/>
+      <w:lvlText w:val="%1.%2.%3.%4."/>
+      <w:lvlJc w:val="left"/>
+      <w:pPr>
+        <w:ind w:left="1728" w:hanging="648"/>
+      </w:pPr>
+    </w:lvl>
+    <w:lvl w:ilvl="4">
+      <w:start w:val="1"/>
+      <w:numFmt w:val="decimal"/>
+      <w:lvlText w:val="%1.%2.%3.%4.%5."/>
+      <w:lvlJc w:val="left"/>
+      <w:pPr>
+        <w:ind w:left="2232" w:hanging="792"/>
+      </w:pPr>
+    </w:lvl>
+    <w:lvl w:ilvl="5">
+      <w:start w:val="1"/>
+      <w:numFmt w:val="decimal"/>
+      <w:lvlText w:val="%1.%2.%3.%4.%5.%6."/>
+      <w:lvlJc w:val="left"/>
+      <w:pPr>
+        <w:ind w:left="2736" w:hanging="936"/>
+      </w:pPr>
+    </w:lvl>
+    <w:lvl w:ilvl="6">
+      <w:start w:val="1"/>
+      <w:numFmt w:val="decimal"/>
+      <w:lvlText w:val="%1.%2.%3.%4.%5.%6.%7."/>
+      <w:lvlJc w:val="left"/>
+      <w:pPr>
+        <w:ind w:left="3240" w:hanging="1080"/>
+      </w:pPr>
+    </w:lvl>
+    <w:lvl w:ilvl="7">
+      <w:start w:val="1"/>
+      <w:numFmt w:val="decimal"/>
+      <w:lvlText w:val="%1.%2.%3.%4.%5.%6.%7.%8."/>
+      <w:lvlJc w:val="left"/>
+      <w:pPr>
+        <w:ind w:left="3744" w:hanging="1224"/>
+      </w:pPr>
+    </w:lvl>
+    <w:lvl w:ilvl="8">
+      <w:start w:val="1"/>
+      <w:numFmt w:val="decimal"/>
+      <w:lvlText w:val="%1.%2.%3.%4.%5.%6.%7.%8.%9."/>
+      <w:lvlJc w:val="left"/>
+      <w:pPr>
+        <w:ind w:left="4320" w:hanging="1440"/>
+      </w:pPr>
+    </w:lvl>
+  </w:abstractNum>
+  <w:abstractNum w:abstractNumId="2" w15:restartNumberingAfterBreak="0">
     <w:nsid w:val="048630AB"/>
     <w:multiLevelType w:val="multilevel"/>
     <w:tmpl w:val="60146860"/>
@@ -5787,7 +8129,7 @@
       </w:rPr>
     </w:lvl>
   </w:abstractNum>
-  <w:abstractNum w:abstractNumId="2" w15:restartNumberingAfterBreak="0">
+  <w:abstractNum w:abstractNumId="3" w15:restartNumberingAfterBreak="0">
     <w:nsid w:val="0A1613F9"/>
     <w:multiLevelType w:val="hybridMultilevel"/>
     <w:tmpl w:val="D3DEA600"/>
@@ -5900,7 +8242,7 @@
       </w:rPr>
     </w:lvl>
   </w:abstractNum>
-  <w:abstractNum w:abstractNumId="3" w15:restartNumberingAfterBreak="0">
+  <w:abstractNum w:abstractNumId="4" w15:restartNumberingAfterBreak="0">
     <w:nsid w:val="0C2E7103"/>
     <w:multiLevelType w:val="hybridMultilevel"/>
     <w:tmpl w:val="8B5CBAB2"/>
@@ -5986,7 +8328,7 @@
       </w:pPr>
     </w:lvl>
   </w:abstractNum>
-  <w:abstractNum w:abstractNumId="4" w15:restartNumberingAfterBreak="0">
+  <w:abstractNum w:abstractNumId="5" w15:restartNumberingAfterBreak="0">
     <w:nsid w:val="17F960BB"/>
     <w:multiLevelType w:val="hybridMultilevel"/>
     <w:tmpl w:val="A4420E3A"/>
@@ -6075,7 +8417,7 @@
       </w:pPr>
     </w:lvl>
   </w:abstractNum>
-  <w:abstractNum w:abstractNumId="5" w15:restartNumberingAfterBreak="0">
+  <w:abstractNum w:abstractNumId="6" w15:restartNumberingAfterBreak="0">
     <w:nsid w:val="18313E2C"/>
     <w:multiLevelType w:val="hybridMultilevel"/>
     <w:tmpl w:val="D8B8A334"/>
@@ -6188,7 +8530,7 @@
       </w:rPr>
     </w:lvl>
   </w:abstractNum>
-  <w:abstractNum w:abstractNumId="6" w15:restartNumberingAfterBreak="0">
+  <w:abstractNum w:abstractNumId="7" w15:restartNumberingAfterBreak="0">
     <w:nsid w:val="27756B3F"/>
     <w:multiLevelType w:val="multilevel"/>
     <w:tmpl w:val="8230F138"/>
@@ -6301,7 +8643,7 @@
       </w:rPr>
     </w:lvl>
   </w:abstractNum>
-  <w:abstractNum w:abstractNumId="7" w15:restartNumberingAfterBreak="0">
+  <w:abstractNum w:abstractNumId="8" w15:restartNumberingAfterBreak="0">
     <w:nsid w:val="2B5F14BB"/>
     <w:multiLevelType w:val="hybridMultilevel"/>
     <w:tmpl w:val="91AE29CC"/>
@@ -6392,7 +8734,7 @@
       </w:pPr>
     </w:lvl>
   </w:abstractNum>
-  <w:abstractNum w:abstractNumId="8" w15:restartNumberingAfterBreak="0">
+  <w:abstractNum w:abstractNumId="9" w15:restartNumberingAfterBreak="0">
     <w:nsid w:val="2D3515B4"/>
     <w:multiLevelType w:val="multilevel"/>
     <w:tmpl w:val="BAA85E9E"/>
@@ -6505,7 +8847,7 @@
       </w:rPr>
     </w:lvl>
   </w:abstractNum>
-  <w:abstractNum w:abstractNumId="9" w15:restartNumberingAfterBreak="0">
+  <w:abstractNum w:abstractNumId="10" w15:restartNumberingAfterBreak="0">
     <w:nsid w:val="2E43727B"/>
     <w:multiLevelType w:val="hybridMultilevel"/>
     <w:tmpl w:val="6CB288D2"/>
@@ -6618,7 +8960,7 @@
       </w:rPr>
     </w:lvl>
   </w:abstractNum>
-  <w:abstractNum w:abstractNumId="10" w15:restartNumberingAfterBreak="0">
+  <w:abstractNum w:abstractNumId="11" w15:restartNumberingAfterBreak="0">
     <w:nsid w:val="32AD5F2A"/>
     <w:multiLevelType w:val="multilevel"/>
     <w:tmpl w:val="6848FFCA"/>
@@ -6732,7 +9074,7 @@
       </w:rPr>
     </w:lvl>
   </w:abstractNum>
-  <w:abstractNum w:abstractNumId="11" w15:restartNumberingAfterBreak="0">
+  <w:abstractNum w:abstractNumId="12" w15:restartNumberingAfterBreak="0">
     <w:nsid w:val="40387396"/>
     <w:multiLevelType w:val="multilevel"/>
     <w:tmpl w:val="30721412"/>
@@ -6845,7 +9187,7 @@
       </w:rPr>
     </w:lvl>
   </w:abstractNum>
-  <w:abstractNum w:abstractNumId="12" w15:restartNumberingAfterBreak="0">
+  <w:abstractNum w:abstractNumId="13" w15:restartNumberingAfterBreak="0">
     <w:nsid w:val="40A411E4"/>
     <w:multiLevelType w:val="multilevel"/>
     <w:tmpl w:val="141AAF0E"/>
@@ -6958,7 +9300,7 @@
       </w:rPr>
     </w:lvl>
   </w:abstractNum>
-  <w:abstractNum w:abstractNumId="13" w15:restartNumberingAfterBreak="0">
+  <w:abstractNum w:abstractNumId="14" w15:restartNumberingAfterBreak="0">
     <w:nsid w:val="4F397101"/>
     <w:multiLevelType w:val="hybridMultilevel"/>
     <w:tmpl w:val="163095DA"/>
@@ -7044,7 +9386,7 @@
       </w:pPr>
     </w:lvl>
   </w:abstractNum>
-  <w:abstractNum w:abstractNumId="14" w15:restartNumberingAfterBreak="0">
+  <w:abstractNum w:abstractNumId="15" w15:restartNumberingAfterBreak="0">
     <w:nsid w:val="5298648F"/>
     <w:multiLevelType w:val="hybridMultilevel"/>
     <w:tmpl w:val="B5028E3C"/>
@@ -7135,7 +9477,7 @@
       </w:pPr>
     </w:lvl>
   </w:abstractNum>
-  <w:abstractNum w:abstractNumId="15" w15:restartNumberingAfterBreak="0">
+  <w:abstractNum w:abstractNumId="16" w15:restartNumberingAfterBreak="0">
     <w:nsid w:val="543653DE"/>
     <w:multiLevelType w:val="hybridMultilevel"/>
     <w:tmpl w:val="C242F4F0"/>
@@ -7224,7 +9566,7 @@
       </w:pPr>
     </w:lvl>
   </w:abstractNum>
-  <w:abstractNum w:abstractNumId="16" w15:restartNumberingAfterBreak="0">
+  <w:abstractNum w:abstractNumId="17" w15:restartNumberingAfterBreak="0">
     <w:nsid w:val="585160FD"/>
     <w:multiLevelType w:val="hybridMultilevel"/>
     <w:tmpl w:val="26AAC27A"/>
@@ -7337,7 +9679,7 @@
       </w:rPr>
     </w:lvl>
   </w:abstractNum>
-  <w:abstractNum w:abstractNumId="17" w15:restartNumberingAfterBreak="0">
+  <w:abstractNum w:abstractNumId="18" w15:restartNumberingAfterBreak="0">
     <w:nsid w:val="58BA2A4D"/>
     <w:multiLevelType w:val="hybridMultilevel"/>
     <w:tmpl w:val="5ED45E8C"/>
@@ -7450,7 +9792,7 @@
       </w:rPr>
     </w:lvl>
   </w:abstractNum>
-  <w:abstractNum w:abstractNumId="18" w15:restartNumberingAfterBreak="0">
+  <w:abstractNum w:abstractNumId="19" w15:restartNumberingAfterBreak="0">
     <w:nsid w:val="5EC91749"/>
     <w:multiLevelType w:val="multilevel"/>
     <w:tmpl w:val="3A204628"/>
@@ -7571,7 +9913,7 @@
       </w:rPr>
     </w:lvl>
   </w:abstractNum>
-  <w:abstractNum w:abstractNumId="19" w15:restartNumberingAfterBreak="0">
+  <w:abstractNum w:abstractNumId="20" w15:restartNumberingAfterBreak="0">
     <w:nsid w:val="60137310"/>
     <w:multiLevelType w:val="hybridMultilevel"/>
     <w:tmpl w:val="68CCD784"/>
@@ -7662,7 +10004,7 @@
       </w:pPr>
     </w:lvl>
   </w:abstractNum>
-  <w:abstractNum w:abstractNumId="20" w15:restartNumberingAfterBreak="0">
+  <w:abstractNum w:abstractNumId="21" w15:restartNumberingAfterBreak="0">
     <w:nsid w:val="66052B6C"/>
     <w:multiLevelType w:val="multilevel"/>
     <w:tmpl w:val="EFB6A2DC"/>
@@ -7783,7 +10125,7 @@
       </w:rPr>
     </w:lvl>
   </w:abstractNum>
-  <w:abstractNum w:abstractNumId="21" w15:restartNumberingAfterBreak="0">
+  <w:abstractNum w:abstractNumId="22" w15:restartNumberingAfterBreak="0">
     <w:nsid w:val="67991DCC"/>
     <w:multiLevelType w:val="hybridMultilevel"/>
     <w:tmpl w:val="C0FC1E84"/>
@@ -7869,7 +10211,7 @@
       </w:pPr>
     </w:lvl>
   </w:abstractNum>
-  <w:abstractNum w:abstractNumId="22" w15:restartNumberingAfterBreak="0">
+  <w:abstractNum w:abstractNumId="23" w15:restartNumberingAfterBreak="0">
     <w:nsid w:val="740072F5"/>
     <w:multiLevelType w:val="hybridMultilevel"/>
     <w:tmpl w:val="05AE42D0"/>
@@ -7982,7 +10324,7 @@
       </w:rPr>
     </w:lvl>
   </w:abstractNum>
-  <w:abstractNum w:abstractNumId="23" w15:restartNumberingAfterBreak="0">
+  <w:abstractNum w:abstractNumId="24" w15:restartNumberingAfterBreak="0">
     <w:nsid w:val="781B7F30"/>
     <w:multiLevelType w:val="hybridMultilevel"/>
     <w:tmpl w:val="21506FF0"/>
@@ -8071,7 +10413,7 @@
       </w:pPr>
     </w:lvl>
   </w:abstractNum>
-  <w:abstractNum w:abstractNumId="24" w15:restartNumberingAfterBreak="0">
+  <w:abstractNum w:abstractNumId="25" w15:restartNumberingAfterBreak="0">
     <w:nsid w:val="79033D57"/>
     <w:multiLevelType w:val="hybridMultilevel"/>
     <w:tmpl w:val="E72AD048"/>
@@ -8158,34 +10500,34 @@
     </w:lvl>
   </w:abstractNum>
   <w:num w:numId="1">
-    <w:abstractNumId w:val="7"/>
+    <w:abstractNumId w:val="8"/>
   </w:num>
   <w:num w:numId="2">
+    <w:abstractNumId w:val="21"/>
+  </w:num>
+  <w:num w:numId="3">
+    <w:abstractNumId w:val="24"/>
+  </w:num>
+  <w:num w:numId="4">
+    <w:abstractNumId w:val="19"/>
+  </w:num>
+  <w:num w:numId="5">
+    <w:abstractNumId w:val="15"/>
+  </w:num>
+  <w:num w:numId="6">
     <w:abstractNumId w:val="20"/>
   </w:num>
-  <w:num w:numId="3">
-    <w:abstractNumId w:val="23"/>
-  </w:num>
-  <w:num w:numId="4">
-    <w:abstractNumId w:val="18"/>
-  </w:num>
-  <w:num w:numId="5">
-    <w:abstractNumId w:val="14"/>
-  </w:num>
-  <w:num w:numId="6">
-    <w:abstractNumId w:val="19"/>
-  </w:num>
   <w:num w:numId="7">
-    <w:abstractNumId w:val="3"/>
+    <w:abstractNumId w:val="4"/>
   </w:num>
   <w:num w:numId="8">
+    <w:abstractNumId w:val="12"/>
+  </w:num>
+  <w:num w:numId="9">
     <w:abstractNumId w:val="11"/>
   </w:num>
-  <w:num w:numId="9">
-    <w:abstractNumId w:val="10"/>
-  </w:num>
   <w:num w:numId="10">
-    <w:abstractNumId w:val="10"/>
+    <w:abstractNumId w:val="11"/>
     <w:lvlOverride w:ilvl="0">
       <w:startOverride w:val="1"/>
     </w:lvlOverride>
@@ -8215,49 +10557,49 @@
     </w:lvlOverride>
   </w:num>
   <w:num w:numId="11">
-    <w:abstractNumId w:val="15"/>
+    <w:abstractNumId w:val="16"/>
   </w:num>
   <w:num w:numId="12">
-    <w:abstractNumId w:val="6"/>
+    <w:abstractNumId w:val="7"/>
   </w:num>
   <w:num w:numId="13">
-    <w:abstractNumId w:val="6"/>
+    <w:abstractNumId w:val="7"/>
     <w:lvlOverride w:ilvl="0">
       <w:startOverride w:val="1"/>
     </w:lvlOverride>
   </w:num>
   <w:num w:numId="14">
-    <w:abstractNumId w:val="6"/>
+    <w:abstractNumId w:val="7"/>
     <w:lvlOverride w:ilvl="0">
       <w:startOverride w:val="1"/>
     </w:lvlOverride>
   </w:num>
   <w:num w:numId="15">
-    <w:abstractNumId w:val="4"/>
+    <w:abstractNumId w:val="5"/>
   </w:num>
   <w:num w:numId="16">
-    <w:abstractNumId w:val="6"/>
+    <w:abstractNumId w:val="7"/>
     <w:lvlOverride w:ilvl="0">
       <w:startOverride w:val="1"/>
     </w:lvlOverride>
   </w:num>
   <w:num w:numId="17">
-    <w:abstractNumId w:val="21"/>
+    <w:abstractNumId w:val="22"/>
   </w:num>
   <w:num w:numId="18">
-    <w:abstractNumId w:val="24"/>
+    <w:abstractNumId w:val="25"/>
   </w:num>
   <w:num w:numId="19">
+    <w:abstractNumId w:val="14"/>
+  </w:num>
+  <w:num w:numId="20">
     <w:abstractNumId w:val="13"/>
   </w:num>
-  <w:num w:numId="20">
-    <w:abstractNumId w:val="12"/>
-  </w:num>
   <w:num w:numId="21">
-    <w:abstractNumId w:val="8"/>
+    <w:abstractNumId w:val="9"/>
   </w:num>
   <w:num w:numId="22">
-    <w:abstractNumId w:val="10"/>
+    <w:abstractNumId w:val="11"/>
     <w:lvlOverride w:ilvl="0">
       <w:startOverride w:val="1"/>
     </w:lvlOverride>
@@ -8287,28 +10629,31 @@
     </w:lvlOverride>
   </w:num>
   <w:num w:numId="23">
-    <w:abstractNumId w:val="1"/>
+    <w:abstractNumId w:val="2"/>
   </w:num>
   <w:num w:numId="24">
-    <w:abstractNumId w:val="16"/>
+    <w:abstractNumId w:val="17"/>
   </w:num>
   <w:num w:numId="25">
-    <w:abstractNumId w:val="2"/>
+    <w:abstractNumId w:val="3"/>
   </w:num>
   <w:num w:numId="26">
-    <w:abstractNumId w:val="5"/>
+    <w:abstractNumId w:val="6"/>
   </w:num>
   <w:num w:numId="27">
-    <w:abstractNumId w:val="9"/>
+    <w:abstractNumId w:val="10"/>
   </w:num>
   <w:num w:numId="28">
     <w:abstractNumId w:val="0"/>
   </w:num>
   <w:num w:numId="29">
-    <w:abstractNumId w:val="17"/>
+    <w:abstractNumId w:val="18"/>
   </w:num>
   <w:num w:numId="30">
-    <w:abstractNumId w:val="22"/>
+    <w:abstractNumId w:val="23"/>
+  </w:num>
+  <w:num w:numId="31">
+    <w:abstractNumId w:val="1"/>
   </w:num>
 </w:numbering>
 </file>
@@ -9275,6 +11620,17 @@
       <w:bCs/>
     </w:rPr>
   </w:style>
+  <w:style w:type="paragraph" w:styleId="TableofFigures">
+    <w:name w:val="table of figures"/>
+    <w:basedOn w:val="Normal"/>
+    <w:next w:val="Normal"/>
+    <w:uiPriority w:val="99"/>
+    <w:unhideWhenUsed/>
+    <w:rsid w:val="00A93071"/>
+    <w:pPr>
+      <w:spacing w:after="0"/>
+    </w:pPr>
+  </w:style>
 </w:styles>
 </file>
 
@@ -9544,7 +11900,7 @@
 </file>
 
 <file path=customXml/itemProps1.xml><?xml version="1.0" encoding="utf-8"?>
-<ds:datastoreItem xmlns:ds="http://schemas.openxmlformats.org/officeDocument/2006/customXml" ds:itemID="{7BB6BCA7-0729-40B0-9713-A17967522830}">
+<ds:datastoreItem xmlns:ds="http://schemas.openxmlformats.org/officeDocument/2006/customXml" ds:itemID="{ABB78712-2900-4ED9-9CF6-FA2D60F60A10}">
   <ds:schemaRefs>
     <ds:schemaRef ds:uri="http://schemas.openxmlformats.org/officeDocument/2006/bibliography"/>
   </ds:schemaRefs>

</xml_diff>

<commit_message>
updated documentation to draft version
</commit_message>
<xml_diff>
--- a/Doc_NILE/EPS_SBT_SPS(I).docx
+++ b/Doc_NILE/EPS_SBT_SPS(I).docx
@@ -2,8 +2,6 @@
 <file path=word/document.xml><?xml version="1.0" encoding="utf-8"?>
 <w:document xmlns:wpc="http://schemas.microsoft.com/office/word/2010/wordprocessingCanvas" xmlns:cx="http://schemas.microsoft.com/office/drawing/2014/chartex" xmlns:cx1="http://schemas.microsoft.com/office/drawing/2015/9/8/chartex" xmlns:cx2="http://schemas.microsoft.com/office/drawing/2015/10/21/chartex" xmlns:cx3="http://schemas.microsoft.com/office/drawing/2016/5/9/chartex" xmlns:cx4="http://schemas.microsoft.com/office/drawing/2016/5/10/chartex" xmlns:cx5="http://schemas.microsoft.com/office/drawing/2016/5/11/chartex" xmlns:cx6="http://schemas.microsoft.com/office/drawing/2016/5/12/chartex" xmlns:cx7="http://schemas.microsoft.com/office/drawing/2016/5/13/chartex" xmlns:cx8="http://schemas.microsoft.com/office/drawing/2016/5/14/chartex" xmlns:mc="http://schemas.openxmlformats.org/markup-compatibility/2006" xmlns:aink="http://schemas.microsoft.com/office/drawing/2016/ink" xmlns:am3d="http://schemas.microsoft.com/office/drawing/2017/model3d" xmlns:o="urn:schemas-microsoft-com:office:office" xmlns:r="http://schemas.openxmlformats.org/officeDocument/2006/relationships" xmlns:m="http://schemas.openxmlformats.org/officeDocument/2006/math" xmlns:v="urn:schemas-microsoft-com:vml" xmlns:wp14="http://schemas.microsoft.com/office/word/2010/wordprocessingDrawing" xmlns:wp="http://schemas.openxmlformats.org/drawingml/2006/wordprocessingDrawing" xmlns:w10="urn:schemas-microsoft-com:office:word" xmlns:w="http://schemas.openxmlformats.org/wordprocessingml/2006/main" xmlns:w14="http://schemas.microsoft.com/office/word/2010/wordml" xmlns:w15="http://schemas.microsoft.com/office/word/2012/wordml" xmlns:w16cid="http://schemas.microsoft.com/office/word/2016/wordml/cid" xmlns:w16se="http://schemas.microsoft.com/office/word/2015/wordml/symex" xmlns:wpg="http://schemas.microsoft.com/office/word/2010/wordprocessingGroup" xmlns:wpi="http://schemas.microsoft.com/office/word/2010/wordprocessingInk" xmlns:wne="http://schemas.microsoft.com/office/word/2006/wordml" xmlns:wps="http://schemas.microsoft.com/office/word/2010/wordprocessingShape" mc:Ignorable="w14 w15 w16se w16cid wp14">
   <w:body>
-    <w:bookmarkStart w:id="0" w:name="_GoBack" w:displacedByCustomXml="next"/>
-    <w:bookmarkEnd w:id="0" w:displacedByCustomXml="next"/>
     <w:sdt>
       <w:sdtPr>
         <w:rPr>
@@ -2545,6 +2543,60 @@
               <w:rPr>
                 <w:rStyle w:val="Strong"/>
               </w:rPr>
+              <w:t>PV</w:t>
+            </w:r>
+          </w:p>
+        </w:tc>
+        <w:tc>
+          <w:tcPr>
+            <w:tcW w:w="7370" w:type="dxa"/>
+          </w:tcPr>
+          <w:p>
+            <w:pPr>
+              <w:jc w:val="both"/>
+              <w:rPr>
+                <w:rStyle w:val="Strong"/>
+              </w:rPr>
+            </w:pPr>
+            <w:r>
+              <w:rPr>
+                <w:rStyle w:val="Strong"/>
+              </w:rPr>
+              <w:t xml:space="preserve">Power </w:t>
+            </w:r>
+            <w:proofErr w:type="spellStart"/>
+            <w:r>
+              <w:rPr>
+                <w:rStyle w:val="Strong"/>
+              </w:rPr>
+              <w:t>Voltaics</w:t>
+            </w:r>
+            <w:proofErr w:type="spellEnd"/>
+            <w:r>
+              <w:rPr>
+                <w:rStyle w:val="Strong"/>
+              </w:rPr>
+              <w:t>, more commonly known as solar panels</w:t>
+            </w:r>
+          </w:p>
+        </w:tc>
+      </w:tr>
+      <w:tr>
+        <w:tc>
+          <w:tcPr>
+            <w:tcW w:w="1980" w:type="dxa"/>
+          </w:tcPr>
+          <w:p>
+            <w:pPr>
+              <w:jc w:val="both"/>
+              <w:rPr>
+                <w:rStyle w:val="Strong"/>
+              </w:rPr>
+            </w:pPr>
+            <w:r>
+              <w:rPr>
+                <w:rStyle w:val="Strong"/>
+              </w:rPr>
               <w:t>SBT</w:t>
             </w:r>
           </w:p>
@@ -2762,159 +2814,299 @@
       <w:r>
         <w:br w:type="page"/>
       </w:r>
-      <w:bookmarkStart w:id="1" w:name="_Toc3665695"/>
+      <w:bookmarkStart w:id="0" w:name="_Toc3665695"/>
       <w:r>
         <w:lastRenderedPageBreak/>
         <w:t>Introduction</w:t>
+      </w:r>
+      <w:bookmarkEnd w:id="0"/>
+    </w:p>
+    <w:p>
+      <w:pPr>
+        <w:jc w:val="both"/>
+        <w:rPr>
+          <w:lang w:val="nl-NL"/>
+        </w:rPr>
+      </w:pPr>
+      <w:r>
+        <w:rPr>
+          <w:lang w:val="nl-NL"/>
+        </w:rPr>
+        <w:t>This documen</w:t>
+      </w:r>
+      <w:r>
+        <w:rPr>
+          <w:lang w:val="nl-NL"/>
+        </w:rPr>
+        <w:t>t</w:t>
+      </w:r>
+      <w:r>
+        <w:rPr>
+          <w:lang w:val="nl-NL"/>
+        </w:rPr>
+        <w:t xml:space="preserve"> describes the element performance specification of the SolarBoatTwente_S</w:t>
+      </w:r>
+      <w:r>
+        <w:rPr>
+          <w:lang w:val="nl-NL"/>
+        </w:rPr>
+        <w:t>olarPowerSensor</w:t>
+      </w:r>
+      <w:r>
+        <w:rPr>
+          <w:lang w:val="nl-NL"/>
+        </w:rPr>
+        <w:t xml:space="preserve"> (refered to as SBT_S</w:t>
+      </w:r>
+      <w:r>
+        <w:rPr>
+          <w:lang w:val="nl-NL"/>
+        </w:rPr>
+        <w:t>P</w:t>
+      </w:r>
+      <w:r>
+        <w:rPr>
+          <w:lang w:val="nl-NL"/>
+        </w:rPr>
+        <w:t>S) and the SolarBoatTwente_S</w:t>
+      </w:r>
+      <w:r>
+        <w:rPr>
+          <w:lang w:val="nl-NL"/>
+        </w:rPr>
+        <w:t xml:space="preserve">olarPowerSensorInterface </w:t>
+      </w:r>
+      <w:r>
+        <w:rPr>
+          <w:lang w:val="nl-NL"/>
+        </w:rPr>
+        <w:t>(refered to as SBS_S</w:t>
+      </w:r>
+      <w:r>
+        <w:rPr>
+          <w:lang w:val="nl-NL"/>
+        </w:rPr>
+        <w:t>P</w:t>
+      </w:r>
+      <w:r>
+        <w:rPr>
+          <w:lang w:val="nl-NL"/>
+        </w:rPr>
+        <w:t xml:space="preserve">SI). </w:t>
+      </w:r>
+    </w:p>
+    <w:p>
+      <w:pPr>
+        <w:jc w:val="both"/>
+        <w:rPr>
+          <w:lang w:val="nl-NL"/>
+        </w:rPr>
+      </w:pPr>
+      <w:r>
+        <w:rPr>
+          <w:lang w:val="nl-NL"/>
+        </w:rPr>
+        <w:t>The SBT_S</w:t>
+      </w:r>
+      <w:r>
+        <w:rPr>
+          <w:lang w:val="nl-NL"/>
+        </w:rPr>
+        <w:t>P</w:t>
+      </w:r>
+      <w:r>
+        <w:rPr>
+          <w:lang w:val="nl-NL"/>
+        </w:rPr>
+        <w:t xml:space="preserve">S will consist of </w:t>
+      </w:r>
+      <w:r>
+        <w:rPr>
+          <w:lang w:val="nl-NL"/>
+        </w:rPr>
+        <w:t xml:space="preserve">a </w:t>
+      </w:r>
+      <w:r>
+        <w:rPr>
+          <w:lang w:val="nl-NL"/>
+        </w:rPr>
+        <w:t xml:space="preserve">custom designed hardware element (Solar Power Meter) and </w:t>
+      </w:r>
+      <w:r>
+        <w:rPr>
+          <w:lang w:val="nl-NL"/>
+        </w:rPr>
+        <w:t>sofware.</w:t>
+      </w:r>
+      <w:r>
+        <w:rPr>
+          <w:lang w:val="nl-NL"/>
+        </w:rPr>
+        <w:br/>
+      </w:r>
+      <w:r>
+        <w:rPr>
+          <w:lang w:val="nl-NL"/>
+        </w:rPr>
+        <w:t>The SBT_S</w:t>
+      </w:r>
+      <w:r>
+        <w:rPr>
+          <w:lang w:val="nl-NL"/>
+        </w:rPr>
+        <w:t>P</w:t>
+      </w:r>
+      <w:r>
+        <w:rPr>
+          <w:lang w:val="nl-NL"/>
+        </w:rPr>
+        <w:t xml:space="preserve">SI will consist of a set of hardware elements </w:t>
+      </w:r>
+      <w:r>
+        <w:rPr>
+          <w:lang w:val="nl-NL"/>
+        </w:rPr>
+        <w:t>(Arduino Rev3 and Sparkfun CAN-Bus Shield) and software.</w:t>
+      </w:r>
+    </w:p>
+    <w:p>
+      <w:pPr>
+        <w:jc w:val="both"/>
+        <w:rPr>
+          <w:lang w:val="nl-NL"/>
+        </w:rPr>
+      </w:pPr>
+      <w:r>
+        <w:rPr>
+          <w:lang w:val="nl-NL"/>
+        </w:rPr>
+        <w:t>The whole (SBT_S</w:t>
+      </w:r>
+      <w:r>
+        <w:rPr>
+          <w:lang w:val="nl-NL"/>
+        </w:rPr>
+        <w:t>P</w:t>
+      </w:r>
+      <w:r>
+        <w:rPr>
+          <w:lang w:val="nl-NL"/>
+        </w:rPr>
+        <w:t>S and SBT_S</w:t>
+      </w:r>
+      <w:r>
+        <w:rPr>
+          <w:lang w:val="nl-NL"/>
+        </w:rPr>
+        <w:t>P</w:t>
+      </w:r>
+      <w:r>
+        <w:rPr>
+          <w:lang w:val="nl-NL"/>
+        </w:rPr>
+        <w:t xml:space="preserve">SI) will be considered a ‘black box’ from the </w:t>
+      </w:r>
+      <w:r>
+        <w:rPr>
+          <w:lang w:val="nl-NL"/>
+        </w:rPr>
+        <w:t>solar boat its</w:t>
+      </w:r>
+      <w:r>
+        <w:rPr>
+          <w:lang w:val="nl-NL"/>
+        </w:rPr>
+        <w:t xml:space="preserve"> perspective and relevant interfaces and protocols </w:t>
+      </w:r>
+      <w:r>
+        <w:rPr>
+          <w:lang w:val="nl-NL"/>
+        </w:rPr>
+        <w:t xml:space="preserve">for communicating with the solar boat </w:t>
+      </w:r>
+      <w:r>
+        <w:rPr>
+          <w:lang w:val="nl-NL"/>
+        </w:rPr>
+        <w:t>will be described in this document.</w:t>
+      </w:r>
+    </w:p>
+    <w:p>
+      <w:pPr>
+        <w:pStyle w:val="Heading2"/>
+      </w:pPr>
+      <w:bookmarkStart w:id="1" w:name="_Toc3665696"/>
+      <w:r>
+        <w:t>Context</w:t>
       </w:r>
       <w:bookmarkEnd w:id="1"/>
     </w:p>
     <w:p>
       <w:pPr>
-        <w:jc w:val="both"/>
-        <w:rPr>
-          <w:lang w:val="nl-NL"/>
-        </w:rPr>
-      </w:pPr>
-      <w:r>
-        <w:rPr>
-          <w:lang w:val="nl-NL"/>
-        </w:rPr>
-        <w:t>This documen</w:t>
-      </w:r>
-      <w:r>
-        <w:rPr>
-          <w:lang w:val="nl-NL"/>
-        </w:rPr>
-        <w:t>t</w:t>
-      </w:r>
-      <w:r>
-        <w:rPr>
-          <w:lang w:val="nl-NL"/>
-        </w:rPr>
-        <w:t xml:space="preserve"> describes the element performance specification of the SolarBoatTwente_S</w:t>
-      </w:r>
-      <w:r>
-        <w:rPr>
-          <w:lang w:val="nl-NL"/>
-        </w:rPr>
-        <w:t>olarPowerSensor</w:t>
-      </w:r>
-      <w:r>
-        <w:rPr>
-          <w:lang w:val="nl-NL"/>
-        </w:rPr>
-        <w:t xml:space="preserve"> (refered to as SBT_S</w:t>
-      </w:r>
-      <w:r>
-        <w:rPr>
-          <w:lang w:val="nl-NL"/>
-        </w:rPr>
-        <w:t>P</w:t>
-      </w:r>
-      <w:r>
-        <w:rPr>
-          <w:lang w:val="nl-NL"/>
-        </w:rPr>
-        <w:t>S) and the SolarBoatTwente_S</w:t>
-      </w:r>
-      <w:r>
-        <w:rPr>
-          <w:lang w:val="nl-NL"/>
-        </w:rPr>
-        <w:t xml:space="preserve">olarPowerSensorInterface </w:t>
-      </w:r>
-      <w:r>
-        <w:rPr>
-          <w:lang w:val="nl-NL"/>
-        </w:rPr>
-        <w:t>(refered to as SBS_S</w:t>
-      </w:r>
-      <w:r>
-        <w:rPr>
-          <w:lang w:val="nl-NL"/>
-        </w:rPr>
-        <w:t>P</w:t>
-      </w:r>
-      <w:r>
-        <w:rPr>
-          <w:lang w:val="nl-NL"/>
-        </w:rPr>
-        <w:t xml:space="preserve">SI). </w:t>
+        <w:rPr>
+          <w:lang w:val="en-GB"/>
+        </w:rPr>
+      </w:pPr>
+      <w:r>
+        <w:rPr>
+          <w:lang w:val="en-GB"/>
+        </w:rPr>
+        <w:t xml:space="preserve">From the documentation delivered by Solar Boat Twente (in Dutch): </w:t>
       </w:r>
     </w:p>
     <w:p>
       <w:pPr>
-        <w:jc w:val="both"/>
         <w:rPr>
           <w:lang w:val="nl-NL"/>
         </w:rPr>
       </w:pPr>
       <w:r>
         <w:rPr>
+          <w:lang w:val="en-GB"/>
+        </w:rPr>
+        <w:t>“</w:t>
+      </w:r>
+      <w:r>
+        <w:rPr>
           <w:lang w:val="nl-NL"/>
         </w:rPr>
-        <w:t>The SBT_S</w:t>
+        <w:t xml:space="preserve">Één </w:t>
       </w:r>
       <w:r>
         <w:rPr>
           <w:lang w:val="nl-NL"/>
         </w:rPr>
-        <w:t>P</w:t>
+        <w:t xml:space="preserve">van de cruciale onderdelen binnen de energiehuishouding in de zonneboot van Solar Boat Twente zijn de maximum power point trackers. De huidige MPPTs zijn ingekochte Genasuns en werken naar tevredenheid op één punt na: er kan niet uitgelezen worden hoeveel vermogen binnenstroomt van de zonnepanelen en doorstroomt naar de batterij. Hiervoor is een additionele PCB ontworpen welke batterij en paneel voltage kunnen meten, evenals batterij en paneel stromen. Daarnaast is er een relais ingebouwd welke de panelen aan/uit kunnen zetten.  Binnen de zonneboot wordt data verstuurd over een CANbus. De additionele PCBs kunnen helaas niet direct op de CANbus aangesloten worden, er is gekozen voor een topologie waarbij alle additionele PCBS aan elkaar gekoppeld zijn middels een I2C verbinding welke vervolgens aangesloten moet worden op een andere microcontroller die de I2C data om kan zetten naar CAN. </w:t>
       </w:r>
       <w:r>
         <w:rPr>
           <w:lang w:val="nl-NL"/>
         </w:rPr>
-        <w:t xml:space="preserve">S will consist of </w:t>
+        <w:t>Voor deze interface welke de I2C data om kan zetten in CAN data wordt de hulp ingeschakeld van een oudgediende van SBT: Niels Leijen. Dit document beschrijft welke input/output data verwacht wordt bij deze I2C – CAN omzetting.</w:t>
       </w:r>
       <w:r>
         <w:rPr>
           <w:lang w:val="nl-NL"/>
         </w:rPr>
-        <w:t xml:space="preserve">a </w:t>
+        <w:br/>
       </w:r>
       <w:r>
         <w:rPr>
           <w:lang w:val="nl-NL"/>
         </w:rPr>
-        <w:t xml:space="preserve">custom designed hardware element (Solar Power Meter) and </w:t>
+        <w:t xml:space="preserve">De PCBs zijn zodanig ontworpen dat er in totaal 16 verschillende I2C adressen op geprogrammeerd kunnen worden middels een DIP-switch: adres 112 t/m 127. In de zonneboot zelf zijn vooralsnog slechts 10 panelen geïnstalleerd en worden er naar verwachting dus slechts 10 van deze adressen daadwerkelijk gebruikt. Het is de bedoeling dat er naar CAN adres 0x03C een commando door de boordcomputer/externe apparatuur gestuurd kan worden welke, afhankelijk van de meegestuurde data, ervoor zorgt dat relais aan/uit worden gezet. Verder is het de bedoeling dat met een frequentie van 1 CAN bericht per seconde </w:t>
       </w:r>
       <w:r>
         <w:rPr>
           <w:lang w:val="nl-NL"/>
         </w:rPr>
-        <w:t>sofware.</w:t>
+        <w:t>de powerdata van elke PCB wordt doorgestuurd op de CANbus, welke uitgelezen kan worden door de boordcomputer voor verdere berekeningen ten behoeve van data acquisitie.</w:t>
       </w:r>
       <w:r>
         <w:rPr>
           <w:lang w:val="nl-NL"/>
         </w:rPr>
-        <w:br/>
-      </w:r>
-      <w:r>
-        <w:rPr>
-          <w:lang w:val="nl-NL"/>
-        </w:rPr>
-        <w:t>The SBT_S</w:t>
-      </w:r>
-      <w:r>
-        <w:rPr>
-          <w:lang w:val="nl-NL"/>
-        </w:rPr>
-        <w:t>P</w:t>
-      </w:r>
-      <w:r>
-        <w:rPr>
-          <w:lang w:val="nl-NL"/>
-        </w:rPr>
-        <w:t xml:space="preserve">SI will consist of a set of hardware elements </w:t>
-      </w:r>
-      <w:r>
-        <w:rPr>
-          <w:lang w:val="nl-NL"/>
-        </w:rPr>
-        <w:t>(Arduino Rev3 and Sparkfun CAN-Bus Shield) and software.</w:t>
+        <w:t>”</w:t>
       </w:r>
     </w:p>
     <w:p>
@@ -2928,283 +3120,106 @@
         <w:rPr>
           <w:lang w:val="nl-NL"/>
         </w:rPr>
-        <w:t>The whole (SBT_S</w:t>
+        <w:t xml:space="preserve">In short; </w:t>
       </w:r>
       <w:r>
         <w:rPr>
           <w:lang w:val="nl-NL"/>
         </w:rPr>
-        <w:t>P</w:t>
+        <w:t xml:space="preserve">There is a need to measure the power of the solar panels and the current MPPTs are not able to measure this. </w:t>
       </w:r>
       <w:r>
         <w:rPr>
           <w:lang w:val="nl-NL"/>
         </w:rPr>
-        <w:t>S and SBT_S</w:t>
+        <w:t xml:space="preserve">The first SBT already made efforts to try to fix this issue but never achieved this due to a relative complex system to measure the currents (not in cited text). </w:t>
       </w:r>
       <w:r>
         <w:rPr>
           <w:lang w:val="nl-NL"/>
         </w:rPr>
-        <w:t>P</w:t>
+        <w:t xml:space="preserve">Therefore a </w:t>
       </w:r>
       <w:r>
         <w:rPr>
           <w:lang w:val="nl-NL"/>
         </w:rPr>
-        <w:t xml:space="preserve">SI) will be considered a ‘black box’ from the </w:t>
+        <w:t xml:space="preserve">new </w:t>
       </w:r>
       <w:r>
         <w:rPr>
           <w:lang w:val="nl-NL"/>
         </w:rPr>
-        <w:t>solar boat its</w:t>
+        <w:t>PCB was mad</w:t>
       </w:r>
       <w:r>
         <w:rPr>
           <w:lang w:val="nl-NL"/>
         </w:rPr>
-        <w:t xml:space="preserve"> perspective and relevant interfaces and protocols </w:t>
+        <w:t>e</w:t>
       </w:r>
       <w:r>
         <w:rPr>
           <w:lang w:val="nl-NL"/>
         </w:rPr>
-        <w:t xml:space="preserve">for communicating with the solar boat </w:t>
+        <w:t xml:space="preserve"> which communicates via an I2C interface</w:t>
       </w:r>
       <w:r>
         <w:rPr>
           <w:lang w:val="nl-NL"/>
         </w:rPr>
-        <w:t>will be described in this document.</w:t>
+        <w:t xml:space="preserve"> and can be</w:t>
+      </w:r>
+      <w:r>
+        <w:rPr>
+          <w:lang w:val="nl-NL"/>
+        </w:rPr>
+        <w:t xml:space="preserve"> easily</w:t>
+      </w:r>
+      <w:r>
+        <w:rPr>
+          <w:lang w:val="nl-NL"/>
+        </w:rPr>
+        <w:t xml:space="preserve"> programmed with the Arduino library</w:t>
+      </w:r>
+      <w:r>
+        <w:rPr>
+          <w:lang w:val="nl-NL"/>
+        </w:rPr>
+        <w:t xml:space="preserve">. </w:t>
+      </w:r>
+      <w:r>
+        <w:rPr>
+          <w:lang w:val="nl-NL"/>
+        </w:rPr>
+        <w:t xml:space="preserve">This PCB cannot directy interface with the CAN-Bus of the solar boat and </w:t>
+      </w:r>
+      <w:r>
+        <w:rPr>
+          <w:lang w:val="nl-NL"/>
+        </w:rPr>
+        <w:t>needs an external interface to translate I2C commandos to CAN-Bus</w:t>
+      </w:r>
+      <w:r>
+        <w:rPr>
+          <w:lang w:val="nl-NL"/>
+        </w:rPr>
+        <w:t xml:space="preserve"> commandos.</w:t>
       </w:r>
     </w:p>
     <w:p>
       <w:pPr>
-        <w:pStyle w:val="Heading2"/>
-      </w:pPr>
-      <w:bookmarkStart w:id="2" w:name="_Toc3665696"/>
-      <w:r>
-        <w:t>Context</w:t>
-      </w:r>
-      <w:bookmarkEnd w:id="2"/>
-    </w:p>
-    <w:p>
-      <w:pPr>
-        <w:rPr>
-          <w:lang w:val="en-GB"/>
-        </w:rPr>
-      </w:pPr>
-      <w:r>
-        <w:rPr>
-          <w:lang w:val="en-GB"/>
-        </w:rPr>
-        <w:t xml:space="preserve">From the documentation delivered by Solar Boat Twente (in Dutch): </w:t>
-      </w:r>
-    </w:p>
-    <w:p>
-      <w:pPr>
-        <w:rPr>
-          <w:lang w:val="nl-NL"/>
-        </w:rPr>
-      </w:pPr>
-      <w:r>
-        <w:rPr>
-          <w:lang w:val="en-GB"/>
-        </w:rPr>
-        <w:t>“</w:t>
-      </w:r>
-      <w:r>
-        <w:rPr>
-          <w:lang w:val="nl-NL"/>
-        </w:rPr>
-        <w:t xml:space="preserve">Één </w:t>
-      </w:r>
-      <w:r>
-        <w:rPr>
-          <w:lang w:val="nl-NL"/>
-        </w:rPr>
-        <w:t xml:space="preserve">van de cruciale onderdelen binnen de energiehuishouding in de zonneboot van Solar Boat Twente zijn de maximum power point trackers. De huidige MPPTs zijn ingekochte Genasuns en werken naar tevredenheid op één punt na: er kan niet uitgelezen worden hoeveel vermogen binnenstroomt van de zonnepanelen en doorstroomt naar de batterij. Hiervoor is een additionele PCB ontworpen welke batterij en paneel voltage kunnen meten, evenals batterij en paneel stromen. Daarnaast is er een relais ingebouwd welke de panelen aan/uit kunnen zetten.  Binnen de zonneboot wordt data verstuurd over een CANbus. De additionele PCBs kunnen helaas niet direct op de CANbus aangesloten worden, er is gekozen voor een topologie waarbij alle additionele PCBS aan elkaar gekoppeld zijn middels een I2C verbinding welke vervolgens aangesloten moet worden op een andere microcontroller die de I2C data om kan zetten naar CAN. </w:t>
-      </w:r>
-      <w:r>
-        <w:rPr>
-          <w:lang w:val="nl-NL"/>
-        </w:rPr>
-        <w:t>Voor deze interface welke de I2C data om kan zetten in CAN data wordt de hulp ingeschakeld van een oudgediende van SBT: Niels Leijen. Dit document beschrijft welke input/output data verwacht wordt bij deze I2C – CAN omzetting.</w:t>
-      </w:r>
-      <w:r>
-        <w:rPr>
-          <w:lang w:val="nl-NL"/>
-        </w:rPr>
-        <w:br/>
-      </w:r>
-      <w:r>
-        <w:rPr>
-          <w:lang w:val="nl-NL"/>
-        </w:rPr>
-        <w:t xml:space="preserve">De PCBs zijn zodanig ontworpen dat er in totaal 16 verschillende I2C adressen op geprogrammeerd kunnen worden middels een DIP-switch: adres 112 t/m 127. In de zonneboot zelf zijn vooralsnog slechts 10 panelen geïnstalleerd en worden er naar verwachting dus slechts 10 van deze adressen daadwerkelijk gebruikt. Het is de bedoeling dat er naar CAN adres 0x03C een commando door de boordcomputer/externe apparatuur gestuurd kan worden welke, afhankelijk van de meegestuurde data, ervoor zorgt dat relais aan/uit worden gezet. Verder is het de bedoeling dat met een frequentie van 1 CAN bericht per seconde </w:t>
-      </w:r>
-      <w:r>
-        <w:rPr>
-          <w:lang w:val="nl-NL"/>
-        </w:rPr>
-        <w:t>de powerdata van elke PCB wordt doorgestuurd op de CANbus, welke uitgelezen kan worden door de boordcomputer voor verdere berekeningen ten behoeve van data acquisitie.</w:t>
-      </w:r>
-      <w:r>
-        <w:rPr>
-          <w:lang w:val="nl-NL"/>
-        </w:rPr>
-        <w:t>”</w:t>
-      </w:r>
-    </w:p>
-    <w:p>
-      <w:pPr>
-        <w:jc w:val="both"/>
-        <w:rPr>
-          <w:lang w:val="nl-NL"/>
-        </w:rPr>
-      </w:pPr>
-      <w:r>
-        <w:rPr>
-          <w:lang w:val="nl-NL"/>
-        </w:rPr>
-        <w:t xml:space="preserve">In short; </w:t>
-      </w:r>
-      <w:r>
-        <w:rPr>
-          <w:lang w:val="nl-NL"/>
-        </w:rPr>
-        <w:t xml:space="preserve">There is a need to measure the power of the solar panels and the current MPPTs are not able to measure this. </w:t>
-      </w:r>
-      <w:r>
-        <w:rPr>
-          <w:lang w:val="nl-NL"/>
-        </w:rPr>
-        <w:t xml:space="preserve">The first SBT already made efforts to try to fix this issue but never achieved this due to a relative complex system to measure the currents (not in cited text). </w:t>
-      </w:r>
-      <w:r>
-        <w:rPr>
-          <w:lang w:val="nl-NL"/>
-        </w:rPr>
-        <w:t xml:space="preserve">Therefore a </w:t>
-      </w:r>
-      <w:r>
-        <w:rPr>
-          <w:lang w:val="nl-NL"/>
-        </w:rPr>
-        <w:t xml:space="preserve">new </w:t>
-      </w:r>
-      <w:r>
-        <w:rPr>
-          <w:lang w:val="nl-NL"/>
-        </w:rPr>
-        <w:t>PCB was mad</w:t>
-      </w:r>
-      <w:r>
-        <w:rPr>
-          <w:lang w:val="nl-NL"/>
-        </w:rPr>
-        <w:t>e</w:t>
-      </w:r>
-      <w:r>
-        <w:rPr>
-          <w:lang w:val="nl-NL"/>
-        </w:rPr>
-        <w:t xml:space="preserve"> which communicates via an I2C interface</w:t>
-      </w:r>
-      <w:r>
-        <w:rPr>
-          <w:lang w:val="nl-NL"/>
-        </w:rPr>
-        <w:t xml:space="preserve"> and can be</w:t>
-      </w:r>
-      <w:r>
-        <w:rPr>
-          <w:lang w:val="nl-NL"/>
-        </w:rPr>
-        <w:t xml:space="preserve"> easily</w:t>
-      </w:r>
-      <w:r>
-        <w:rPr>
-          <w:lang w:val="nl-NL"/>
-        </w:rPr>
-        <w:t xml:space="preserve"> programmed with the Arduino library</w:t>
-      </w:r>
-      <w:r>
-        <w:rPr>
-          <w:lang w:val="nl-NL"/>
-        </w:rPr>
-        <w:t xml:space="preserve">. </w:t>
-      </w:r>
-      <w:r>
-        <w:rPr>
-          <w:lang w:val="nl-NL"/>
-        </w:rPr>
-        <w:t xml:space="preserve">This PCB cannot directy interface with the CAN-Bus of the solar boat and </w:t>
-      </w:r>
-      <w:r>
-        <w:rPr>
-          <w:lang w:val="nl-NL"/>
-        </w:rPr>
-        <w:t>needs an external interface to translate I2C commandos to CAN-Bus</w:t>
-      </w:r>
-      <w:r>
-        <w:rPr>
-          <w:lang w:val="nl-NL"/>
-        </w:rPr>
-        <w:t xml:space="preserve"> commandos.</w:t>
-      </w:r>
-      <w:r>
-        <w:rPr>
-          <w:lang w:val="nl-NL"/>
-        </w:rPr>
-        <w:br w:type="page"/>
-      </w:r>
-    </w:p>
-    <w:p>
-      <w:pPr>
-        <w:pStyle w:val="Heading1"/>
-      </w:pPr>
-      <w:bookmarkStart w:id="3" w:name="_Toc3665697"/>
-      <w:r>
+        <w:keepNext/>
+      </w:pPr>
+      <w:r>
+        <w:rPr>
+          <w:noProof/>
+        </w:rPr>
         <w:lastRenderedPageBreak/>
-        <w:t>Introduction</w:t>
-      </w:r>
-      <w:bookmarkEnd w:id="3"/>
-    </w:p>
-    <w:p>
-      <w:r>
-        <w:t>This document is the EPS for both the SPS and the SPSI.</w:t>
-      </w:r>
-    </w:p>
-    <w:p>
-      <w:pPr>
-        <w:pStyle w:val="Heading2"/>
-      </w:pPr>
-      <w:bookmarkStart w:id="4" w:name="_Toc3665698"/>
-      <w:r>
-        <w:t>Context</w:t>
-      </w:r>
-      <w:bookmarkEnd w:id="4"/>
-    </w:p>
-    <w:p>
-      <w:r>
-        <w:t>To interface with the whatever TODO</w:t>
-      </w:r>
-    </w:p>
-    <w:p/>
-    <w:p>
-      <w:pPr>
-        <w:keepNext/>
-      </w:pPr>
-      <w:r>
-        <w:rPr>
-          <w:noProof/>
-        </w:rPr>
         <mc:AlternateContent>
           <mc:Choice Requires="wpc">
             <w:drawing>
-              <wp:inline distT="0" distB="0" distL="0" distR="0" wp14:anchorId="16AF3D8C" wp14:editId="7A25508E">
+              <wp:inline distT="0" distB="0" distL="0" distR="0" wp14:anchorId="4255E440" wp14:editId="18C21E77">
                 <wp:extent cx="5486400" cy="4088921"/>
                 <wp:effectExtent l="0" t="0" r="0" b="0"/>
                 <wp:docPr id="27" name="Canvas 27"/>
@@ -3216,81 +3231,6 @@
                     <wpc:wpc>
                       <wpc:bg/>
                       <wpc:whole/>
-                      <wps:wsp>
-                        <wps:cNvPr id="1" name="Text Box 19"/>
-                        <wps:cNvSpPr txBox="1"/>
-                        <wps:spPr>
-                          <a:xfrm>
-                            <a:off x="2622832" y="1390111"/>
-                            <a:ext cx="870878" cy="343591"/>
-                          </a:xfrm>
-                          <a:prstGeom prst="rect">
-                            <a:avLst/>
-                          </a:prstGeom>
-                          <a:noFill/>
-                          <a:ln>
-                            <a:noFill/>
-                          </a:ln>
-                        </wps:spPr>
-                        <wps:style>
-                          <a:lnRef idx="0">
-                            <a:scrgbClr r="0" g="0" b="0"/>
-                          </a:lnRef>
-                          <a:fillRef idx="0">
-                            <a:scrgbClr r="0" g="0" b="0"/>
-                          </a:fillRef>
-                          <a:effectRef idx="0">
-                            <a:scrgbClr r="0" g="0" b="0"/>
-                          </a:effectRef>
-                          <a:fontRef idx="minor">
-                            <a:schemeClr val="dk1"/>
-                          </a:fontRef>
-                        </wps:style>
-                        <wps:txbx>
-                          <w:txbxContent>
-                            <w:p>
-                              <w:pPr>
-                                <w:pStyle w:val="NormalWeb"/>
-                                <w:spacing w:before="0" w:beforeAutospacing="0" w:after="160" w:afterAutospacing="0" w:line="254" w:lineRule="auto"/>
-                                <w:rPr>
-                                  <w:rFonts w:eastAsia="Calibri"/>
-                                  <w:sz w:val="16"/>
-                                  <w:szCs w:val="16"/>
-                                </w:rPr>
-                              </w:pPr>
-                              <w:r>
-                                <w:rPr>
-                                  <w:rFonts w:asciiTheme="minorHAnsi" w:hAnsiTheme="minorHAnsi" w:cstheme="minorHAnsi"/>
-                                  <w:sz w:val="16"/>
-                                </w:rPr>
-                                <w:br/>
-                                <w:t xml:space="preserve"> </w:t>
-                              </w:r>
-                              <w:r>
-                                <w:rPr>
-                                  <w:rFonts w:eastAsia="Calibri"/>
-                                  <w:sz w:val="16"/>
-                                  <w:szCs w:val="16"/>
-                                </w:rPr>
-                                <w:t>5V Power</w:t>
-                              </w:r>
-                            </w:p>
-                            <w:p>
-                              <w:pPr>
-                                <w:pStyle w:val="NormalWeb"/>
-                                <w:spacing w:before="0" w:beforeAutospacing="0" w:after="160" w:afterAutospacing="0" w:line="254" w:lineRule="auto"/>
-                                <w:jc w:val="center"/>
-                              </w:pPr>
-                            </w:p>
-                          </w:txbxContent>
-                        </wps:txbx>
-                        <wps:bodyPr rot="0" spcFirstLastPara="0" vert="horz" wrap="square" lIns="91440" tIns="45720" rIns="91440" bIns="45720" numCol="1" spcCol="0" rtlCol="0" fromWordArt="0" anchor="t" anchorCtr="0" forceAA="0" compatLnSpc="1">
-                          <a:prstTxWarp prst="textNoShape">
-                            <a:avLst/>
-                          </a:prstTxWarp>
-                          <a:noAutofit/>
-                        </wps:bodyPr>
-                      </wps:wsp>
                       <wps:wsp>
                         <wps:cNvPr id="6" name="Text Box 11"/>
                         <wps:cNvSpPr txBox="1"/>
@@ -3670,8 +3610,8 @@
                         <wps:cNvSpPr txBox="1"/>
                         <wps:spPr>
                           <a:xfrm>
-                            <a:off x="990947" y="2317633"/>
-                            <a:ext cx="595632" cy="229433"/>
+                            <a:off x="990947" y="2317544"/>
+                            <a:ext cx="595632" cy="565355"/>
                           </a:xfrm>
                           <a:prstGeom prst="rect">
                             <a:avLst/>
@@ -3716,6 +3656,24 @@
                                 </w:rPr>
                                 <w:t>CAN-Bus</w:t>
                               </w:r>
+                              <w:r>
+                                <w:rPr>
+                                  <w:rFonts w:eastAsia="Calibri"/>
+                                  <w:sz w:val="16"/>
+                                  <w:szCs w:val="16"/>
+                                </w:rPr>
+                                <w:br/>
+                                <w:t>&amp;</w:t>
+                              </w:r>
+                              <w:r>
+                                <w:rPr>
+                                  <w:rFonts w:eastAsia="Calibri"/>
+                                  <w:sz w:val="16"/>
+                                  <w:szCs w:val="16"/>
+                                </w:rPr>
+                                <w:br/>
+                                <w:t>+5V</w:t>
+                              </w:r>
                             </w:p>
                           </w:txbxContent>
                         </wps:txbx>
@@ -3731,8 +3689,8 @@
                         <wps:cNvSpPr txBox="1"/>
                         <wps:spPr>
                           <a:xfrm>
-                            <a:off x="2781821" y="2282738"/>
-                            <a:ext cx="870878" cy="693457"/>
+                            <a:off x="2724671" y="2282737"/>
+                            <a:ext cx="436053" cy="693457"/>
                           </a:xfrm>
                           <a:prstGeom prst="rect">
                             <a:avLst/>
@@ -3762,6 +3720,7 @@
                               <w:pPr>
                                 <w:pStyle w:val="NormalWeb"/>
                                 <w:spacing w:before="0" w:beforeAutospacing="0" w:after="160" w:afterAutospacing="0" w:line="254" w:lineRule="auto"/>
+                                <w:jc w:val="center"/>
                                 <w:rPr>
                                   <w:rFonts w:eastAsia="Calibri"/>
                                   <w:sz w:val="16"/>
@@ -3774,7 +3733,33 @@
                                   <w:sz w:val="16"/>
                                   <w:szCs w:val="16"/>
                                 </w:rPr>
-                                <w:t xml:space="preserve">I2C </w:t>
+                                <w:t>I2C</w:t>
+                              </w:r>
+                              <w:r>
+                                <w:rPr>
+                                  <w:rFonts w:eastAsia="Calibri"/>
+                                  <w:sz w:val="16"/>
+                                  <w:szCs w:val="16"/>
+                                </w:rPr>
+                                <w:br/>
+                                <w:t>&amp;</w:t>
+                              </w:r>
+                              <w:r>
+                                <w:rPr>
+                                  <w:rFonts w:eastAsia="Calibri"/>
+                                  <w:sz w:val="16"/>
+                                  <w:szCs w:val="16"/>
+                                </w:rPr>
+                                <w:br/>
+                                <w:t>+5V</w:t>
+                              </w:r>
+                              <w:r>
+                                <w:rPr>
+                                  <w:rFonts w:eastAsia="Calibri"/>
+                                  <w:sz w:val="16"/>
+                                  <w:szCs w:val="16"/>
+                                </w:rPr>
+                                <w:t xml:space="preserve"> </w:t>
                               </w:r>
                               <w:r>
                                 <w:rPr>
@@ -4271,41 +4256,6 @@
                         </wps:bodyPr>
                       </wps:wsp>
                       <wps:wsp>
-                        <wps:cNvPr id="25" name="Straight Arrow Connector 25"/>
-                        <wps:cNvCnPr/>
-                        <wps:spPr>
-                          <a:xfrm flipH="1">
-                            <a:off x="2657484" y="1844902"/>
-                            <a:ext cx="560390" cy="63"/>
-                          </a:xfrm>
-                          <a:prstGeom prst="straightConnector1">
-                            <a:avLst/>
-                          </a:prstGeom>
-                          <a:ln w="50800">
-                            <a:solidFill>
-                              <a:schemeClr val="tx1"/>
-                            </a:solidFill>
-                            <a:headEnd type="triangle" w="med" len="sm"/>
-                            <a:tailEnd type="none" w="med" len="sm"/>
-                          </a:ln>
-                        </wps:spPr>
-                        <wps:style>
-                          <a:lnRef idx="1">
-                            <a:schemeClr val="accent1"/>
-                          </a:lnRef>
-                          <a:fillRef idx="0">
-                            <a:schemeClr val="accent1"/>
-                          </a:fillRef>
-                          <a:effectRef idx="0">
-                            <a:schemeClr val="accent1"/>
-                          </a:effectRef>
-                          <a:fontRef idx="minor">
-                            <a:schemeClr val="tx1"/>
-                          </a:fontRef>
-                        </wps:style>
-                        <wps:bodyPr/>
-                      </wps:wsp>
-                      <wps:wsp>
                         <wps:cNvPr id="16" name="Text Box 18"/>
                         <wps:cNvSpPr txBox="1"/>
                         <wps:spPr>
@@ -4377,7 +4327,7 @@
           </mc:Choice>
           <mc:Fallback>
             <w:pict>
-              <v:group w14:anchorId="16AF3D8C" id="Canvas 27" o:spid="_x0000_s1027" editas="canvas" style="width:6in;height:321.95pt;mso-position-horizontal-relative:char;mso-position-vertical-relative:line" coordsize="54864,40887" o:gfxdata="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">
+              <v:group w14:anchorId="4255E440" id="Canvas 27" o:spid="_x0000_s1027" editas="canvas" style="width:6in;height:321.95pt;mso-position-horizontal-relative:char;mso-position-vertical-relative:line" coordsize="54864,40887" o:gfxdata="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">
                 <v:shapetype id="_x0000_t75" coordsize="21600,21600" o:spt="75" o:preferrelative="t" path="m@4@5l@4@11@9@11@9@5xe" filled="f" stroked="f">
                   <v:stroke joinstyle="miter"/>
                   <v:formulas>
@@ -4401,47 +4351,7 @@
                   <v:fill o:detectmouseclick="t"/>
                   <v:path o:connecttype="none"/>
                 </v:shape>
-                <v:shape id="Text Box 19" o:spid="_x0000_s1029" type="#_x0000_t202" style="position:absolute;left:26228;top:13901;width:8709;height:3436;visibility:visible;mso-wrap-style:square;v-text-anchor:top" o:gfxdata="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" filled="f" stroked="f">
-                  <v:textbox>
-                    <w:txbxContent>
-                      <w:p>
-                        <w:pPr>
-                          <w:pStyle w:val="NormalWeb"/>
-                          <w:spacing w:before="0" w:beforeAutospacing="0" w:after="160" w:afterAutospacing="0" w:line="254" w:lineRule="auto"/>
-                          <w:rPr>
-                            <w:rFonts w:eastAsia="Calibri"/>
-                            <w:sz w:val="16"/>
-                            <w:szCs w:val="16"/>
-                          </w:rPr>
-                        </w:pPr>
-                        <w:r>
-                          <w:rPr>
-                            <w:rFonts w:asciiTheme="minorHAnsi" w:hAnsiTheme="minorHAnsi" w:cstheme="minorHAnsi"/>
-                            <w:sz w:val="16"/>
-                          </w:rPr>
-                          <w:br/>
-                          <w:t xml:space="preserve"> </w:t>
-                        </w:r>
-                        <w:r>
-                          <w:rPr>
-                            <w:rFonts w:eastAsia="Calibri"/>
-                            <w:sz w:val="16"/>
-                            <w:szCs w:val="16"/>
-                          </w:rPr>
-                          <w:t>5V Power</w:t>
-                        </w:r>
-                      </w:p>
-                      <w:p>
-                        <w:pPr>
-                          <w:pStyle w:val="NormalWeb"/>
-                          <w:spacing w:before="0" w:beforeAutospacing="0" w:after="160" w:afterAutospacing="0" w:line="254" w:lineRule="auto"/>
-                          <w:jc w:val="center"/>
-                        </w:pPr>
-                      </w:p>
-                    </w:txbxContent>
-                  </v:textbox>
-                </v:shape>
-                <v:shape id="Text Box 11" o:spid="_x0000_s1030" type="#_x0000_t202" style="position:absolute;left:34937;top:33902;width:10923;height:4439;visibility:visible;mso-wrap-style:square;v-text-anchor:top" o:gfxdata="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" fillcolor="#a5a5a5 [3206]" strokecolor="#525252 [1606]" strokeweight="1pt">
+                <v:shape id="Text Box 11" o:spid="_x0000_s1029" type="#_x0000_t202" style="position:absolute;left:34937;top:33902;width:10923;height:4439;visibility:visible;mso-wrap-style:square;v-text-anchor:top" o:gfxdata="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" fillcolor="#a5a5a5 [3206]" strokecolor="#525252 [1606]" strokeweight="1pt">
                   <v:textbox>
                     <w:txbxContent>
                       <w:p>
@@ -4453,7 +4363,7 @@
                     </w:txbxContent>
                   </v:textbox>
                 </v:shape>
-                <v:shape id="Text Box 11" o:spid="_x0000_s1031" type="#_x0000_t202" style="position:absolute;left:33643;top:34851;width:10923;height:4439;visibility:visible;mso-wrap-style:square;v-text-anchor:top" o:gfxdata="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" fillcolor="#a5a5a5 [3206]" strokecolor="#525252 [1606]" strokeweight="1pt">
+                <v:shape id="Text Box 11" o:spid="_x0000_s1030" type="#_x0000_t202" style="position:absolute;left:33643;top:34851;width:10923;height:4439;visibility:visible;mso-wrap-style:square;v-text-anchor:top" o:gfxdata="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" fillcolor="#a5a5a5 [3206]" strokecolor="#525252 [1606]" strokeweight="1pt">
                   <v:textbox>
                     <w:txbxContent>
                       <w:p>
@@ -4465,7 +4375,7 @@
                     </w:txbxContent>
                   </v:textbox>
                 </v:shape>
-                <v:shape id="Text Box 11" o:spid="_x0000_s1032" type="#_x0000_t202" style="position:absolute;left:34608;top:10743;width:11118;height:19018;visibility:visible;mso-wrap-style:square;v-text-anchor:top" o:gfxdata="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" fillcolor="#a5a5a5 [3206]" strokecolor="#525252 [1606]" strokeweight="1pt">
+                <v:shape id="Text Box 11" o:spid="_x0000_s1031" type="#_x0000_t202" style="position:absolute;left:34608;top:10743;width:11118;height:19018;visibility:visible;mso-wrap-style:square;v-text-anchor:top" o:gfxdata="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" fillcolor="#a5a5a5 [3206]" strokecolor="#525252 [1606]" strokeweight="1pt">
                   <v:textbox>
                     <w:txbxContent>
                       <w:p>
@@ -4480,7 +4390,7 @@
                     </w:txbxContent>
                   </v:textbox>
                 </v:shape>
-                <v:shape id="Text Box 11" o:spid="_x0000_s1033" type="#_x0000_t202" style="position:absolute;left:33447;top:11642;width:11119;height:19018;visibility:visible;mso-wrap-style:square;v-text-anchor:top" o:gfxdata="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" fillcolor="#a5a5a5 [3206]" strokecolor="#525252 [1606]" strokeweight="1pt">
+                <v:shape id="Text Box 11" o:spid="_x0000_s1032" type="#_x0000_t202" style="position:absolute;left:33447;top:11642;width:11119;height:19018;visibility:visible;mso-wrap-style:square;v-text-anchor:top" o:gfxdata="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" fillcolor="#a5a5a5 [3206]" strokecolor="#525252 [1606]" strokeweight="1pt">
                   <v:textbox>
                     <w:txbxContent>
                       <w:p>
@@ -4492,7 +4402,7 @@
                     </w:txbxContent>
                   </v:textbox>
                 </v:shape>
-                <v:shape id="Text Box 10" o:spid="_x0000_s1034" type="#_x0000_t202" style="position:absolute;left:15528;top:12451;width:11119;height:19019;visibility:visible;mso-wrap-style:square;v-text-anchor:top" o:gfxdata="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" fillcolor="#a5a5a5 [3206]" strokecolor="#525252 [1606]" strokeweight="1pt">
+                <v:shape id="Text Box 10" o:spid="_x0000_s1033" type="#_x0000_t202" style="position:absolute;left:15528;top:12451;width:11119;height:19019;visibility:visible;mso-wrap-style:square;v-text-anchor:top" o:gfxdata="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" fillcolor="#a5a5a5 [3206]" strokecolor="#525252 [1606]" strokeweight="1pt">
                   <v:textbox>
                     <w:txbxContent>
                       <w:p>
@@ -4515,10 +4425,10 @@
                   <v:path arrowok="t" fillok="f" o:connecttype="none"/>
                   <o:lock v:ext="edit" shapetype="t"/>
                 </v:shapetype>
-                <v:shape id="Straight Arrow Connector 11" o:spid="_x0000_s1035" type="#_x0000_t32" style="position:absolute;left:26647;top:21960;width:5604;height:0;flip:x;visibility:visible;mso-wrap-style:square" o:connectortype="straight" o:gfxdata="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" strokecolor="black [3213]" strokeweight="4pt">
+                <v:shape id="Straight Arrow Connector 11" o:spid="_x0000_s1034" type="#_x0000_t32" style="position:absolute;left:26647;top:21960;width:5604;height:0;flip:x;visibility:visible;mso-wrap-style:square" o:connectortype="straight" o:gfxdata="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" strokecolor="black [3213]" strokeweight="4pt">
                   <v:stroke startarrow="block" startarrowlength="short" endarrow="block" endarrowlength="short" joinstyle="miter"/>
                 </v:shape>
-                <v:shape id="Text Box 11" o:spid="_x0000_s1036" type="#_x0000_t202" style="position:absolute;left:32251;top:12451;width:11119;height:19018;visibility:visible;mso-wrap-style:square;v-text-anchor:top" o:gfxdata="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" fillcolor="#a5a5a5 [3206]" strokecolor="#525252 [1606]" strokeweight="1pt">
+                <v:shape id="Text Box 11" o:spid="_x0000_s1035" type="#_x0000_t202" style="position:absolute;left:32251;top:12451;width:11119;height:19018;visibility:visible;mso-wrap-style:square;v-text-anchor:top" o:gfxdata="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" fillcolor="#a5a5a5 [3206]" strokecolor="#525252 [1606]" strokeweight="1pt">
                   <v:textbox>
                     <w:txbxContent>
                       <w:p>
@@ -4547,10 +4457,10 @@
                     </w:txbxContent>
                   </v:textbox>
                 </v:shape>
-                <v:shape id="Straight Arrow Connector 13" o:spid="_x0000_s1037" type="#_x0000_t32" style="position:absolute;left:10266;top:21960;width:5262;height:1;flip:x;visibility:visible;mso-wrap-style:square" o:connectortype="straight" o:gfxdata="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" strokecolor="black [3213]" strokeweight="4pt">
+                <v:shape id="Straight Arrow Connector 13" o:spid="_x0000_s1036" type="#_x0000_t32" style="position:absolute;left:10266;top:21960;width:5262;height:1;flip:x;visibility:visible;mso-wrap-style:square" o:connectortype="straight" o:gfxdata="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" strokecolor="black [3213]" strokeweight="4pt">
                   <v:stroke startarrow="block" startarrowlength="short" endarrow="block" endarrowlength="short" joinstyle="miter"/>
                 </v:shape>
-                <v:shape id="Text Box 19" o:spid="_x0000_s1038" type="#_x0000_t202" style="position:absolute;left:9909;top:23176;width:5956;height:2294;visibility:visible;mso-wrap-style:square;v-text-anchor:top" o:gfxdata="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" filled="f" stroked="f">
+                <v:shape id="Text Box 19" o:spid="_x0000_s1037" type="#_x0000_t202" style="position:absolute;left:9909;top:23175;width:5956;height:5653;visibility:visible;mso-wrap-style:square;v-text-anchor:top" o:gfxdata="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" filled="f" stroked="f">
                   <v:textbox>
                     <w:txbxContent>
                       <w:p>
@@ -4572,17 +4482,36 @@
                           </w:rPr>
                           <w:t>CAN-Bus</w:t>
                         </w:r>
+                        <w:r>
+                          <w:rPr>
+                            <w:rFonts w:eastAsia="Calibri"/>
+                            <w:sz w:val="16"/>
+                            <w:szCs w:val="16"/>
+                          </w:rPr>
+                          <w:br/>
+                          <w:t>&amp;</w:t>
+                        </w:r>
+                        <w:r>
+                          <w:rPr>
+                            <w:rFonts w:eastAsia="Calibri"/>
+                            <w:sz w:val="16"/>
+                            <w:szCs w:val="16"/>
+                          </w:rPr>
+                          <w:br/>
+                          <w:t>+5V</w:t>
+                        </w:r>
                       </w:p>
                     </w:txbxContent>
                   </v:textbox>
                 </v:shape>
-                <v:shape id="Text Box 19" o:spid="_x0000_s1039" type="#_x0000_t202" style="position:absolute;left:27818;top:22827;width:8708;height:6934;visibility:visible;mso-wrap-style:square;v-text-anchor:top" o:gfxdata="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" filled="f" stroked="f">
+                <v:shape id="Text Box 19" o:spid="_x0000_s1038" type="#_x0000_t202" style="position:absolute;left:27246;top:22827;width:4361;height:6934;visibility:visible;mso-wrap-style:square;v-text-anchor:top" o:gfxdata="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" filled="f" stroked="f">
                   <v:textbox>
                     <w:txbxContent>
                       <w:p>
                         <w:pPr>
                           <w:pStyle w:val="NormalWeb"/>
                           <w:spacing w:before="0" w:beforeAutospacing="0" w:after="160" w:afterAutospacing="0" w:line="254" w:lineRule="auto"/>
+                          <w:jc w:val="center"/>
                           <w:rPr>
                             <w:rFonts w:eastAsia="Calibri"/>
                             <w:sz w:val="16"/>
@@ -4595,7 +4524,33 @@
                             <w:sz w:val="16"/>
                             <w:szCs w:val="16"/>
                           </w:rPr>
-                          <w:t xml:space="preserve">I2C </w:t>
+                          <w:t>I2C</w:t>
+                        </w:r>
+                        <w:r>
+                          <w:rPr>
+                            <w:rFonts w:eastAsia="Calibri"/>
+                            <w:sz w:val="16"/>
+                            <w:szCs w:val="16"/>
+                          </w:rPr>
+                          <w:br/>
+                          <w:t>&amp;</w:t>
+                        </w:r>
+                        <w:r>
+                          <w:rPr>
+                            <w:rFonts w:eastAsia="Calibri"/>
+                            <w:sz w:val="16"/>
+                            <w:szCs w:val="16"/>
+                          </w:rPr>
+                          <w:br/>
+                          <w:t>+5V</w:t>
+                        </w:r>
+                        <w:r>
+                          <w:rPr>
+                            <w:rFonts w:eastAsia="Calibri"/>
+                            <w:sz w:val="16"/>
+                            <w:szCs w:val="16"/>
+                          </w:rPr>
+                          <w:t xml:space="preserve"> </w:t>
                         </w:r>
                         <w:r>
                           <w:rPr>
@@ -4616,13 +4571,13 @@
                     </w:txbxContent>
                   </v:textbox>
                 </v:shape>
-                <v:shape id="Straight Arrow Connector 17" o:spid="_x0000_s1040" type="#_x0000_t32" style="position:absolute;left:37713;top:8047;width:98;height:4404;flip:x y;visibility:visible;mso-wrap-style:square" o:connectortype="straight" o:gfxdata="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" strokecolor="black [3213]" strokeweight="6pt">
+                <v:shape id="Straight Arrow Connector 17" o:spid="_x0000_s1039" type="#_x0000_t32" style="position:absolute;left:37713;top:8047;width:98;height:4404;flip:x y;visibility:visible;mso-wrap-style:square" o:connectortype="straight" o:gfxdata="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" strokecolor="black [3213]" strokeweight="6pt">
                   <v:stroke startarrowlength="short" endarrow="block" endarrowlength="short" joinstyle="miter"/>
                 </v:shape>
-                <v:shape id="Straight Arrow Connector 18" o:spid="_x0000_s1041" type="#_x0000_t32" style="position:absolute;left:37811;top:31469;width:27;height:4159;flip:x y;visibility:visible;mso-wrap-style:square" o:connectortype="straight" o:gfxdata="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" strokecolor="black [3213]" strokeweight="6pt">
+                <v:shape id="Straight Arrow Connector 18" o:spid="_x0000_s1040" type="#_x0000_t32" style="position:absolute;left:37811;top:31469;width:27;height:4159;flip:x y;visibility:visible;mso-wrap-style:square" o:connectortype="straight" o:gfxdata="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" strokecolor="black [3213]" strokeweight="6pt">
                   <v:stroke startarrowlength="short" endarrow="block" endarrowlength="short" joinstyle="miter"/>
                 </v:shape>
-                <v:shape id="Text Box 19" o:spid="_x0000_s1042" type="#_x0000_t202" style="position:absolute;left:38902;top:31814;width:8706;height:6935;visibility:visible;mso-wrap-style:square;v-text-anchor:top" o:gfxdata="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" filled="f" stroked="f">
+                <v:shape id="Text Box 19" o:spid="_x0000_s1041" type="#_x0000_t202" style="position:absolute;left:38902;top:31814;width:8706;height:6935;visibility:visible;mso-wrap-style:square;v-text-anchor:top" o:gfxdata="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" filled="f" stroked="f">
                   <v:textbox>
                     <w:txbxContent>
                       <w:p>
@@ -4652,7 +4607,7 @@
                     </w:txbxContent>
                   </v:textbox>
                 </v:shape>
-                <v:shape id="Text Box 11" o:spid="_x0000_s1043" type="#_x0000_t202" style="position:absolute;left:4423;top:12452;width:5843;height:19018;visibility:visible;mso-wrap-style:square;v-text-anchor:top" o:gfxdata="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" fillcolor="#a5a5a5 [3206]" strokecolor="#525252 [1606]" strokeweight="1pt">
+                <v:shape id="Text Box 11" o:spid="_x0000_s1042" type="#_x0000_t202" style="position:absolute;left:4423;top:12452;width:5843;height:19018;visibility:visible;mso-wrap-style:square;v-text-anchor:top" o:gfxdata="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" fillcolor="#a5a5a5 [3206]" strokecolor="#525252 [1606]" strokeweight="1pt">
                   <v:textbox>
                     <w:txbxContent>
                       <w:p>
@@ -4681,7 +4636,7 @@
                     </w:txbxContent>
                   </v:textbox>
                 </v:shape>
-                <v:shape id="Text Box 11" o:spid="_x0000_s1044" type="#_x0000_t202" style="position:absolute;left:32376;top:35628;width:10924;height:4438;visibility:visible;mso-wrap-style:square;v-text-anchor:top" o:gfxdata="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" fillcolor="#a5a5a5 [3206]" strokecolor="#525252 [1606]" strokeweight="1pt">
+                <v:shape id="Text Box 11" o:spid="_x0000_s1043" type="#_x0000_t202" style="position:absolute;left:32376;top:35628;width:10924;height:4438;visibility:visible;mso-wrap-style:square;v-text-anchor:top" o:gfxdata="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" fillcolor="#a5a5a5 [3206]" strokecolor="#525252 [1606]" strokeweight="1pt">
                   <v:textbox>
                     <w:txbxContent>
                       <w:p>
@@ -4710,7 +4665,7 @@
                     </w:txbxContent>
                   </v:textbox>
                 </v:shape>
-                <v:shape id="Text Box 11" o:spid="_x0000_s1045" type="#_x0000_t202" style="position:absolute;left:32251;top:3609;width:10924;height:4438;visibility:visible;mso-wrap-style:square;v-text-anchor:top" o:gfxdata="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" fillcolor="#a5a5a5 [3206]" strokecolor="#525252 [1606]" strokeweight="1pt">
+                <v:shape id="Text Box 11" o:spid="_x0000_s1044" type="#_x0000_t202" style="position:absolute;left:32251;top:3609;width:10924;height:4438;visibility:visible;mso-wrap-style:square;v-text-anchor:top" o:gfxdata="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" fillcolor="#a5a5a5 [3206]" strokecolor="#525252 [1606]" strokeweight="1pt">
                   <v:textbox>
                     <w:txbxContent>
                       <w:p>
@@ -4730,7 +4685,7 @@
                     </w:txbxContent>
                   </v:textbox>
                 </v:shape>
-                <v:shape id="Text Box 19" o:spid="_x0000_s1046" type="#_x0000_t202" style="position:absolute;left:38721;top:8528;width:8705;height:6928;visibility:visible;mso-wrap-style:square;v-text-anchor:top" o:gfxdata="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" filled="f" stroked="f">
+                <v:shape id="Text Box 19" o:spid="_x0000_s1045" type="#_x0000_t202" style="position:absolute;left:38721;top:8528;width:8705;height:6928;visibility:visible;mso-wrap-style:square;v-text-anchor:top" o:gfxdata="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" filled="f" stroked="f">
                   <v:textbox>
                     <w:txbxContent>
                       <w:p>
@@ -4760,10 +4715,10 @@
                     </w:txbxContent>
                   </v:textbox>
                 </v:shape>
-                <v:shape id="Straight Arrow Connector 24" o:spid="_x0000_s1047" type="#_x0000_t32" style="position:absolute;left:37811;top:10607;width:2788;height:1842;flip:y;visibility:visible;mso-wrap-style:square" o:connectortype="straight" o:gfxdata="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" strokecolor="black [3213]" strokeweight="6pt">
+                <v:shape id="Straight Arrow Connector 24" o:spid="_x0000_s1046" type="#_x0000_t32" style="position:absolute;left:37811;top:10607;width:2788;height:1842;flip:y;visibility:visible;mso-wrap-style:square" o:connectortype="straight" o:gfxdata="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" strokecolor="black [3213]" strokeweight="6pt">
                   <v:stroke startarrowlength="short" endarrowlength="short" joinstyle="miter"/>
                 </v:shape>
-                <v:shape id="Text Box 18" o:spid="_x0000_s1048" type="#_x0000_t202" style="position:absolute;left:16065;top:16446;width:10163;height:14210;visibility:visible;mso-wrap-style:square;v-text-anchor:top" o:gfxdata="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" fillcolor="#ed7d31 [3205]" strokecolor="#823b0b [1605]" strokeweight="1pt">
+                <v:shape id="Text Box 18" o:spid="_x0000_s1047" type="#_x0000_t202" style="position:absolute;left:16065;top:16446;width:10163;height:14210;visibility:visible;mso-wrap-style:square;v-text-anchor:top" o:gfxdata="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" fillcolor="#ed7d31 [3205]" strokecolor="#823b0b [1605]" strokeweight="1pt">
                   <v:textbox>
                     <w:txbxContent>
                       <w:p>
@@ -4783,10 +4738,7 @@
                     </w:txbxContent>
                   </v:textbox>
                 </v:shape>
-                <v:shape id="Straight Arrow Connector 25" o:spid="_x0000_s1049" type="#_x0000_t32" style="position:absolute;left:26574;top:18449;width:5604;height:0;flip:x;visibility:visible;mso-wrap-style:square" o:connectortype="straight" o:gfxdata="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" strokecolor="black [3213]" strokeweight="4pt">
-                  <v:stroke startarrow="block" startarrowlength="short" endarrowlength="short" joinstyle="miter"/>
-                </v:shape>
-                <v:shape id="Text Box 18" o:spid="_x0000_s1050" type="#_x0000_t202" style="position:absolute;left:16578;top:19938;width:9131;height:9716;visibility:visible;mso-wrap-style:square;v-text-anchor:top" o:gfxdata="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" fillcolor="#4472c4 [3208]" strokecolor="#1f3763 [1608]" strokeweight="1pt">
+                <v:shape id="Text Box 18" o:spid="_x0000_s1048" type="#_x0000_t202" style="position:absolute;left:16578;top:19938;width:9131;height:9716;visibility:visible;mso-wrap-style:square;v-text-anchor:top" o:gfxdata="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" fillcolor="#4472c4 [3208]" strokecolor="#1f3763 [1608]" strokeweight="1pt">
                   <v:textbox>
                     <w:txbxContent>
                       <w:p>
@@ -4827,7 +4779,7 @@
       <w:pPr>
         <w:pStyle w:val="Caption"/>
       </w:pPr>
-      <w:bookmarkStart w:id="5" w:name="_Toc3665702"/>
+      <w:bookmarkStart w:id="2" w:name="_Toc3665702"/>
       <w:r>
         <w:t xml:space="preserve">Figure </w:t>
       </w:r>
@@ -4870,50 +4822,364 @@
         </w:rPr>
         <w:t>1</w:t>
       </w:r>
-      <w:bookmarkEnd w:id="5"/>
+      <w:bookmarkEnd w:id="2"/>
       <w:r>
         <w:rPr>
           <w:noProof/>
         </w:rPr>
         <w:fldChar w:fldCharType="end"/>
       </w:r>
-    </w:p>
-    <w:p/>
-    <w:p>
-      <w:pPr>
-        <w:jc w:val="both"/>
-        <w:rPr>
-          <w:lang w:val="nl-NL"/>
-        </w:rPr>
-      </w:pPr>
+      <w:r>
+        <w:rPr>
+          <w:noProof/>
+        </w:rPr>
+        <w:tab/>
+        <w:t>Context diagram of the SBS and SPSI</w:t>
+      </w:r>
     </w:p>
     <w:p>
       <w:pPr>
+        <w:jc w:val="both"/>
         <w:rPr>
           <w:lang w:val="nl-NL"/>
         </w:rPr>
       </w:pPr>
-      <w:r>
-        <w:rPr>
-          <w:lang w:val="nl-NL"/>
-        </w:rPr>
-        <w:br w:type="page"/>
-      </w:r>
     </w:p>
     <w:p>
       <w:pPr>
-        <w:jc w:val="both"/>
-        <w:rPr>
-          <w:lang w:val="nl-NL"/>
-        </w:rPr>
-      </w:pPr>
-      <w:r>
-        <w:rPr>
-          <w:lang w:val="nl-NL"/>
-        </w:rPr>
+        <w:pStyle w:val="Heading2"/>
+      </w:pPr>
+      <w:r>
+        <w:t>Scope</w:t>
+      </w:r>
+    </w:p>
+    <w:p>
+      <w:r>
+        <w:t>This document describes:</w:t>
+      </w:r>
+    </w:p>
+    <w:p>
+      <w:pPr>
+        <w:pStyle w:val="ListParagraph"/>
+        <w:numPr>
+          <w:ilvl w:val="0"/>
+          <w:numId w:val="33"/>
+        </w:numPr>
+      </w:pPr>
+      <w:r>
+        <w:t>The interfaces of the SPS and SPSI</w:t>
+      </w:r>
+    </w:p>
+    <w:p>
+      <w:pPr>
+        <w:pStyle w:val="ListParagraph"/>
+        <w:numPr>
+          <w:ilvl w:val="0"/>
+          <w:numId w:val="33"/>
+        </w:numPr>
+      </w:pPr>
+      <w:r>
+        <w:t>The software of the SPS and SPSI</w:t>
+      </w:r>
+    </w:p>
+    <w:p>
+      <w:pPr>
+        <w:rPr>
+          <w:rFonts w:ascii="Silka Medium" w:eastAsiaTheme="majorEastAsia" w:hAnsi="Silka Medium" w:cstheme="majorBidi"/>
+          <w:color w:val="1F2A44"/>
+          <w:sz w:val="36"/>
+          <w:szCs w:val="36"/>
+          <w:lang w:val="en-GB"/>
+        </w:rPr>
+      </w:pPr>
+      <w:r>
+        <w:br w:type="page"/>
+      </w:r>
+    </w:p>
+    <w:p>
+      <w:pPr>
+        <w:pStyle w:val="Heading2"/>
+      </w:pPr>
+      <w:r>
         <w:lastRenderedPageBreak/>
-        <w:t>Samengevat:</w:t>
-      </w:r>
+        <w:t>Functional Sum</w:t>
+      </w:r>
+      <w:bookmarkStart w:id="3" w:name="_GoBack"/>
+      <w:bookmarkEnd w:id="3"/>
+      <w:r>
+        <w:t>mary</w:t>
+      </w:r>
+    </w:p>
+    <w:p>
+      <w:pPr>
+        <w:pStyle w:val="Heading3"/>
+      </w:pPr>
+      <w:r>
+        <w:t>SPS</w:t>
+      </w:r>
+      <w:r>
+        <w:t>I</w:t>
+      </w:r>
+    </w:p>
+    <w:p>
+      <w:pPr>
+        <w:pStyle w:val="Heading4"/>
+      </w:pPr>
+      <w:r>
+        <w:t>CAN + Power In</w:t>
+      </w:r>
+    </w:p>
+    <w:p>
+      <w:pPr>
+        <w:rPr>
+          <w:lang w:val="en-GB"/>
+        </w:rPr>
+      </w:pPr>
+      <w:r>
+        <w:rPr>
+          <w:lang w:val="en-GB"/>
+        </w:rPr>
+        <w:t xml:space="preserve">The SPSI will communicate using the CAN-Bus. The same connection also supplies </w:t>
+      </w:r>
+      <w:r>
+        <w:rPr>
+          <w:lang w:val="en-GB"/>
+        </w:rPr>
+        <w:t>+5V</w:t>
+      </w:r>
+      <w:r>
+        <w:rPr>
+          <w:lang w:val="en-GB"/>
+        </w:rPr>
+        <w:t xml:space="preserve"> to the SPSI</w:t>
+      </w:r>
+      <w:r>
+        <w:rPr>
+          <w:lang w:val="en-GB"/>
+        </w:rPr>
+        <w:t xml:space="preserve"> via the power wires of the CAN bus and </w:t>
+      </w:r>
+      <w:r>
+        <w:rPr>
+          <w:lang w:val="en-GB"/>
+        </w:rPr>
+        <w:t>powers</w:t>
+      </w:r>
+      <w:r>
+        <w:rPr>
+          <w:lang w:val="en-GB"/>
+        </w:rPr>
+        <w:t xml:space="preserve"> both the Arduino and the </w:t>
+      </w:r>
+      <w:proofErr w:type="spellStart"/>
+      <w:r>
+        <w:rPr>
+          <w:lang w:val="en-GB"/>
+        </w:rPr>
+        <w:t>Sparkfun</w:t>
+      </w:r>
+      <w:proofErr w:type="spellEnd"/>
+      <w:r>
+        <w:rPr>
+          <w:lang w:val="en-GB"/>
+        </w:rPr>
+        <w:t xml:space="preserve"> CAN-Bus board.</w:t>
+      </w:r>
+    </w:p>
+    <w:p>
+      <w:pPr>
+        <w:pStyle w:val="Heading4"/>
+      </w:pPr>
+      <w:r>
+        <w:t>I2C + Power Out</w:t>
+      </w:r>
+    </w:p>
+    <w:p>
+      <w:pPr>
+        <w:rPr>
+          <w:lang w:val="en-GB"/>
+        </w:rPr>
+      </w:pPr>
+      <w:r>
+        <w:rPr>
+          <w:lang w:val="en-GB"/>
+        </w:rPr>
+        <w:t>To communicate with the SPS an I2C interface connection will be placed on the SPSI. This connection will also supply +5V power to the SPS.</w:t>
+      </w:r>
+    </w:p>
+    <w:p>
+      <w:pPr>
+        <w:pStyle w:val="Heading3"/>
+      </w:pPr>
+      <w:r>
+        <w:t>SPS</w:t>
+      </w:r>
+    </w:p>
+    <w:p>
+      <w:pPr>
+        <w:pStyle w:val="Heading4"/>
+      </w:pPr>
+      <w:r>
+        <w:t>I2C + Power In/Out</w:t>
+      </w:r>
+    </w:p>
+    <w:p>
+      <w:pPr>
+        <w:rPr>
+          <w:lang w:val="en-GB"/>
+        </w:rPr>
+      </w:pPr>
+      <w:r>
+        <w:rPr>
+          <w:lang w:val="en-GB"/>
+        </w:rPr>
+        <w:t>The SPS will communicate via I2C connection, as well as receive its power via said connection. I2C + Power connection will be placed twice on the SPS in order to make daisy chaining up to 16 devices possible with the same I2C bus.</w:t>
+      </w:r>
+    </w:p>
+    <w:p>
+      <w:pPr>
+        <w:pStyle w:val="Heading4"/>
+      </w:pPr>
+      <w:r>
+        <w:t>I2C ID</w:t>
+      </w:r>
+    </w:p>
+    <w:p>
+      <w:pPr>
+        <w:rPr>
+          <w:lang w:val="en-GB"/>
+        </w:rPr>
+      </w:pPr>
+      <w:r>
+        <w:rPr>
+          <w:lang w:val="en-GB"/>
+        </w:rPr>
+        <w:t>The I2C ID will be determined by 4 switches placed on the SPS</w:t>
+      </w:r>
+    </w:p>
+    <w:p>
+      <w:pPr>
+        <w:pStyle w:val="Heading4"/>
+      </w:pPr>
+      <w:r>
+        <w:t>PV measurements</w:t>
+      </w:r>
+    </w:p>
+    <w:p>
+      <w:pPr>
+        <w:rPr>
+          <w:lang w:val="en-GB"/>
+        </w:rPr>
+      </w:pPr>
+      <w:r>
+        <w:rPr>
+          <w:lang w:val="en-GB"/>
+        </w:rPr>
+        <w:t xml:space="preserve">The PV current will be measured using </w:t>
+      </w:r>
+      <w:proofErr w:type="gramStart"/>
+      <w:r>
+        <w:rPr>
+          <w:lang w:val="en-GB"/>
+        </w:rPr>
+        <w:t>a</w:t>
+      </w:r>
+      <w:proofErr w:type="gramEnd"/>
+      <w:r>
+        <w:rPr>
+          <w:lang w:val="en-GB"/>
+        </w:rPr>
+        <w:t xml:space="preserve"> AD8418 and can be interrupted using a relay. The voltage will be measured directly by the microcontroller via a resistive divider connected in front of the relay.</w:t>
+      </w:r>
+    </w:p>
+    <w:p>
+      <w:pPr>
+        <w:pStyle w:val="Heading4"/>
+      </w:pPr>
+      <w:r>
+        <w:t>Battery measurements</w:t>
+      </w:r>
+    </w:p>
+    <w:p>
+      <w:pPr>
+        <w:rPr>
+          <w:lang w:val="en-GB"/>
+        </w:rPr>
+      </w:pPr>
+      <w:r>
+        <w:rPr>
+          <w:lang w:val="en-GB"/>
+        </w:rPr>
+        <w:t xml:space="preserve">The current and voltage from the MPPT going to the battery is measured the same way as the PV. The only difference being that the power is not switched via </w:t>
+      </w:r>
+      <w:proofErr w:type="gramStart"/>
+      <w:r>
+        <w:rPr>
+          <w:lang w:val="en-GB"/>
+        </w:rPr>
+        <w:t>the a</w:t>
+      </w:r>
+      <w:proofErr w:type="gramEnd"/>
+      <w:r>
+        <w:rPr>
+          <w:lang w:val="en-GB"/>
+        </w:rPr>
+        <w:t xml:space="preserve"> relay.</w:t>
+      </w:r>
+    </w:p>
+    <w:p>
+      <w:pPr>
+        <w:rPr>
+          <w:lang w:val="en-GB"/>
+        </w:rPr>
+      </w:pPr>
+      <w:r>
+        <w:rPr>
+          <w:lang w:val="en-GB"/>
+        </w:rPr>
+        <w:br w:type="page"/>
+      </w:r>
+    </w:p>
+    <w:p>
+      <w:pPr>
+        <w:pStyle w:val="Heading2"/>
+      </w:pPr>
+      <w:r>
+        <w:lastRenderedPageBreak/>
+        <w:t>Interface Requirements</w:t>
+      </w:r>
+    </w:p>
+    <w:p>
+      <w:pPr>
+        <w:rPr>
+          <w:lang w:val="en-GB"/>
+        </w:rPr>
+      </w:pPr>
+      <w:r>
+        <w:rPr>
+          <w:lang w:val="en-GB"/>
+        </w:rPr>
+        <w:t xml:space="preserve">This chapter describes </w:t>
+      </w:r>
+      <w:r>
+        <w:rPr>
+          <w:lang w:val="en-GB"/>
+        </w:rPr>
+        <w:t>how the SPS and SPSI will respond on incoming CAN messages (in Dutch because the author of this document was lazy).</w:t>
+      </w:r>
+    </w:p>
+    <w:p>
+      <w:pPr>
+        <w:pStyle w:val="Heading3"/>
+      </w:pPr>
+      <w:r>
+        <w:t xml:space="preserve">CAN </w:t>
+      </w:r>
+      <w:proofErr w:type="spellStart"/>
+      <w:r>
+        <w:t>Samengevat</w:t>
+      </w:r>
+      <w:proofErr w:type="spellEnd"/>
     </w:p>
     <w:p>
       <w:pPr>
@@ -4931,7 +5197,7 @@
         <w:rPr>
           <w:lang w:val="nl-NL"/>
         </w:rPr>
-        <w:t>TX CAN bericht voor ID=0x03C met aan/uit zetten van relais.</w:t>
+        <w:t>CAN Baud rate used will be 250k</w:t>
       </w:r>
     </w:p>
     <w:p>
@@ -4950,11 +5216,16 @@
         <w:rPr>
           <w:lang w:val="nl-NL"/>
         </w:rPr>
-        <w:t>RX CAN bericht voor een aantal IDs met vermogensdata. Automatisch uitzenden van een bericht met een interval van 1 seconde.</w:t>
+        <w:t>TX CAN bericht voor ID=0x03C met aan/uit zetten van relais.</w:t>
       </w:r>
     </w:p>
     <w:p>
       <w:pPr>
+        <w:pStyle w:val="ListParagraph"/>
+        <w:numPr>
+          <w:ilvl w:val="0"/>
+          <w:numId w:val="30"/>
+        </w:numPr>
         <w:jc w:val="both"/>
         <w:rPr>
           <w:lang w:val="nl-NL"/>
@@ -4964,13 +5235,21 @@
         <w:rPr>
           <w:lang w:val="nl-NL"/>
         </w:rPr>
-        <w:t xml:space="preserve">Het is de bedoeling dat I2C adres en CAN adres aan elkaar gekoppeld worden zoals weergegeven is in </w:t>
-      </w:r>
-      <w:r>
+        <w:t>RX CAN bericht voor een aantal IDs met vermogensdata. Automatisch uitzenden van een bericht met een interval van 1 seconde.</w:t>
+      </w:r>
+    </w:p>
+    <w:p>
+      <w:pPr>
+        <w:jc w:val="both"/>
         <w:rPr>
           <w:lang w:val="nl-NL"/>
         </w:rPr>
-        <w:t>onderstaande tabel:</w:t>
+      </w:pPr>
+      <w:r>
+        <w:rPr>
+          <w:lang w:val="nl-NL"/>
+        </w:rPr>
+        <w:t>Het is de bedoeling dat I2C adres en CAN adres aan elkaar gekoppeld worden zoals weergegeven is in onderstaande tabel:</w:t>
       </w:r>
     </w:p>
     <w:tbl>
@@ -5698,71 +5977,23 @@
     <w:p>
       <w:pPr>
         <w:rPr>
-          <w:sz w:val="20"/>
           <w:lang w:val="nl-NL"/>
         </w:rPr>
       </w:pPr>
     </w:p>
     <w:p>
       <w:pPr>
-        <w:rPr>
-          <w:lang w:val="nl-NL"/>
-        </w:rPr>
-      </w:pPr>
-    </w:p>
-    <w:p>
-      <w:pPr>
-        <w:rPr>
-          <w:color w:val="FF0000"/>
-          <w:lang w:val="nl-NL"/>
-        </w:rPr>
-      </w:pPr>
-      <w:r>
-        <w:rPr>
-          <w:color w:val="FF0000"/>
-          <w:lang w:val="nl-NL"/>
-        </w:rPr>
-        <w:t>!MISSING: CAN BAUD RATE!</w:t>
-      </w:r>
-    </w:p>
-    <w:p>
-      <w:pPr>
-        <w:rPr>
-          <w:color w:val="FF0000"/>
-          <w:lang w:val="nl-NL"/>
-        </w:rPr>
-      </w:pPr>
-      <w:r>
-        <w:rPr>
-          <w:color w:val="FF0000"/>
-          <w:lang w:val="nl-NL"/>
-        </w:rPr>
-        <w:t>!MISSING: DEBUG INTERFACE REQUIREMENTS!</w:t>
-      </w:r>
-    </w:p>
-    <w:p>
-      <w:pPr>
-        <w:rPr>
-          <w:lang w:val="nl-NL"/>
-        </w:rPr>
-      </w:pPr>
-    </w:p>
-    <w:p>
-      <w:pPr>
-        <w:pStyle w:val="Heading1"/>
-      </w:pPr>
-      <w:bookmarkStart w:id="6" w:name="_Toc3665699"/>
-      <w:r>
-        <w:t>R</w:t>
-      </w:r>
-      <w:r>
-        <w:t xml:space="preserve">X CAN </w:t>
+        <w:pStyle w:val="Heading4"/>
+      </w:pPr>
+      <w:bookmarkStart w:id="4" w:name="_Toc3665699"/>
+      <w:r>
+        <w:t xml:space="preserve">RX CAN </w:t>
       </w:r>
       <w:proofErr w:type="spellStart"/>
       <w:r>
         <w:t>berichten</w:t>
       </w:r>
-      <w:bookmarkEnd w:id="6"/>
+      <w:bookmarkEnd w:id="4"/>
       <w:proofErr w:type="spellEnd"/>
     </w:p>
     <w:p>
@@ -5777,35 +6008,6 @@
           <w:lang w:val="nl-NL"/>
         </w:rPr>
         <w:t>Er moet via CAN een bericht naar ID=0x03C gestuurd worden welke relais aan/uit kan zetten. De structuur van dit bericht is weergegeven zoals in onderstaande tabel:</w:t>
-      </w:r>
-    </w:p>
-    <w:p>
-      <w:pPr>
-        <w:rPr>
-          <w:color w:val="FF0000"/>
-          <w:lang w:val="nl-NL"/>
-        </w:rPr>
-      </w:pPr>
-      <w:r>
-        <w:rPr>
-          <w:color w:val="FF0000"/>
-          <w:lang w:val="nl-NL"/>
-        </w:rPr>
-        <w:t>!IMPORTANT IF THE MESSAGE IS NOT 2 BYTES LONG IT WILL RESCAN</w:t>
-      </w:r>
-      <w:r>
-        <w:rPr>
-          <w:color w:val="FF0000"/>
-          <w:lang w:val="nl-NL"/>
-        </w:rPr>
-        <w:t xml:space="preserve"> FOR</w:t>
-      </w:r>
-      <w:r>
-        <w:rPr>
-          <w:color w:val="FF0000"/>
-          <w:lang w:val="nl-NL"/>
-        </w:rPr>
-        <w:t xml:space="preserve"> SPS DEVICES!</w:t>
       </w:r>
     </w:p>
     <w:p>
@@ -6232,9 +6434,9 @@
     </w:p>
     <w:p>
       <w:pPr>
-        <w:pStyle w:val="Heading1"/>
-      </w:pPr>
-      <w:bookmarkStart w:id="7" w:name="_Toc3665700"/>
+        <w:pStyle w:val="Heading4"/>
+      </w:pPr>
+      <w:bookmarkStart w:id="5" w:name="_Toc3665700"/>
       <w:r>
         <w:lastRenderedPageBreak/>
         <w:t xml:space="preserve">TX CAN </w:t>
@@ -6243,7 +6445,7 @@
       <w:r>
         <w:t>berichten</w:t>
       </w:r>
-      <w:bookmarkEnd w:id="7"/>
+      <w:bookmarkEnd w:id="5"/>
       <w:proofErr w:type="spellEnd"/>
     </w:p>
     <w:p>
@@ -6263,23 +6465,12 @@
         <w:rPr>
           <w:lang w:val="nl-NL"/>
         </w:rPr>
-        <w:t>a CAN berichten uitgestuurd worden vanuit ID=0x03D t/m ID=0x04C met data over het vermogen wat in/uit de MPPT komt.</w:t>
-      </w:r>
-      <w:r>
-        <w:rPr>
-          <w:lang w:val="nl-NL"/>
-        </w:rPr>
-        <w:t xml:space="preserve"> Deze berichten moeten elke seconde automatisch verstuurd worden op de CANbus.</w:t>
-      </w:r>
-      <w:r>
-        <w:rPr>
-          <w:lang w:val="nl-NL"/>
-        </w:rPr>
-        <w:t xml:space="preserve"> De structuur van deze berichten zijn weergegeven zoals in onderstaande tabel:</w:t>
+        <w:t>a CAN berichten uitgestuurd worden vanuit ID=0x03D t/m ID=0x04C met data over het vermogen wat in/uit de MPPT komt. Deze berichten moeten elke seconde automatisch verstuurd worden op de CANbus. De structuur van deze berichten zijn weergegeven zoals in onderstaande tabel:</w:t>
       </w:r>
     </w:p>
     <w:p>
       <w:pPr>
+        <w:jc w:val="both"/>
         <w:rPr>
           <w:lang w:val="nl-NL"/>
         </w:rPr>
@@ -6978,79 +7169,7 @@
     <w:p>
       <w:pPr>
         <w:rPr>
-          <w:lang w:val="nl-NL"/>
-        </w:rPr>
-      </w:pPr>
-    </w:p>
-    <w:p>
-      <w:pPr>
-        <w:rPr>
-          <w:lang w:val="nl-NL"/>
-        </w:rPr>
-      </w:pPr>
-    </w:p>
-    <w:p>
-      <w:pPr>
-        <w:rPr>
-          <w:lang w:val="nl-NL"/>
-        </w:rPr>
-      </w:pPr>
-    </w:p>
-    <w:p>
-      <w:pPr>
-        <w:rPr>
-          <w:lang w:val="nl-NL"/>
-        </w:rPr>
-      </w:pPr>
-    </w:p>
-    <w:p>
-      <w:pPr>
-        <w:rPr>
-          <w:lang w:val="nl-NL"/>
-        </w:rPr>
-      </w:pPr>
-    </w:p>
-    <w:p>
-      <w:pPr>
-        <w:rPr>
-          <w:lang w:val="nl-NL"/>
-        </w:rPr>
-      </w:pPr>
-    </w:p>
-    <w:p>
-      <w:pPr>
-        <w:rPr>
-          <w:lang w:val="nl-NL"/>
-        </w:rPr>
-      </w:pPr>
-    </w:p>
-    <w:p>
-      <w:pPr>
-        <w:rPr>
-          <w:lang w:val="nl-NL"/>
-        </w:rPr>
-      </w:pPr>
-    </w:p>
-    <w:p>
-      <w:pPr>
-        <w:rPr>
-          <w:lang w:val="nl-NL"/>
-        </w:rPr>
-      </w:pPr>
-    </w:p>
-    <w:p>
-      <w:pPr>
-        <w:rPr>
-          <w:lang w:val="nl-NL"/>
-        </w:rPr>
-      </w:pPr>
-    </w:p>
-    <w:p>
-      <w:pPr>
-        <w:pStyle w:val="NoSpacing"/>
-        <w:jc w:val="both"/>
-        <w:rPr>
-          <w:lang w:val="nl-NL"/>
+          <w:lang w:val="en-GB"/>
         </w:rPr>
       </w:pPr>
     </w:p>
@@ -7061,36 +7180,1292 @@
           <w:color w:val="1F2A44"/>
           <w:sz w:val="36"/>
           <w:szCs w:val="36"/>
-          <w:lang w:val="nl-NL"/>
-        </w:rPr>
-      </w:pPr>
-      <w:r>
-        <w:rPr>
-          <w:rFonts w:ascii="Silka Medium" w:eastAsiaTheme="majorEastAsia" w:hAnsi="Silka Medium" w:cstheme="majorBidi"/>
-          <w:color w:val="1F2A44"/>
-          <w:sz w:val="36"/>
-          <w:szCs w:val="36"/>
-          <w:lang w:val="nl-NL"/>
-        </w:rPr>
+          <w:lang w:val="en-GB"/>
+        </w:rPr>
+      </w:pPr>
+      <w:r>
         <w:br w:type="page"/>
       </w:r>
     </w:p>
     <w:p>
       <w:pPr>
-        <w:pStyle w:val="Heading1"/>
+        <w:pStyle w:val="Heading2"/>
+      </w:pPr>
+      <w:r>
+        <w:lastRenderedPageBreak/>
+        <w:t>Implementation Requirements</w:t>
+      </w:r>
+    </w:p>
+    <w:p>
+      <w:pPr>
+        <w:pStyle w:val="Heading3"/>
+      </w:pPr>
+      <w:r>
+        <w:t>Connectors</w:t>
+      </w:r>
+    </w:p>
+    <w:p>
+      <w:pPr>
+        <w:rPr>
+          <w:lang w:val="en-GB"/>
+        </w:rPr>
+      </w:pPr>
+      <w:r>
+        <w:rPr>
+          <w:lang w:val="en-GB"/>
+        </w:rPr>
+        <w:t>The pinout of the connectors used is described here.</w:t>
+      </w:r>
+    </w:p>
+    <w:p>
+      <w:pPr>
+        <w:rPr>
+          <w:lang w:val="en-GB"/>
+        </w:rPr>
+      </w:pPr>
+      <w:r>
+        <w:rPr>
+          <w:lang w:val="en-GB"/>
+        </w:rPr>
+        <w:t xml:space="preserve">Here could </w:t>
+      </w:r>
+      <w:r>
+        <w:rPr>
+          <w:lang w:val="en-GB"/>
+        </w:rPr>
+        <w:t xml:space="preserve">also </w:t>
+      </w:r>
+      <w:r>
+        <w:rPr>
+          <w:lang w:val="en-GB"/>
+        </w:rPr>
+        <w:t>be some sort of description of the connectors used (info about connector type, reference designator etc.)</w:t>
+      </w:r>
+    </w:p>
+    <w:p>
+      <w:pPr>
+        <w:pStyle w:val="Heading4"/>
+      </w:pPr>
+      <w:r>
+        <w:t>SPSI</w:t>
+      </w:r>
+    </w:p>
+    <w:p>
+      <w:pPr>
+        <w:pStyle w:val="Heading5"/>
+        <w:rPr>
+          <w:lang w:val="en-GB"/>
+        </w:rPr>
+      </w:pPr>
+      <w:r>
+        <w:t xml:space="preserve">CAN </w:t>
+      </w:r>
+    </w:p>
+    <w:tbl>
+      <w:tblPr>
+        <w:tblStyle w:val="GridTable3"/>
+        <w:tblW w:w="0" w:type="auto"/>
+        <w:tblInd w:w="5" w:type="dxa"/>
+        <w:tblLook w:val="04A0" w:firstRow="1" w:lastRow="0" w:firstColumn="1" w:lastColumn="0" w:noHBand="0" w:noVBand="1"/>
+      </w:tblPr>
+      <w:tblGrid>
+        <w:gridCol w:w="988"/>
+        <w:gridCol w:w="8362"/>
+      </w:tblGrid>
+      <w:tr>
+        <w:trPr>
+          <w:cnfStyle w:val="100000000000" w:firstRow="1" w:lastRow="0" w:firstColumn="0" w:lastColumn="0" w:oddVBand="0" w:evenVBand="0" w:oddHBand="0" w:evenHBand="0" w:firstRowFirstColumn="0" w:firstRowLastColumn="0" w:lastRowFirstColumn="0" w:lastRowLastColumn="0"/>
+        </w:trPr>
+        <w:tc>
+          <w:tcPr>
+            <w:cnfStyle w:val="001000000100" w:firstRow="0" w:lastRow="0" w:firstColumn="1" w:lastColumn="0" w:oddVBand="0" w:evenVBand="0" w:oddHBand="0" w:evenHBand="0" w:firstRowFirstColumn="1" w:firstRowLastColumn="0" w:lastRowFirstColumn="0" w:lastRowLastColumn="0"/>
+            <w:tcW w:w="988" w:type="dxa"/>
+          </w:tcPr>
+          <w:p>
+            <w:r>
+              <w:t xml:space="preserve">Pin Nr. </w:t>
+            </w:r>
+          </w:p>
+        </w:tc>
+        <w:tc>
+          <w:tcPr>
+            <w:tcW w:w="8362" w:type="dxa"/>
+          </w:tcPr>
+          <w:p>
+            <w:pPr>
+              <w:cnfStyle w:val="100000000000" w:firstRow="1" w:lastRow="0" w:firstColumn="0" w:lastColumn="0" w:oddVBand="0" w:evenVBand="0" w:oddHBand="0" w:evenHBand="0" w:firstRowFirstColumn="0" w:firstRowLastColumn="0" w:lastRowFirstColumn="0" w:lastRowLastColumn="0"/>
+            </w:pPr>
+            <w:r>
+              <w:t>X1</w:t>
+            </w:r>
+            <w:r>
+              <w:t xml:space="preserve"> (on </w:t>
+            </w:r>
+            <w:proofErr w:type="spellStart"/>
+            <w:r>
+              <w:t>Sparkfun</w:t>
+            </w:r>
+            <w:proofErr w:type="spellEnd"/>
+            <w:r>
+              <w:t xml:space="preserve"> CAN-Bus)</w:t>
+            </w:r>
+          </w:p>
+        </w:tc>
+      </w:tr>
+      <w:tr>
+        <w:trPr>
+          <w:cnfStyle w:val="000000100000" w:firstRow="0" w:lastRow="0" w:firstColumn="0" w:lastColumn="0" w:oddVBand="0" w:evenVBand="0" w:oddHBand="1" w:evenHBand="0" w:firstRowFirstColumn="0" w:firstRowLastColumn="0" w:lastRowFirstColumn="0" w:lastRowLastColumn="0"/>
+        </w:trPr>
+        <w:tc>
+          <w:tcPr>
+            <w:cnfStyle w:val="001000000000" w:firstRow="0" w:lastRow="0" w:firstColumn="1" w:lastColumn="0" w:oddVBand="0" w:evenVBand="0" w:oddHBand="0" w:evenHBand="0" w:firstRowFirstColumn="0" w:firstRowLastColumn="0" w:lastRowFirstColumn="0" w:lastRowLastColumn="0"/>
+            <w:tcW w:w="988" w:type="dxa"/>
+          </w:tcPr>
+          <w:p>
+            <w:r>
+              <w:t>1</w:t>
+            </w:r>
+          </w:p>
+        </w:tc>
+        <w:tc>
+          <w:tcPr>
+            <w:tcW w:w="8362" w:type="dxa"/>
+          </w:tcPr>
+          <w:p>
+            <w:pPr>
+              <w:cnfStyle w:val="000000100000" w:firstRow="0" w:lastRow="0" w:firstColumn="0" w:lastColumn="0" w:oddVBand="0" w:evenVBand="0" w:oddHBand="1" w:evenHBand="0" w:firstRowFirstColumn="0" w:firstRowLastColumn="0" w:lastRowFirstColumn="0" w:lastRowLastColumn="0"/>
+            </w:pPr>
+            <w:r>
+              <w:t>NC</w:t>
+            </w:r>
+          </w:p>
+        </w:tc>
+      </w:tr>
+      <w:tr>
+        <w:tc>
+          <w:tcPr>
+            <w:cnfStyle w:val="001000000000" w:firstRow="0" w:lastRow="0" w:firstColumn="1" w:lastColumn="0" w:oddVBand="0" w:evenVBand="0" w:oddHBand="0" w:evenHBand="0" w:firstRowFirstColumn="0" w:firstRowLastColumn="0" w:lastRowFirstColumn="0" w:lastRowLastColumn="0"/>
+            <w:tcW w:w="988" w:type="dxa"/>
+          </w:tcPr>
+          <w:p>
+            <w:r>
+              <w:t>2</w:t>
+            </w:r>
+          </w:p>
+        </w:tc>
+        <w:tc>
+          <w:tcPr>
+            <w:tcW w:w="8362" w:type="dxa"/>
+          </w:tcPr>
+          <w:p>
+            <w:pPr>
+              <w:cnfStyle w:val="000000000000" w:firstRow="0" w:lastRow="0" w:firstColumn="0" w:lastColumn="0" w:oddVBand="0" w:evenVBand="0" w:oddHBand="0" w:evenHBand="0" w:firstRowFirstColumn="0" w:firstRowLastColumn="0" w:lastRowFirstColumn="0" w:lastRowLastColumn="0"/>
+            </w:pPr>
+            <w:r>
+              <w:t>GND</w:t>
+            </w:r>
+          </w:p>
+        </w:tc>
+      </w:tr>
+      <w:tr>
+        <w:trPr>
+          <w:cnfStyle w:val="000000100000" w:firstRow="0" w:lastRow="0" w:firstColumn="0" w:lastColumn="0" w:oddVBand="0" w:evenVBand="0" w:oddHBand="1" w:evenHBand="0" w:firstRowFirstColumn="0" w:firstRowLastColumn="0" w:lastRowFirstColumn="0" w:lastRowLastColumn="0"/>
+        </w:trPr>
+        <w:tc>
+          <w:tcPr>
+            <w:cnfStyle w:val="001000000000" w:firstRow="0" w:lastRow="0" w:firstColumn="1" w:lastColumn="0" w:oddVBand="0" w:evenVBand="0" w:oddHBand="0" w:evenHBand="0" w:firstRowFirstColumn="0" w:firstRowLastColumn="0" w:lastRowFirstColumn="0" w:lastRowLastColumn="0"/>
+            <w:tcW w:w="988" w:type="dxa"/>
+          </w:tcPr>
+          <w:p>
+            <w:r>
+              <w:t>3</w:t>
+            </w:r>
+          </w:p>
+        </w:tc>
+        <w:tc>
+          <w:tcPr>
+            <w:tcW w:w="8362" w:type="dxa"/>
+          </w:tcPr>
+          <w:p>
+            <w:pPr>
+              <w:cnfStyle w:val="000000100000" w:firstRow="0" w:lastRow="0" w:firstColumn="0" w:lastColumn="0" w:oddVBand="0" w:evenVBand="0" w:oddHBand="1" w:evenHBand="0" w:firstRowFirstColumn="0" w:firstRowLastColumn="0" w:lastRowFirstColumn="0" w:lastRowLastColumn="0"/>
+            </w:pPr>
+            <w:r>
+              <w:t xml:space="preserve">CANH </w:t>
+            </w:r>
+          </w:p>
+        </w:tc>
+      </w:tr>
+      <w:tr>
+        <w:tc>
+          <w:tcPr>
+            <w:cnfStyle w:val="001000000000" w:firstRow="0" w:lastRow="0" w:firstColumn="1" w:lastColumn="0" w:oddVBand="0" w:evenVBand="0" w:oddHBand="0" w:evenHBand="0" w:firstRowFirstColumn="0" w:firstRowLastColumn="0" w:lastRowFirstColumn="0" w:lastRowLastColumn="0"/>
+            <w:tcW w:w="988" w:type="dxa"/>
+          </w:tcPr>
+          <w:p>
+            <w:r>
+              <w:t>4</w:t>
+            </w:r>
+          </w:p>
+        </w:tc>
+        <w:tc>
+          <w:tcPr>
+            <w:tcW w:w="8362" w:type="dxa"/>
+          </w:tcPr>
+          <w:p>
+            <w:pPr>
+              <w:cnfStyle w:val="000000000000" w:firstRow="0" w:lastRow="0" w:firstColumn="0" w:lastColumn="0" w:oddVBand="0" w:evenVBand="0" w:oddHBand="0" w:evenHBand="0" w:firstRowFirstColumn="0" w:firstRowLastColumn="0" w:lastRowFirstColumn="0" w:lastRowLastColumn="0"/>
+            </w:pPr>
+            <w:r>
+              <w:t xml:space="preserve">NC </w:t>
+            </w:r>
+          </w:p>
+        </w:tc>
+      </w:tr>
+      <w:tr>
+        <w:trPr>
+          <w:cnfStyle w:val="000000100000" w:firstRow="0" w:lastRow="0" w:firstColumn="0" w:lastColumn="0" w:oddVBand="0" w:evenVBand="0" w:oddHBand="1" w:evenHBand="0" w:firstRowFirstColumn="0" w:firstRowLastColumn="0" w:lastRowFirstColumn="0" w:lastRowLastColumn="0"/>
+        </w:trPr>
+        <w:tc>
+          <w:tcPr>
+            <w:cnfStyle w:val="001000000000" w:firstRow="0" w:lastRow="0" w:firstColumn="1" w:lastColumn="0" w:oddVBand="0" w:evenVBand="0" w:oddHBand="0" w:evenHBand="0" w:firstRowFirstColumn="0" w:firstRowLastColumn="0" w:lastRowFirstColumn="0" w:lastRowLastColumn="0"/>
+            <w:tcW w:w="988" w:type="dxa"/>
+          </w:tcPr>
+          <w:p>
+            <w:r>
+              <w:t>5</w:t>
+            </w:r>
+          </w:p>
+        </w:tc>
+        <w:tc>
+          <w:tcPr>
+            <w:tcW w:w="8362" w:type="dxa"/>
+          </w:tcPr>
+          <w:p>
+            <w:pPr>
+              <w:cnfStyle w:val="000000100000" w:firstRow="0" w:lastRow="0" w:firstColumn="0" w:lastColumn="0" w:oddVBand="0" w:evenVBand="0" w:oddHBand="1" w:evenHBand="0" w:firstRowFirstColumn="0" w:firstRowLastColumn="0" w:lastRowFirstColumn="0" w:lastRowLastColumn="0"/>
+            </w:pPr>
+            <w:r>
+              <w:t>CANL</w:t>
+            </w:r>
+          </w:p>
+        </w:tc>
+      </w:tr>
+      <w:tr>
+        <w:tc>
+          <w:tcPr>
+            <w:cnfStyle w:val="001000000000" w:firstRow="0" w:lastRow="0" w:firstColumn="1" w:lastColumn="0" w:oddVBand="0" w:evenVBand="0" w:oddHBand="0" w:evenHBand="0" w:firstRowFirstColumn="0" w:firstRowLastColumn="0" w:lastRowFirstColumn="0" w:lastRowLastColumn="0"/>
+            <w:tcW w:w="988" w:type="dxa"/>
+          </w:tcPr>
+          <w:p>
+            <w:r>
+              <w:t>6</w:t>
+            </w:r>
+          </w:p>
+        </w:tc>
+        <w:tc>
+          <w:tcPr>
+            <w:tcW w:w="8362" w:type="dxa"/>
+          </w:tcPr>
+          <w:p>
+            <w:pPr>
+              <w:cnfStyle w:val="000000000000" w:firstRow="0" w:lastRow="0" w:firstColumn="0" w:lastColumn="0" w:oddVBand="0" w:evenVBand="0" w:oddHBand="0" w:evenHBand="0" w:firstRowFirstColumn="0" w:firstRowLastColumn="0" w:lastRowFirstColumn="0" w:lastRowLastColumn="0"/>
+            </w:pPr>
+            <w:r>
+              <w:t>NC</w:t>
+            </w:r>
+          </w:p>
+        </w:tc>
+      </w:tr>
+      <w:tr>
+        <w:trPr>
+          <w:cnfStyle w:val="000000100000" w:firstRow="0" w:lastRow="0" w:firstColumn="0" w:lastColumn="0" w:oddVBand="0" w:evenVBand="0" w:oddHBand="1" w:evenHBand="0" w:firstRowFirstColumn="0" w:firstRowLastColumn="0" w:lastRowFirstColumn="0" w:lastRowLastColumn="0"/>
+        </w:trPr>
+        <w:tc>
+          <w:tcPr>
+            <w:cnfStyle w:val="001000000000" w:firstRow="0" w:lastRow="0" w:firstColumn="1" w:lastColumn="0" w:oddVBand="0" w:evenVBand="0" w:oddHBand="0" w:evenHBand="0" w:firstRowFirstColumn="0" w:firstRowLastColumn="0" w:lastRowFirstColumn="0" w:lastRowLastColumn="0"/>
+            <w:tcW w:w="988" w:type="dxa"/>
+          </w:tcPr>
+          <w:p>
+            <w:r>
+              <w:t>7</w:t>
+            </w:r>
+          </w:p>
+        </w:tc>
+        <w:tc>
+          <w:tcPr>
+            <w:tcW w:w="8362" w:type="dxa"/>
+          </w:tcPr>
+          <w:p>
+            <w:pPr>
+              <w:cnfStyle w:val="000000100000" w:firstRow="0" w:lastRow="0" w:firstColumn="0" w:lastColumn="0" w:oddVBand="0" w:evenVBand="0" w:oddHBand="1" w:evenHBand="0" w:firstRowFirstColumn="0" w:firstRowLastColumn="0" w:lastRowFirstColumn="0" w:lastRowLastColumn="0"/>
+            </w:pPr>
+            <w:r>
+              <w:t>NC</w:t>
+            </w:r>
+          </w:p>
+        </w:tc>
+      </w:tr>
+      <w:tr>
+        <w:tc>
+          <w:tcPr>
+            <w:cnfStyle w:val="001000000000" w:firstRow="0" w:lastRow="0" w:firstColumn="1" w:lastColumn="0" w:oddVBand="0" w:evenVBand="0" w:oddHBand="0" w:evenHBand="0" w:firstRowFirstColumn="0" w:firstRowLastColumn="0" w:lastRowFirstColumn="0" w:lastRowLastColumn="0"/>
+            <w:tcW w:w="988" w:type="dxa"/>
+          </w:tcPr>
+          <w:p>
+            <w:r>
+              <w:t>8</w:t>
+            </w:r>
+          </w:p>
+        </w:tc>
+        <w:tc>
+          <w:tcPr>
+            <w:tcW w:w="8362" w:type="dxa"/>
+          </w:tcPr>
+          <w:p>
+            <w:pPr>
+              <w:cnfStyle w:val="000000000000" w:firstRow="0" w:lastRow="0" w:firstColumn="0" w:lastColumn="0" w:oddVBand="0" w:evenVBand="0" w:oddHBand="0" w:evenHBand="0" w:firstRowFirstColumn="0" w:firstRowLastColumn="0" w:lastRowFirstColumn="0" w:lastRowLastColumn="0"/>
+            </w:pPr>
+            <w:r>
+              <w:t>NC</w:t>
+            </w:r>
+          </w:p>
+        </w:tc>
+      </w:tr>
+      <w:tr>
+        <w:trPr>
+          <w:cnfStyle w:val="000000100000" w:firstRow="0" w:lastRow="0" w:firstColumn="0" w:lastColumn="0" w:oddVBand="0" w:evenVBand="0" w:oddHBand="1" w:evenHBand="0" w:firstRowFirstColumn="0" w:firstRowLastColumn="0" w:lastRowFirstColumn="0" w:lastRowLastColumn="0"/>
+        </w:trPr>
+        <w:tc>
+          <w:tcPr>
+            <w:cnfStyle w:val="001000000000" w:firstRow="0" w:lastRow="0" w:firstColumn="1" w:lastColumn="0" w:oddVBand="0" w:evenVBand="0" w:oddHBand="0" w:evenHBand="0" w:firstRowFirstColumn="0" w:firstRowLastColumn="0" w:lastRowFirstColumn="0" w:lastRowLastColumn="0"/>
+            <w:tcW w:w="988" w:type="dxa"/>
+          </w:tcPr>
+          <w:p>
+            <w:r>
+              <w:t>9</w:t>
+            </w:r>
+          </w:p>
+        </w:tc>
+        <w:tc>
+          <w:tcPr>
+            <w:tcW w:w="8362" w:type="dxa"/>
+          </w:tcPr>
+          <w:p>
+            <w:pPr>
+              <w:cnfStyle w:val="000000100000" w:firstRow="0" w:lastRow="0" w:firstColumn="0" w:lastColumn="0" w:oddVBand="0" w:evenVBand="0" w:oddHBand="1" w:evenHBand="0" w:firstRowFirstColumn="0" w:firstRowLastColumn="0" w:lastRowFirstColumn="0" w:lastRowLastColumn="0"/>
+            </w:pPr>
+            <w:r>
+              <w:t>Power In</w:t>
+            </w:r>
+          </w:p>
+        </w:tc>
+      </w:tr>
+    </w:tbl>
+    <w:p>
+      <w:pPr>
+        <w:pStyle w:val="Heading5"/>
+        <w:numPr>
+          <w:ilvl w:val="0"/>
+          <w:numId w:val="0"/>
+        </w:numPr>
+      </w:pPr>
+    </w:p>
+    <w:p>
+      <w:r>
+        <w:t>Other configurations possible via jumpers.</w:t>
+      </w:r>
+    </w:p>
+    <w:p>
+      <w:pPr>
+        <w:pStyle w:val="Heading5"/>
+      </w:pPr>
+      <w:r>
+        <w:t>SPS</w:t>
+      </w:r>
+    </w:p>
+    <w:tbl>
+      <w:tblPr>
+        <w:tblStyle w:val="GridTable3"/>
+        <w:tblW w:w="0" w:type="auto"/>
+        <w:tblInd w:w="5" w:type="dxa"/>
+        <w:tblLook w:val="04A0" w:firstRow="1" w:lastRow="0" w:firstColumn="1" w:lastColumn="0" w:noHBand="0" w:noVBand="1"/>
+      </w:tblPr>
+      <w:tblGrid>
+        <w:gridCol w:w="988"/>
+        <w:gridCol w:w="8362"/>
+      </w:tblGrid>
+      <w:tr>
+        <w:trPr>
+          <w:cnfStyle w:val="100000000000" w:firstRow="1" w:lastRow="0" w:firstColumn="0" w:lastColumn="0" w:oddVBand="0" w:evenVBand="0" w:oddHBand="0" w:evenHBand="0" w:firstRowFirstColumn="0" w:firstRowLastColumn="0" w:lastRowFirstColumn="0" w:lastRowLastColumn="0"/>
+        </w:trPr>
+        <w:tc>
+          <w:tcPr>
+            <w:cnfStyle w:val="001000000100" w:firstRow="0" w:lastRow="0" w:firstColumn="1" w:lastColumn="0" w:oddVBand="0" w:evenVBand="0" w:oddHBand="0" w:evenHBand="0" w:firstRowFirstColumn="1" w:firstRowLastColumn="0" w:lastRowFirstColumn="0" w:lastRowLastColumn="0"/>
+            <w:tcW w:w="988" w:type="dxa"/>
+          </w:tcPr>
+          <w:p>
+            <w:pPr>
+              <w:rPr>
+                <w:lang w:val="en-GB"/>
+              </w:rPr>
+            </w:pPr>
+            <w:r>
+              <w:rPr>
+                <w:lang w:val="en-GB"/>
+              </w:rPr>
+              <w:t>Pin Nr.</w:t>
+            </w:r>
+          </w:p>
+        </w:tc>
+        <w:tc>
+          <w:tcPr>
+            <w:tcW w:w="8362" w:type="dxa"/>
+          </w:tcPr>
+          <w:p>
+            <w:pPr>
+              <w:cnfStyle w:val="100000000000" w:firstRow="1" w:lastRow="0" w:firstColumn="0" w:lastColumn="0" w:oddVBand="0" w:evenVBand="0" w:oddHBand="0" w:evenHBand="0" w:firstRowFirstColumn="0" w:firstRowLastColumn="0" w:lastRowFirstColumn="0" w:lastRowLastColumn="0"/>
+              <w:rPr>
+                <w:lang w:val="en-GB"/>
+              </w:rPr>
+            </w:pPr>
+            <w:r>
+              <w:rPr>
+                <w:lang w:val="en-GB"/>
+              </w:rPr>
+              <w:t>(Connector not defined need custom wiring</w:t>
+            </w:r>
+            <w:r>
+              <w:rPr>
+                <w:lang w:val="en-GB"/>
+              </w:rPr>
+              <w:t>)</w:t>
+            </w:r>
+          </w:p>
+        </w:tc>
+      </w:tr>
+      <w:tr>
+        <w:trPr>
+          <w:cnfStyle w:val="000000100000" w:firstRow="0" w:lastRow="0" w:firstColumn="0" w:lastColumn="0" w:oddVBand="0" w:evenVBand="0" w:oddHBand="1" w:evenHBand="0" w:firstRowFirstColumn="0" w:firstRowLastColumn="0" w:lastRowFirstColumn="0" w:lastRowLastColumn="0"/>
+        </w:trPr>
+        <w:tc>
+          <w:tcPr>
+            <w:cnfStyle w:val="001000000000" w:firstRow="0" w:lastRow="0" w:firstColumn="1" w:lastColumn="0" w:oddVBand="0" w:evenVBand="0" w:oddHBand="0" w:evenHBand="0" w:firstRowFirstColumn="0" w:firstRowLastColumn="0" w:lastRowFirstColumn="0" w:lastRowLastColumn="0"/>
+            <w:tcW w:w="988" w:type="dxa"/>
+          </w:tcPr>
+          <w:p>
+            <w:pPr>
+              <w:rPr>
+                <w:lang w:val="en-GB"/>
+              </w:rPr>
+            </w:pPr>
+            <w:r>
+              <w:rPr>
+                <w:lang w:val="en-GB"/>
+              </w:rPr>
+              <w:t>1</w:t>
+            </w:r>
+          </w:p>
+        </w:tc>
+        <w:tc>
+          <w:tcPr>
+            <w:tcW w:w="8362" w:type="dxa"/>
+          </w:tcPr>
+          <w:p>
+            <w:pPr>
+              <w:cnfStyle w:val="000000100000" w:firstRow="0" w:lastRow="0" w:firstColumn="0" w:lastColumn="0" w:oddVBand="0" w:evenVBand="0" w:oddHBand="1" w:evenHBand="0" w:firstRowFirstColumn="0" w:firstRowLastColumn="0" w:lastRowFirstColumn="0" w:lastRowLastColumn="0"/>
+              <w:rPr>
+                <w:lang w:val="en-GB"/>
+              </w:rPr>
+            </w:pPr>
+            <w:r>
+              <w:rPr>
+                <w:lang w:val="en-GB"/>
+              </w:rPr>
+              <w:t>SDA</w:t>
+            </w:r>
+            <w:r>
+              <w:rPr>
+                <w:lang w:val="en-GB"/>
+              </w:rPr>
+              <w:t xml:space="preserve"> </w:t>
+            </w:r>
+          </w:p>
+        </w:tc>
+      </w:tr>
+      <w:tr>
+        <w:tc>
+          <w:tcPr>
+            <w:cnfStyle w:val="001000000000" w:firstRow="0" w:lastRow="0" w:firstColumn="1" w:lastColumn="0" w:oddVBand="0" w:evenVBand="0" w:oddHBand="0" w:evenHBand="0" w:firstRowFirstColumn="0" w:firstRowLastColumn="0" w:lastRowFirstColumn="0" w:lastRowLastColumn="0"/>
+            <w:tcW w:w="988" w:type="dxa"/>
+          </w:tcPr>
+          <w:p>
+            <w:pPr>
+              <w:rPr>
+                <w:lang w:val="en-GB"/>
+              </w:rPr>
+            </w:pPr>
+            <w:r>
+              <w:rPr>
+                <w:lang w:val="en-GB"/>
+              </w:rPr>
+              <w:t>2</w:t>
+            </w:r>
+          </w:p>
+        </w:tc>
+        <w:tc>
+          <w:tcPr>
+            <w:tcW w:w="8362" w:type="dxa"/>
+          </w:tcPr>
+          <w:p>
+            <w:pPr>
+              <w:cnfStyle w:val="000000000000" w:firstRow="0" w:lastRow="0" w:firstColumn="0" w:lastColumn="0" w:oddVBand="0" w:evenVBand="0" w:oddHBand="0" w:evenHBand="0" w:firstRowFirstColumn="0" w:firstRowLastColumn="0" w:lastRowFirstColumn="0" w:lastRowLastColumn="0"/>
+              <w:rPr>
+                <w:lang w:val="en-GB"/>
+              </w:rPr>
+            </w:pPr>
+            <w:r>
+              <w:rPr>
+                <w:lang w:val="en-GB"/>
+              </w:rPr>
+              <w:t>SCL</w:t>
+            </w:r>
+          </w:p>
+        </w:tc>
+      </w:tr>
+      <w:tr>
+        <w:trPr>
+          <w:cnfStyle w:val="000000100000" w:firstRow="0" w:lastRow="0" w:firstColumn="0" w:lastColumn="0" w:oddVBand="0" w:evenVBand="0" w:oddHBand="1" w:evenHBand="0" w:firstRowFirstColumn="0" w:firstRowLastColumn="0" w:lastRowFirstColumn="0" w:lastRowLastColumn="0"/>
+        </w:trPr>
+        <w:tc>
+          <w:tcPr>
+            <w:cnfStyle w:val="001000000000" w:firstRow="0" w:lastRow="0" w:firstColumn="1" w:lastColumn="0" w:oddVBand="0" w:evenVBand="0" w:oddHBand="0" w:evenHBand="0" w:firstRowFirstColumn="0" w:firstRowLastColumn="0" w:lastRowFirstColumn="0" w:lastRowLastColumn="0"/>
+            <w:tcW w:w="988" w:type="dxa"/>
+          </w:tcPr>
+          <w:p>
+            <w:pPr>
+              <w:rPr>
+                <w:lang w:val="en-GB"/>
+              </w:rPr>
+            </w:pPr>
+            <w:r>
+              <w:rPr>
+                <w:lang w:val="en-GB"/>
+              </w:rPr>
+              <w:t>3</w:t>
+            </w:r>
+          </w:p>
+        </w:tc>
+        <w:tc>
+          <w:tcPr>
+            <w:tcW w:w="8362" w:type="dxa"/>
+          </w:tcPr>
+          <w:p>
+            <w:pPr>
+              <w:cnfStyle w:val="000000100000" w:firstRow="0" w:lastRow="0" w:firstColumn="0" w:lastColumn="0" w:oddVBand="0" w:evenVBand="0" w:oddHBand="1" w:evenHBand="0" w:firstRowFirstColumn="0" w:firstRowLastColumn="0" w:lastRowFirstColumn="0" w:lastRowLastColumn="0"/>
+              <w:rPr>
+                <w:lang w:val="en-GB"/>
+              </w:rPr>
+            </w:pPr>
+            <w:r>
+              <w:rPr>
+                <w:lang w:val="en-GB"/>
+              </w:rPr>
+              <w:t>+5V</w:t>
+            </w:r>
+          </w:p>
+        </w:tc>
+      </w:tr>
+      <w:tr>
+        <w:tc>
+          <w:tcPr>
+            <w:cnfStyle w:val="001000000000" w:firstRow="0" w:lastRow="0" w:firstColumn="1" w:lastColumn="0" w:oddVBand="0" w:evenVBand="0" w:oddHBand="0" w:evenHBand="0" w:firstRowFirstColumn="0" w:firstRowLastColumn="0" w:lastRowFirstColumn="0" w:lastRowLastColumn="0"/>
+            <w:tcW w:w="988" w:type="dxa"/>
+          </w:tcPr>
+          <w:p>
+            <w:pPr>
+              <w:rPr>
+                <w:lang w:val="en-GB"/>
+              </w:rPr>
+            </w:pPr>
+            <w:r>
+              <w:rPr>
+                <w:lang w:val="en-GB"/>
+              </w:rPr>
+              <w:t>4</w:t>
+            </w:r>
+          </w:p>
+        </w:tc>
+        <w:tc>
+          <w:tcPr>
+            <w:tcW w:w="8362" w:type="dxa"/>
+          </w:tcPr>
+          <w:p>
+            <w:pPr>
+              <w:cnfStyle w:val="000000000000" w:firstRow="0" w:lastRow="0" w:firstColumn="0" w:lastColumn="0" w:oddVBand="0" w:evenVBand="0" w:oddHBand="0" w:evenHBand="0" w:firstRowFirstColumn="0" w:firstRowLastColumn="0" w:lastRowFirstColumn="0" w:lastRowLastColumn="0"/>
+              <w:rPr>
+                <w:lang w:val="en-GB"/>
+              </w:rPr>
+            </w:pPr>
+            <w:r>
+              <w:rPr>
+                <w:lang w:val="en-GB"/>
+              </w:rPr>
+              <w:t>GND</w:t>
+            </w:r>
+          </w:p>
+        </w:tc>
+      </w:tr>
+    </w:tbl>
+    <w:p>
+      <w:pPr>
+        <w:rPr>
+          <w:lang w:val="en-GB"/>
+        </w:rPr>
+      </w:pPr>
+    </w:p>
+    <w:p>
+      <w:pPr>
+        <w:pStyle w:val="Heading4"/>
+      </w:pPr>
+      <w:r>
+        <w:t>SPS</w:t>
+      </w:r>
+    </w:p>
+    <w:p>
+      <w:pPr>
+        <w:pStyle w:val="Heading5"/>
+      </w:pPr>
+      <w:r>
+        <w:t>SPSI</w:t>
+      </w:r>
+    </w:p>
+    <w:tbl>
+      <w:tblPr>
+        <w:tblStyle w:val="GridTable3"/>
+        <w:tblW w:w="0" w:type="auto"/>
+        <w:tblInd w:w="10" w:type="dxa"/>
+        <w:tblLook w:val="04A0" w:firstRow="1" w:lastRow="0" w:firstColumn="1" w:lastColumn="0" w:noHBand="0" w:noVBand="1"/>
+      </w:tblPr>
+      <w:tblGrid>
+        <w:gridCol w:w="983"/>
+        <w:gridCol w:w="4269"/>
+        <w:gridCol w:w="4098"/>
+      </w:tblGrid>
+      <w:tr>
+        <w:trPr>
+          <w:cnfStyle w:val="100000000000" w:firstRow="1" w:lastRow="0" w:firstColumn="0" w:lastColumn="0" w:oddVBand="0" w:evenVBand="0" w:oddHBand="0" w:evenHBand="0" w:firstRowFirstColumn="0" w:firstRowLastColumn="0" w:lastRowFirstColumn="0" w:lastRowLastColumn="0"/>
+        </w:trPr>
+        <w:tc>
+          <w:tcPr>
+            <w:cnfStyle w:val="001000000100" w:firstRow="0" w:lastRow="0" w:firstColumn="1" w:lastColumn="0" w:oddVBand="0" w:evenVBand="0" w:oddHBand="0" w:evenHBand="0" w:firstRowFirstColumn="1" w:firstRowLastColumn="0" w:lastRowFirstColumn="0" w:lastRowLastColumn="0"/>
+            <w:tcW w:w="983" w:type="dxa"/>
+          </w:tcPr>
+          <w:p>
+            <w:pPr>
+              <w:rPr>
+                <w:lang w:val="en-GB"/>
+              </w:rPr>
+            </w:pPr>
+            <w:r>
+              <w:rPr>
+                <w:lang w:val="en-GB"/>
+              </w:rPr>
+              <w:t>Pin Nr.</w:t>
+            </w:r>
+          </w:p>
+        </w:tc>
+        <w:tc>
+          <w:tcPr>
+            <w:tcW w:w="4269" w:type="dxa"/>
+          </w:tcPr>
+          <w:p>
+            <w:pPr>
+              <w:cnfStyle w:val="100000000000" w:firstRow="1" w:lastRow="0" w:firstColumn="0" w:lastColumn="0" w:oddVBand="0" w:evenVBand="0" w:oddHBand="0" w:evenHBand="0" w:firstRowFirstColumn="0" w:firstRowLastColumn="0" w:lastRowFirstColumn="0" w:lastRowLastColumn="0"/>
+              <w:rPr>
+                <w:lang w:val="en-GB"/>
+              </w:rPr>
+            </w:pPr>
+            <w:r>
+              <w:rPr>
+                <w:lang w:val="en-GB"/>
+              </w:rPr>
+              <w:t>P4</w:t>
+            </w:r>
+          </w:p>
+        </w:tc>
+        <w:tc>
+          <w:tcPr>
+            <w:tcW w:w="4098" w:type="dxa"/>
+          </w:tcPr>
+          <w:p>
+            <w:pPr>
+              <w:cnfStyle w:val="100000000000" w:firstRow="1" w:lastRow="0" w:firstColumn="0" w:lastColumn="0" w:oddVBand="0" w:evenVBand="0" w:oddHBand="0" w:evenHBand="0" w:firstRowFirstColumn="0" w:firstRowLastColumn="0" w:lastRowFirstColumn="0" w:lastRowLastColumn="0"/>
+              <w:rPr>
+                <w:lang w:val="en-GB"/>
+              </w:rPr>
+            </w:pPr>
+            <w:r>
+              <w:rPr>
+                <w:lang w:val="en-GB"/>
+              </w:rPr>
+              <w:t>P5</w:t>
+            </w:r>
+          </w:p>
+        </w:tc>
+      </w:tr>
+      <w:tr>
+        <w:trPr>
+          <w:cnfStyle w:val="000000100000" w:firstRow="0" w:lastRow="0" w:firstColumn="0" w:lastColumn="0" w:oddVBand="0" w:evenVBand="0" w:oddHBand="1" w:evenHBand="0" w:firstRowFirstColumn="0" w:firstRowLastColumn="0" w:lastRowFirstColumn="0" w:lastRowLastColumn="0"/>
+        </w:trPr>
+        <w:tc>
+          <w:tcPr>
+            <w:cnfStyle w:val="001000000000" w:firstRow="0" w:lastRow="0" w:firstColumn="1" w:lastColumn="0" w:oddVBand="0" w:evenVBand="0" w:oddHBand="0" w:evenHBand="0" w:firstRowFirstColumn="0" w:firstRowLastColumn="0" w:lastRowFirstColumn="0" w:lastRowLastColumn="0"/>
+            <w:tcW w:w="983" w:type="dxa"/>
+          </w:tcPr>
+          <w:p>
+            <w:pPr>
+              <w:rPr>
+                <w:lang w:val="en-GB"/>
+              </w:rPr>
+            </w:pPr>
+            <w:r>
+              <w:rPr>
+                <w:lang w:val="en-GB"/>
+              </w:rPr>
+              <w:t>1</w:t>
+            </w:r>
+          </w:p>
+        </w:tc>
+        <w:tc>
+          <w:tcPr>
+            <w:tcW w:w="4269" w:type="dxa"/>
+          </w:tcPr>
+          <w:p>
+            <w:pPr>
+              <w:cnfStyle w:val="000000100000" w:firstRow="0" w:lastRow="0" w:firstColumn="0" w:lastColumn="0" w:oddVBand="0" w:evenVBand="0" w:oddHBand="1" w:evenHBand="0" w:firstRowFirstColumn="0" w:firstRowLastColumn="0" w:lastRowFirstColumn="0" w:lastRowLastColumn="0"/>
+              <w:rPr>
+                <w:lang w:val="en-GB"/>
+              </w:rPr>
+            </w:pPr>
+            <w:r>
+              <w:rPr>
+                <w:lang w:val="en-GB"/>
+              </w:rPr>
+              <w:t>GND</w:t>
+            </w:r>
+          </w:p>
+        </w:tc>
+        <w:tc>
+          <w:tcPr>
+            <w:tcW w:w="4098" w:type="dxa"/>
+          </w:tcPr>
+          <w:p>
+            <w:pPr>
+              <w:cnfStyle w:val="000000100000" w:firstRow="0" w:lastRow="0" w:firstColumn="0" w:lastColumn="0" w:oddVBand="0" w:evenVBand="0" w:oddHBand="1" w:evenHBand="0" w:firstRowFirstColumn="0" w:firstRowLastColumn="0" w:lastRowFirstColumn="0" w:lastRowLastColumn="0"/>
+              <w:rPr>
+                <w:lang w:val="en-GB"/>
+              </w:rPr>
+            </w:pPr>
+            <w:r>
+              <w:rPr>
+                <w:lang w:val="en-GB"/>
+              </w:rPr>
+              <w:t>SDA</w:t>
+            </w:r>
+          </w:p>
+        </w:tc>
+      </w:tr>
+      <w:tr>
+        <w:tc>
+          <w:tcPr>
+            <w:cnfStyle w:val="001000000000" w:firstRow="0" w:lastRow="0" w:firstColumn="1" w:lastColumn="0" w:oddVBand="0" w:evenVBand="0" w:oddHBand="0" w:evenHBand="0" w:firstRowFirstColumn="0" w:firstRowLastColumn="0" w:lastRowFirstColumn="0" w:lastRowLastColumn="0"/>
+            <w:tcW w:w="983" w:type="dxa"/>
+          </w:tcPr>
+          <w:p>
+            <w:pPr>
+              <w:rPr>
+                <w:lang w:val="en-GB"/>
+              </w:rPr>
+            </w:pPr>
+            <w:r>
+              <w:rPr>
+                <w:lang w:val="en-GB"/>
+              </w:rPr>
+              <w:t>2</w:t>
+            </w:r>
+          </w:p>
+        </w:tc>
+        <w:tc>
+          <w:tcPr>
+            <w:tcW w:w="4269" w:type="dxa"/>
+          </w:tcPr>
+          <w:p>
+            <w:pPr>
+              <w:cnfStyle w:val="000000000000" w:firstRow="0" w:lastRow="0" w:firstColumn="0" w:lastColumn="0" w:oddVBand="0" w:evenVBand="0" w:oddHBand="0" w:evenHBand="0" w:firstRowFirstColumn="0" w:firstRowLastColumn="0" w:lastRowFirstColumn="0" w:lastRowLastColumn="0"/>
+              <w:rPr>
+                <w:lang w:val="en-GB"/>
+              </w:rPr>
+            </w:pPr>
+            <w:r>
+              <w:rPr>
+                <w:lang w:val="en-GB"/>
+              </w:rPr>
+              <w:t>EX (+5V)</w:t>
+            </w:r>
+          </w:p>
+        </w:tc>
+        <w:tc>
+          <w:tcPr>
+            <w:tcW w:w="4098" w:type="dxa"/>
+          </w:tcPr>
+          <w:p>
+            <w:pPr>
+              <w:cnfStyle w:val="000000000000" w:firstRow="0" w:lastRow="0" w:firstColumn="0" w:lastColumn="0" w:oddVBand="0" w:evenVBand="0" w:oddHBand="0" w:evenHBand="0" w:firstRowFirstColumn="0" w:firstRowLastColumn="0" w:lastRowFirstColumn="0" w:lastRowLastColumn="0"/>
+              <w:rPr>
+                <w:lang w:val="en-GB"/>
+              </w:rPr>
+            </w:pPr>
+            <w:r>
+              <w:rPr>
+                <w:lang w:val="en-GB"/>
+              </w:rPr>
+              <w:t>SCL</w:t>
+            </w:r>
+          </w:p>
+        </w:tc>
+      </w:tr>
+      <w:tr>
+        <w:trPr>
+          <w:cnfStyle w:val="000000100000" w:firstRow="0" w:lastRow="0" w:firstColumn="0" w:lastColumn="0" w:oddVBand="0" w:evenVBand="0" w:oddHBand="1" w:evenHBand="0" w:firstRowFirstColumn="0" w:firstRowLastColumn="0" w:lastRowFirstColumn="0" w:lastRowLastColumn="0"/>
+        </w:trPr>
+        <w:tc>
+          <w:tcPr>
+            <w:cnfStyle w:val="001000000000" w:firstRow="0" w:lastRow="0" w:firstColumn="1" w:lastColumn="0" w:oddVBand="0" w:evenVBand="0" w:oddHBand="0" w:evenHBand="0" w:firstRowFirstColumn="0" w:firstRowLastColumn="0" w:lastRowFirstColumn="0" w:lastRowLastColumn="0"/>
+            <w:tcW w:w="983" w:type="dxa"/>
+          </w:tcPr>
+          <w:p>
+            <w:pPr>
+              <w:rPr>
+                <w:lang w:val="en-GB"/>
+              </w:rPr>
+            </w:pPr>
+            <w:r>
+              <w:rPr>
+                <w:lang w:val="en-GB"/>
+              </w:rPr>
+              <w:t>3</w:t>
+            </w:r>
+          </w:p>
+        </w:tc>
+        <w:tc>
+          <w:tcPr>
+            <w:tcW w:w="4269" w:type="dxa"/>
+          </w:tcPr>
+          <w:p>
+            <w:pPr>
+              <w:cnfStyle w:val="000000100000" w:firstRow="0" w:lastRow="0" w:firstColumn="0" w:lastColumn="0" w:oddVBand="0" w:evenVBand="0" w:oddHBand="1" w:evenHBand="0" w:firstRowFirstColumn="0" w:firstRowLastColumn="0" w:lastRowFirstColumn="0" w:lastRowLastColumn="0"/>
+              <w:rPr>
+                <w:lang w:val="en-GB"/>
+              </w:rPr>
+            </w:pPr>
+            <w:r>
+              <w:rPr>
+                <w:lang w:val="en-GB"/>
+              </w:rPr>
+              <w:t>SCL</w:t>
+            </w:r>
+          </w:p>
+        </w:tc>
+        <w:tc>
+          <w:tcPr>
+            <w:tcW w:w="4098" w:type="dxa"/>
+          </w:tcPr>
+          <w:p>
+            <w:pPr>
+              <w:cnfStyle w:val="000000100000" w:firstRow="0" w:lastRow="0" w:firstColumn="0" w:lastColumn="0" w:oddVBand="0" w:evenVBand="0" w:oddHBand="1" w:evenHBand="0" w:firstRowFirstColumn="0" w:firstRowLastColumn="0" w:lastRowFirstColumn="0" w:lastRowLastColumn="0"/>
+              <w:rPr>
+                <w:lang w:val="en-GB"/>
+              </w:rPr>
+            </w:pPr>
+            <w:r>
+              <w:rPr>
+                <w:lang w:val="en-GB"/>
+              </w:rPr>
+              <w:t>EX (+5V)</w:t>
+            </w:r>
+          </w:p>
+        </w:tc>
+      </w:tr>
+      <w:tr>
+        <w:tc>
+          <w:tcPr>
+            <w:cnfStyle w:val="001000000000" w:firstRow="0" w:lastRow="0" w:firstColumn="1" w:lastColumn="0" w:oddVBand="0" w:evenVBand="0" w:oddHBand="0" w:evenHBand="0" w:firstRowFirstColumn="0" w:firstRowLastColumn="0" w:lastRowFirstColumn="0" w:lastRowLastColumn="0"/>
+            <w:tcW w:w="983" w:type="dxa"/>
+          </w:tcPr>
+          <w:p>
+            <w:pPr>
+              <w:rPr>
+                <w:lang w:val="en-GB"/>
+              </w:rPr>
+            </w:pPr>
+            <w:r>
+              <w:rPr>
+                <w:lang w:val="en-GB"/>
+              </w:rPr>
+              <w:t>4</w:t>
+            </w:r>
+          </w:p>
+        </w:tc>
+        <w:tc>
+          <w:tcPr>
+            <w:tcW w:w="4269" w:type="dxa"/>
+          </w:tcPr>
+          <w:p>
+            <w:pPr>
+              <w:cnfStyle w:val="000000000000" w:firstRow="0" w:lastRow="0" w:firstColumn="0" w:lastColumn="0" w:oddVBand="0" w:evenVBand="0" w:oddHBand="0" w:evenHBand="0" w:firstRowFirstColumn="0" w:firstRowLastColumn="0" w:lastRowFirstColumn="0" w:lastRowLastColumn="0"/>
+              <w:rPr>
+                <w:lang w:val="en-GB"/>
+              </w:rPr>
+            </w:pPr>
+            <w:r>
+              <w:rPr>
+                <w:lang w:val="en-GB"/>
+              </w:rPr>
+              <w:t>SDA</w:t>
+            </w:r>
+          </w:p>
+        </w:tc>
+        <w:tc>
+          <w:tcPr>
+            <w:tcW w:w="4098" w:type="dxa"/>
+          </w:tcPr>
+          <w:p>
+            <w:pPr>
+              <w:cnfStyle w:val="000000000000" w:firstRow="0" w:lastRow="0" w:firstColumn="0" w:lastColumn="0" w:oddVBand="0" w:evenVBand="0" w:oddHBand="0" w:evenHBand="0" w:firstRowFirstColumn="0" w:firstRowLastColumn="0" w:lastRowFirstColumn="0" w:lastRowLastColumn="0"/>
+              <w:rPr>
+                <w:lang w:val="en-GB"/>
+              </w:rPr>
+            </w:pPr>
+            <w:r>
+              <w:rPr>
+                <w:lang w:val="en-GB"/>
+              </w:rPr>
+              <w:t>GND</w:t>
+            </w:r>
+          </w:p>
+        </w:tc>
+      </w:tr>
+    </w:tbl>
+    <w:p>
+      <w:pPr>
+        <w:pStyle w:val="Heading5"/>
+      </w:pPr>
+      <w:r>
+        <w:t>MPPT</w:t>
+      </w:r>
+      <w:r>
+        <w:t xml:space="preserve"> &amp; Battery</w:t>
+      </w:r>
+    </w:p>
+    <w:tbl>
+      <w:tblPr>
+        <w:tblStyle w:val="GridTable3"/>
+        <w:tblW w:w="0" w:type="auto"/>
+        <w:tblInd w:w="5" w:type="dxa"/>
+        <w:tblLook w:val="04A0" w:firstRow="1" w:lastRow="0" w:firstColumn="1" w:lastColumn="0" w:noHBand="0" w:noVBand="1"/>
+      </w:tblPr>
+      <w:tblGrid>
+        <w:gridCol w:w="988"/>
+        <w:gridCol w:w="8362"/>
+      </w:tblGrid>
+      <w:tr>
+        <w:trPr>
+          <w:cnfStyle w:val="100000000000" w:firstRow="1" w:lastRow="0" w:firstColumn="0" w:lastColumn="0" w:oddVBand="0" w:evenVBand="0" w:oddHBand="0" w:evenHBand="0" w:firstRowFirstColumn="0" w:firstRowLastColumn="0" w:lastRowFirstColumn="0" w:lastRowLastColumn="0"/>
+        </w:trPr>
+        <w:tc>
+          <w:tcPr>
+            <w:cnfStyle w:val="001000000100" w:firstRow="0" w:lastRow="0" w:firstColumn="1" w:lastColumn="0" w:oddVBand="0" w:evenVBand="0" w:oddHBand="0" w:evenHBand="0" w:firstRowFirstColumn="1" w:firstRowLastColumn="0" w:lastRowFirstColumn="0" w:lastRowLastColumn="0"/>
+            <w:tcW w:w="988" w:type="dxa"/>
+          </w:tcPr>
+          <w:p>
+            <w:pPr>
+              <w:rPr>
+                <w:lang w:val="en-GB"/>
+              </w:rPr>
+            </w:pPr>
+            <w:r>
+              <w:rPr>
+                <w:lang w:val="en-GB"/>
+              </w:rPr>
+              <w:t>Pin Nr.</w:t>
+            </w:r>
+          </w:p>
+        </w:tc>
+        <w:tc>
+          <w:tcPr>
+            <w:tcW w:w="8362" w:type="dxa"/>
+          </w:tcPr>
+          <w:p>
+            <w:pPr>
+              <w:cnfStyle w:val="100000000000" w:firstRow="1" w:lastRow="0" w:firstColumn="0" w:lastColumn="0" w:oddVBand="0" w:evenVBand="0" w:oddHBand="0" w:evenHBand="0" w:firstRowFirstColumn="0" w:firstRowLastColumn="0" w:lastRowFirstColumn="0" w:lastRowLastColumn="0"/>
+              <w:rPr>
+                <w:lang w:val="en-GB"/>
+              </w:rPr>
+            </w:pPr>
+            <w:r>
+              <w:rPr>
+                <w:lang w:val="en-GB"/>
+              </w:rPr>
+              <w:t>P1</w:t>
+            </w:r>
+          </w:p>
+        </w:tc>
+      </w:tr>
+      <w:tr>
+        <w:trPr>
+          <w:cnfStyle w:val="000000100000" w:firstRow="0" w:lastRow="0" w:firstColumn="0" w:lastColumn="0" w:oddVBand="0" w:evenVBand="0" w:oddHBand="1" w:evenHBand="0" w:firstRowFirstColumn="0" w:firstRowLastColumn="0" w:lastRowFirstColumn="0" w:lastRowLastColumn="0"/>
+        </w:trPr>
+        <w:tc>
+          <w:tcPr>
+            <w:cnfStyle w:val="001000000000" w:firstRow="0" w:lastRow="0" w:firstColumn="1" w:lastColumn="0" w:oddVBand="0" w:evenVBand="0" w:oddHBand="0" w:evenHBand="0" w:firstRowFirstColumn="0" w:firstRowLastColumn="0" w:lastRowFirstColumn="0" w:lastRowLastColumn="0"/>
+            <w:tcW w:w="988" w:type="dxa"/>
+          </w:tcPr>
+          <w:p>
+            <w:pPr>
+              <w:rPr>
+                <w:lang w:val="en-GB"/>
+              </w:rPr>
+            </w:pPr>
+            <w:r>
+              <w:rPr>
+                <w:lang w:val="en-GB"/>
+              </w:rPr>
+              <w:t>1</w:t>
+            </w:r>
+          </w:p>
+        </w:tc>
+        <w:tc>
+          <w:tcPr>
+            <w:tcW w:w="8362" w:type="dxa"/>
+          </w:tcPr>
+          <w:p>
+            <w:pPr>
+              <w:cnfStyle w:val="000000100000" w:firstRow="0" w:lastRow="0" w:firstColumn="0" w:lastColumn="0" w:oddVBand="0" w:evenVBand="0" w:oddHBand="1" w:evenHBand="0" w:firstRowFirstColumn="0" w:firstRowLastColumn="0" w:lastRowFirstColumn="0" w:lastRowLastColumn="0"/>
+              <w:rPr>
+                <w:lang w:val="en-GB"/>
+              </w:rPr>
+            </w:pPr>
+            <w:r>
+              <w:rPr>
+                <w:lang w:val="en-GB"/>
+              </w:rPr>
+              <w:t>Battery Out</w:t>
+            </w:r>
+            <w:r>
+              <w:rPr>
+                <w:lang w:val="en-GB"/>
+              </w:rPr>
+              <w:t xml:space="preserve"> </w:t>
+            </w:r>
+          </w:p>
+        </w:tc>
+      </w:tr>
+      <w:tr>
+        <w:tc>
+          <w:tcPr>
+            <w:cnfStyle w:val="001000000000" w:firstRow="0" w:lastRow="0" w:firstColumn="1" w:lastColumn="0" w:oddVBand="0" w:evenVBand="0" w:oddHBand="0" w:evenHBand="0" w:firstRowFirstColumn="0" w:firstRowLastColumn="0" w:lastRowFirstColumn="0" w:lastRowLastColumn="0"/>
+            <w:tcW w:w="988" w:type="dxa"/>
+          </w:tcPr>
+          <w:p>
+            <w:pPr>
+              <w:rPr>
+                <w:lang w:val="en-GB"/>
+              </w:rPr>
+            </w:pPr>
+            <w:r>
+              <w:rPr>
+                <w:lang w:val="en-GB"/>
+              </w:rPr>
+              <w:t>2</w:t>
+            </w:r>
+          </w:p>
+        </w:tc>
+        <w:tc>
+          <w:tcPr>
+            <w:tcW w:w="8362" w:type="dxa"/>
+          </w:tcPr>
+          <w:p>
+            <w:pPr>
+              <w:cnfStyle w:val="000000000000" w:firstRow="0" w:lastRow="0" w:firstColumn="0" w:lastColumn="0" w:oddVBand="0" w:evenVBand="0" w:oddHBand="0" w:evenHBand="0" w:firstRowFirstColumn="0" w:firstRowLastColumn="0" w:lastRowFirstColumn="0" w:lastRowLastColumn="0"/>
+              <w:rPr>
+                <w:lang w:val="en-GB"/>
+              </w:rPr>
+            </w:pPr>
+            <w:r>
+              <w:rPr>
+                <w:lang w:val="en-GB"/>
+              </w:rPr>
+              <w:t>GND</w:t>
+            </w:r>
+          </w:p>
+        </w:tc>
+      </w:tr>
+      <w:tr>
+        <w:trPr>
+          <w:cnfStyle w:val="000000100000" w:firstRow="0" w:lastRow="0" w:firstColumn="0" w:lastColumn="0" w:oddVBand="0" w:evenVBand="0" w:oddHBand="1" w:evenHBand="0" w:firstRowFirstColumn="0" w:firstRowLastColumn="0" w:lastRowFirstColumn="0" w:lastRowLastColumn="0"/>
+        </w:trPr>
+        <w:tc>
+          <w:tcPr>
+            <w:cnfStyle w:val="001000000000" w:firstRow="0" w:lastRow="0" w:firstColumn="1" w:lastColumn="0" w:oddVBand="0" w:evenVBand="0" w:oddHBand="0" w:evenHBand="0" w:firstRowFirstColumn="0" w:firstRowLastColumn="0" w:lastRowFirstColumn="0" w:lastRowLastColumn="0"/>
+            <w:tcW w:w="988" w:type="dxa"/>
+          </w:tcPr>
+          <w:p>
+            <w:pPr>
+              <w:rPr>
+                <w:lang w:val="en-GB"/>
+              </w:rPr>
+            </w:pPr>
+            <w:r>
+              <w:rPr>
+                <w:lang w:val="en-GB"/>
+              </w:rPr>
+              <w:t>3</w:t>
+            </w:r>
+          </w:p>
+        </w:tc>
+        <w:tc>
+          <w:tcPr>
+            <w:tcW w:w="8362" w:type="dxa"/>
+          </w:tcPr>
+          <w:p>
+            <w:pPr>
+              <w:cnfStyle w:val="000000100000" w:firstRow="0" w:lastRow="0" w:firstColumn="0" w:lastColumn="0" w:oddVBand="0" w:evenVBand="0" w:oddHBand="1" w:evenHBand="0" w:firstRowFirstColumn="0" w:firstRowLastColumn="0" w:lastRowFirstColumn="0" w:lastRowLastColumn="0"/>
+              <w:rPr>
+                <w:lang w:val="en-GB"/>
+              </w:rPr>
+            </w:pPr>
+            <w:r>
+              <w:rPr>
+                <w:lang w:val="en-GB"/>
+              </w:rPr>
+              <w:t>GND</w:t>
+            </w:r>
+          </w:p>
+        </w:tc>
+      </w:tr>
+      <w:tr>
+        <w:tc>
+          <w:tcPr>
+            <w:cnfStyle w:val="001000000000" w:firstRow="0" w:lastRow="0" w:firstColumn="1" w:lastColumn="0" w:oddVBand="0" w:evenVBand="0" w:oddHBand="0" w:evenHBand="0" w:firstRowFirstColumn="0" w:firstRowLastColumn="0" w:lastRowFirstColumn="0" w:lastRowLastColumn="0"/>
+            <w:tcW w:w="988" w:type="dxa"/>
+          </w:tcPr>
+          <w:p>
+            <w:pPr>
+              <w:rPr>
+                <w:lang w:val="en-GB"/>
+              </w:rPr>
+            </w:pPr>
+            <w:r>
+              <w:rPr>
+                <w:lang w:val="en-GB"/>
+              </w:rPr>
+              <w:t>4</w:t>
+            </w:r>
+          </w:p>
+        </w:tc>
+        <w:tc>
+          <w:tcPr>
+            <w:tcW w:w="8362" w:type="dxa"/>
+          </w:tcPr>
+          <w:p>
+            <w:pPr>
+              <w:cnfStyle w:val="000000000000" w:firstRow="0" w:lastRow="0" w:firstColumn="0" w:lastColumn="0" w:oddVBand="0" w:evenVBand="0" w:oddHBand="0" w:evenHBand="0" w:firstRowFirstColumn="0" w:firstRowLastColumn="0" w:lastRowFirstColumn="0" w:lastRowLastColumn="0"/>
+              <w:rPr>
+                <w:lang w:val="en-GB"/>
+              </w:rPr>
+            </w:pPr>
+            <w:r>
+              <w:rPr>
+                <w:lang w:val="en-GB"/>
+              </w:rPr>
+              <w:t>PV In</w:t>
+            </w:r>
+          </w:p>
+        </w:tc>
+      </w:tr>
+    </w:tbl>
+    <w:p>
+      <w:pPr>
+        <w:rPr>
+          <w:lang w:val="en-GB"/>
+        </w:rPr>
+      </w:pPr>
+    </w:p>
+    <w:p>
+      <w:pPr>
+        <w:pStyle w:val="Heading2"/>
+      </w:pPr>
+      <w:r>
+        <w:lastRenderedPageBreak/>
+        <w:t>Functional and Performance Requirements</w:t>
+      </w:r>
+    </w:p>
+    <w:p>
+      <w:pPr>
+        <w:rPr>
+          <w:lang w:val="en-GB"/>
+        </w:rPr>
+      </w:pPr>
+    </w:p>
+    <w:p>
+      <w:pPr>
+        <w:rPr>
+          <w:lang w:val="en-GB"/>
+        </w:rPr>
+      </w:pPr>
+      <w:r>
+        <w:rPr>
+          <w:lang w:val="en-GB"/>
+        </w:rPr>
+        <w:t xml:space="preserve">Here could be some info about what the current and/or voltage range of the </w:t>
+      </w:r>
+      <w:proofErr w:type="spellStart"/>
+      <w:r>
+        <w:rPr>
+          <w:lang w:val="en-GB"/>
+        </w:rPr>
+        <w:t>mppt</w:t>
+      </w:r>
+      <w:proofErr w:type="spellEnd"/>
+      <w:r>
+        <w:rPr>
+          <w:lang w:val="en-GB"/>
+        </w:rPr>
+        <w:t xml:space="preserve"> input/outputs.</w:t>
+      </w:r>
+      <w:bookmarkStart w:id="6" w:name="_Toc3665701"/>
+    </w:p>
+    <w:bookmarkEnd w:id="6"/>
+    <w:p>
+      <w:pPr>
         <w:rPr>
           <w:lang w:val="nl-NL"/>
         </w:rPr>
       </w:pPr>
-      <w:bookmarkStart w:id="8" w:name="_Toc3665701"/>
-      <w:r>
+    </w:p>
+    <w:p>
+      <w:pPr>
         <w:rPr>
           <w:lang w:val="nl-NL"/>
         </w:rPr>
-        <w:lastRenderedPageBreak/>
+      </w:pPr>
+      <w:r>
+        <w:rPr>
+          <w:lang w:val="nl-NL"/>
+        </w:rPr>
         <w:t>Overig</w:t>
       </w:r>
-      <w:bookmarkEnd w:id="8"/>
     </w:p>
     <w:p>
       <w:pPr>
@@ -7635,10 +9010,7 @@
         <w:footnoteRef/>
       </w:r>
       <w:r>
-        <w:t xml:space="preserve"> If 0 bytes are sent, the </w:t>
-      </w:r>
-      <w:r>
-        <w:t>SPSI will rescan for SPS devices on the I2C bus</w:t>
+        <w:t xml:space="preserve"> If 0 bytes are sent, the SPSI will rescan for SPS devices on the I2C bus</w:t>
       </w:r>
     </w:p>
   </w:footnote>
@@ -7968,7 +9340,7 @@
   <w:abstractNum w:abstractNumId="2" w15:restartNumberingAfterBreak="0">
     <w:nsid w:val="048630AB"/>
     <w:multiLevelType w:val="multilevel"/>
-    <w:tmpl w:val="60146860"/>
+    <w:tmpl w:val="5B5A1176"/>
     <w:lvl w:ilvl="0">
       <w:start w:val="1"/>
       <w:numFmt w:val="decimal"/>
@@ -8040,6 +9412,8 @@
       </w:pPr>
       <w:rPr>
         <w:rFonts w:hint="default"/>
+        <w:sz w:val="36"/>
+        <w:szCs w:val="36"/>
       </w:rPr>
     </w:lvl>
     <w:lvl w:ilvl="2">
@@ -8848,6 +10222,118 @@
     </w:lvl>
   </w:abstractNum>
   <w:abstractNum w:abstractNumId="10" w15:restartNumberingAfterBreak="0">
+    <w:nsid w:val="2E1E0215"/>
+    <w:multiLevelType w:val="hybridMultilevel"/>
+    <w:tmpl w:val="837EDCA2"/>
+    <w:lvl w:ilvl="0" w:tplc="8C90E32A">
+      <w:numFmt w:val="bullet"/>
+      <w:lvlText w:val="-"/>
+      <w:lvlJc w:val="left"/>
+      <w:pPr>
+        <w:ind w:left="720" w:hanging="360"/>
+      </w:pPr>
+      <w:rPr>
+        <w:rFonts w:ascii="Calibri" w:eastAsiaTheme="minorHAnsi" w:hAnsi="Calibri" w:cs="Calibri" w:hint="default"/>
+      </w:rPr>
+    </w:lvl>
+    <w:lvl w:ilvl="1" w:tplc="20000003" w:tentative="1">
+      <w:start w:val="1"/>
+      <w:numFmt w:val="bullet"/>
+      <w:lvlText w:val="o"/>
+      <w:lvlJc w:val="left"/>
+      <w:pPr>
+        <w:ind w:left="1440" w:hanging="360"/>
+      </w:pPr>
+      <w:rPr>
+        <w:rFonts w:ascii="Courier New" w:hAnsi="Courier New" w:cs="Courier New" w:hint="default"/>
+      </w:rPr>
+    </w:lvl>
+    <w:lvl w:ilvl="2" w:tplc="20000005" w:tentative="1">
+      <w:start w:val="1"/>
+      <w:numFmt w:val="bullet"/>
+      <w:lvlText w:val=""/>
+      <w:lvlJc w:val="left"/>
+      <w:pPr>
+        <w:ind w:left="2160" w:hanging="360"/>
+      </w:pPr>
+      <w:rPr>
+        <w:rFonts w:ascii="Wingdings" w:hAnsi="Wingdings" w:hint="default"/>
+      </w:rPr>
+    </w:lvl>
+    <w:lvl w:ilvl="3" w:tplc="20000001" w:tentative="1">
+      <w:start w:val="1"/>
+      <w:numFmt w:val="bullet"/>
+      <w:lvlText w:val=""/>
+      <w:lvlJc w:val="left"/>
+      <w:pPr>
+        <w:ind w:left="2880" w:hanging="360"/>
+      </w:pPr>
+      <w:rPr>
+        <w:rFonts w:ascii="Symbol" w:hAnsi="Symbol" w:hint="default"/>
+      </w:rPr>
+    </w:lvl>
+    <w:lvl w:ilvl="4" w:tplc="20000003" w:tentative="1">
+      <w:start w:val="1"/>
+      <w:numFmt w:val="bullet"/>
+      <w:lvlText w:val="o"/>
+      <w:lvlJc w:val="left"/>
+      <w:pPr>
+        <w:ind w:left="3600" w:hanging="360"/>
+      </w:pPr>
+      <w:rPr>
+        <w:rFonts w:ascii="Courier New" w:hAnsi="Courier New" w:cs="Courier New" w:hint="default"/>
+      </w:rPr>
+    </w:lvl>
+    <w:lvl w:ilvl="5" w:tplc="20000005" w:tentative="1">
+      <w:start w:val="1"/>
+      <w:numFmt w:val="bullet"/>
+      <w:lvlText w:val=""/>
+      <w:lvlJc w:val="left"/>
+      <w:pPr>
+        <w:ind w:left="4320" w:hanging="360"/>
+      </w:pPr>
+      <w:rPr>
+        <w:rFonts w:ascii="Wingdings" w:hAnsi="Wingdings" w:hint="default"/>
+      </w:rPr>
+    </w:lvl>
+    <w:lvl w:ilvl="6" w:tplc="20000001" w:tentative="1">
+      <w:start w:val="1"/>
+      <w:numFmt w:val="bullet"/>
+      <w:lvlText w:val=""/>
+      <w:lvlJc w:val="left"/>
+      <w:pPr>
+        <w:ind w:left="5040" w:hanging="360"/>
+      </w:pPr>
+      <w:rPr>
+        <w:rFonts w:ascii="Symbol" w:hAnsi="Symbol" w:hint="default"/>
+      </w:rPr>
+    </w:lvl>
+    <w:lvl w:ilvl="7" w:tplc="20000003" w:tentative="1">
+      <w:start w:val="1"/>
+      <w:numFmt w:val="bullet"/>
+      <w:lvlText w:val="o"/>
+      <w:lvlJc w:val="left"/>
+      <w:pPr>
+        <w:ind w:left="5760" w:hanging="360"/>
+      </w:pPr>
+      <w:rPr>
+        <w:rFonts w:ascii="Courier New" w:hAnsi="Courier New" w:cs="Courier New" w:hint="default"/>
+      </w:rPr>
+    </w:lvl>
+    <w:lvl w:ilvl="8" w:tplc="20000005" w:tentative="1">
+      <w:start w:val="1"/>
+      <w:numFmt w:val="bullet"/>
+      <w:lvlText w:val=""/>
+      <w:lvlJc w:val="left"/>
+      <w:pPr>
+        <w:ind w:left="6480" w:hanging="360"/>
+      </w:pPr>
+      <w:rPr>
+        <w:rFonts w:ascii="Wingdings" w:hAnsi="Wingdings" w:hint="default"/>
+      </w:rPr>
+    </w:lvl>
+  </w:abstractNum>
+  <w:abstractNum w:abstractNumId="11" w15:restartNumberingAfterBreak="0">
     <w:nsid w:val="2E43727B"/>
     <w:multiLevelType w:val="hybridMultilevel"/>
     <w:tmpl w:val="6CB288D2"/>
@@ -8960,7 +10446,7 @@
       </w:rPr>
     </w:lvl>
   </w:abstractNum>
-  <w:abstractNum w:abstractNumId="11" w15:restartNumberingAfterBreak="0">
+  <w:abstractNum w:abstractNumId="12" w15:restartNumberingAfterBreak="0">
     <w:nsid w:val="32AD5F2A"/>
     <w:multiLevelType w:val="multilevel"/>
     <w:tmpl w:val="6848FFCA"/>
@@ -9074,7 +10560,7 @@
       </w:rPr>
     </w:lvl>
   </w:abstractNum>
-  <w:abstractNum w:abstractNumId="12" w15:restartNumberingAfterBreak="0">
+  <w:abstractNum w:abstractNumId="13" w15:restartNumberingAfterBreak="0">
     <w:nsid w:val="40387396"/>
     <w:multiLevelType w:val="multilevel"/>
     <w:tmpl w:val="30721412"/>
@@ -9187,7 +10673,7 @@
       </w:rPr>
     </w:lvl>
   </w:abstractNum>
-  <w:abstractNum w:abstractNumId="13" w15:restartNumberingAfterBreak="0">
+  <w:abstractNum w:abstractNumId="14" w15:restartNumberingAfterBreak="0">
     <w:nsid w:val="40A411E4"/>
     <w:multiLevelType w:val="multilevel"/>
     <w:tmpl w:val="141AAF0E"/>
@@ -9300,7 +10786,7 @@
       </w:rPr>
     </w:lvl>
   </w:abstractNum>
-  <w:abstractNum w:abstractNumId="14" w15:restartNumberingAfterBreak="0">
+  <w:abstractNum w:abstractNumId="15" w15:restartNumberingAfterBreak="0">
     <w:nsid w:val="4F397101"/>
     <w:multiLevelType w:val="hybridMultilevel"/>
     <w:tmpl w:val="163095DA"/>
@@ -9386,7 +10872,7 @@
       </w:pPr>
     </w:lvl>
   </w:abstractNum>
-  <w:abstractNum w:abstractNumId="15" w15:restartNumberingAfterBreak="0">
+  <w:abstractNum w:abstractNumId="16" w15:restartNumberingAfterBreak="0">
     <w:nsid w:val="5298648F"/>
     <w:multiLevelType w:val="hybridMultilevel"/>
     <w:tmpl w:val="B5028E3C"/>
@@ -9477,7 +10963,7 @@
       </w:pPr>
     </w:lvl>
   </w:abstractNum>
-  <w:abstractNum w:abstractNumId="16" w15:restartNumberingAfterBreak="0">
+  <w:abstractNum w:abstractNumId="17" w15:restartNumberingAfterBreak="0">
     <w:nsid w:val="543653DE"/>
     <w:multiLevelType w:val="hybridMultilevel"/>
     <w:tmpl w:val="C242F4F0"/>
@@ -9566,7 +11052,7 @@
       </w:pPr>
     </w:lvl>
   </w:abstractNum>
-  <w:abstractNum w:abstractNumId="17" w15:restartNumberingAfterBreak="0">
+  <w:abstractNum w:abstractNumId="18" w15:restartNumberingAfterBreak="0">
     <w:nsid w:val="585160FD"/>
     <w:multiLevelType w:val="hybridMultilevel"/>
     <w:tmpl w:val="26AAC27A"/>
@@ -9679,7 +11165,7 @@
       </w:rPr>
     </w:lvl>
   </w:abstractNum>
-  <w:abstractNum w:abstractNumId="18" w15:restartNumberingAfterBreak="0">
+  <w:abstractNum w:abstractNumId="19" w15:restartNumberingAfterBreak="0">
     <w:nsid w:val="58BA2A4D"/>
     <w:multiLevelType w:val="hybridMultilevel"/>
     <w:tmpl w:val="5ED45E8C"/>
@@ -9792,7 +11278,7 @@
       </w:rPr>
     </w:lvl>
   </w:abstractNum>
-  <w:abstractNum w:abstractNumId="19" w15:restartNumberingAfterBreak="0">
+  <w:abstractNum w:abstractNumId="20" w15:restartNumberingAfterBreak="0">
     <w:nsid w:val="5EC91749"/>
     <w:multiLevelType w:val="multilevel"/>
     <w:tmpl w:val="3A204628"/>
@@ -9913,7 +11399,7 @@
       </w:rPr>
     </w:lvl>
   </w:abstractNum>
-  <w:abstractNum w:abstractNumId="20" w15:restartNumberingAfterBreak="0">
+  <w:abstractNum w:abstractNumId="21" w15:restartNumberingAfterBreak="0">
     <w:nsid w:val="60137310"/>
     <w:multiLevelType w:val="hybridMultilevel"/>
     <w:tmpl w:val="68CCD784"/>
@@ -10004,7 +11490,7 @@
       </w:pPr>
     </w:lvl>
   </w:abstractNum>
-  <w:abstractNum w:abstractNumId="21" w15:restartNumberingAfterBreak="0">
+  <w:abstractNum w:abstractNumId="22" w15:restartNumberingAfterBreak="0">
     <w:nsid w:val="66052B6C"/>
     <w:multiLevelType w:val="multilevel"/>
     <w:tmpl w:val="EFB6A2DC"/>
@@ -10125,7 +11611,7 @@
       </w:rPr>
     </w:lvl>
   </w:abstractNum>
-  <w:abstractNum w:abstractNumId="22" w15:restartNumberingAfterBreak="0">
+  <w:abstractNum w:abstractNumId="23" w15:restartNumberingAfterBreak="0">
     <w:nsid w:val="67991DCC"/>
     <w:multiLevelType w:val="hybridMultilevel"/>
     <w:tmpl w:val="C0FC1E84"/>
@@ -10211,7 +11697,7 @@
       </w:pPr>
     </w:lvl>
   </w:abstractNum>
-  <w:abstractNum w:abstractNumId="23" w15:restartNumberingAfterBreak="0">
+  <w:abstractNum w:abstractNumId="24" w15:restartNumberingAfterBreak="0">
     <w:nsid w:val="740072F5"/>
     <w:multiLevelType w:val="hybridMultilevel"/>
     <w:tmpl w:val="05AE42D0"/>
@@ -10324,7 +11810,7 @@
       </w:rPr>
     </w:lvl>
   </w:abstractNum>
-  <w:abstractNum w:abstractNumId="24" w15:restartNumberingAfterBreak="0">
+  <w:abstractNum w:abstractNumId="25" w15:restartNumberingAfterBreak="0">
     <w:nsid w:val="781B7F30"/>
     <w:multiLevelType w:val="hybridMultilevel"/>
     <w:tmpl w:val="21506FF0"/>
@@ -10413,7 +11899,7 @@
       </w:pPr>
     </w:lvl>
   </w:abstractNum>
-  <w:abstractNum w:abstractNumId="25" w15:restartNumberingAfterBreak="0">
+  <w:abstractNum w:abstractNumId="26" w15:restartNumberingAfterBreak="0">
     <w:nsid w:val="79033D57"/>
     <w:multiLevelType w:val="hybridMultilevel"/>
     <w:tmpl w:val="E72AD048"/>
@@ -10497,37 +11983,150 @@
       <w:pPr>
         <w:ind w:left="6480" w:hanging="180"/>
       </w:pPr>
+    </w:lvl>
+  </w:abstractNum>
+  <w:abstractNum w:abstractNumId="27" w15:restartNumberingAfterBreak="0">
+    <w:nsid w:val="7DA14A84"/>
+    <w:multiLevelType w:val="hybridMultilevel"/>
+    <w:tmpl w:val="E696C70C"/>
+    <w:lvl w:ilvl="0" w:tplc="20000001">
+      <w:start w:val="1"/>
+      <w:numFmt w:val="bullet"/>
+      <w:lvlText w:val=""/>
+      <w:lvlJc w:val="left"/>
+      <w:pPr>
+        <w:ind w:left="3600" w:hanging="360"/>
+      </w:pPr>
+      <w:rPr>
+        <w:rFonts w:ascii="Symbol" w:hAnsi="Symbol" w:hint="default"/>
+      </w:rPr>
+    </w:lvl>
+    <w:lvl w:ilvl="1" w:tplc="20000003" w:tentative="1">
+      <w:start w:val="1"/>
+      <w:numFmt w:val="bullet"/>
+      <w:lvlText w:val="o"/>
+      <w:lvlJc w:val="left"/>
+      <w:pPr>
+        <w:ind w:left="4320" w:hanging="360"/>
+      </w:pPr>
+      <w:rPr>
+        <w:rFonts w:ascii="Courier New" w:hAnsi="Courier New" w:cs="Courier New" w:hint="default"/>
+      </w:rPr>
+    </w:lvl>
+    <w:lvl w:ilvl="2" w:tplc="20000005" w:tentative="1">
+      <w:start w:val="1"/>
+      <w:numFmt w:val="bullet"/>
+      <w:lvlText w:val=""/>
+      <w:lvlJc w:val="left"/>
+      <w:pPr>
+        <w:ind w:left="5040" w:hanging="360"/>
+      </w:pPr>
+      <w:rPr>
+        <w:rFonts w:ascii="Wingdings" w:hAnsi="Wingdings" w:hint="default"/>
+      </w:rPr>
+    </w:lvl>
+    <w:lvl w:ilvl="3" w:tplc="20000001" w:tentative="1">
+      <w:start w:val="1"/>
+      <w:numFmt w:val="bullet"/>
+      <w:lvlText w:val=""/>
+      <w:lvlJc w:val="left"/>
+      <w:pPr>
+        <w:ind w:left="5760" w:hanging="360"/>
+      </w:pPr>
+      <w:rPr>
+        <w:rFonts w:ascii="Symbol" w:hAnsi="Symbol" w:hint="default"/>
+      </w:rPr>
+    </w:lvl>
+    <w:lvl w:ilvl="4" w:tplc="20000003" w:tentative="1">
+      <w:start w:val="1"/>
+      <w:numFmt w:val="bullet"/>
+      <w:lvlText w:val="o"/>
+      <w:lvlJc w:val="left"/>
+      <w:pPr>
+        <w:ind w:left="6480" w:hanging="360"/>
+      </w:pPr>
+      <w:rPr>
+        <w:rFonts w:ascii="Courier New" w:hAnsi="Courier New" w:cs="Courier New" w:hint="default"/>
+      </w:rPr>
+    </w:lvl>
+    <w:lvl w:ilvl="5" w:tplc="20000005" w:tentative="1">
+      <w:start w:val="1"/>
+      <w:numFmt w:val="bullet"/>
+      <w:lvlText w:val=""/>
+      <w:lvlJc w:val="left"/>
+      <w:pPr>
+        <w:ind w:left="7200" w:hanging="360"/>
+      </w:pPr>
+      <w:rPr>
+        <w:rFonts w:ascii="Wingdings" w:hAnsi="Wingdings" w:hint="default"/>
+      </w:rPr>
+    </w:lvl>
+    <w:lvl w:ilvl="6" w:tplc="20000001" w:tentative="1">
+      <w:start w:val="1"/>
+      <w:numFmt w:val="bullet"/>
+      <w:lvlText w:val=""/>
+      <w:lvlJc w:val="left"/>
+      <w:pPr>
+        <w:ind w:left="7920" w:hanging="360"/>
+      </w:pPr>
+      <w:rPr>
+        <w:rFonts w:ascii="Symbol" w:hAnsi="Symbol" w:hint="default"/>
+      </w:rPr>
+    </w:lvl>
+    <w:lvl w:ilvl="7" w:tplc="20000003" w:tentative="1">
+      <w:start w:val="1"/>
+      <w:numFmt w:val="bullet"/>
+      <w:lvlText w:val="o"/>
+      <w:lvlJc w:val="left"/>
+      <w:pPr>
+        <w:ind w:left="8640" w:hanging="360"/>
+      </w:pPr>
+      <w:rPr>
+        <w:rFonts w:ascii="Courier New" w:hAnsi="Courier New" w:cs="Courier New" w:hint="default"/>
+      </w:rPr>
+    </w:lvl>
+    <w:lvl w:ilvl="8" w:tplc="20000005" w:tentative="1">
+      <w:start w:val="1"/>
+      <w:numFmt w:val="bullet"/>
+      <w:lvlText w:val=""/>
+      <w:lvlJc w:val="left"/>
+      <w:pPr>
+        <w:ind w:left="9360" w:hanging="360"/>
+      </w:pPr>
+      <w:rPr>
+        <w:rFonts w:ascii="Wingdings" w:hAnsi="Wingdings" w:hint="default"/>
+      </w:rPr>
     </w:lvl>
   </w:abstractNum>
   <w:num w:numId="1">
     <w:abstractNumId w:val="8"/>
   </w:num>
   <w:num w:numId="2">
-    <w:abstractNumId w:val="21"/>
+    <w:abstractNumId w:val="22"/>
   </w:num>
   <w:num w:numId="3">
-    <w:abstractNumId w:val="24"/>
+    <w:abstractNumId w:val="25"/>
   </w:num>
   <w:num w:numId="4">
-    <w:abstractNumId w:val="19"/>
+    <w:abstractNumId w:val="20"/>
   </w:num>
   <w:num w:numId="5">
-    <w:abstractNumId w:val="15"/>
+    <w:abstractNumId w:val="16"/>
   </w:num>
   <w:num w:numId="6">
-    <w:abstractNumId w:val="20"/>
+    <w:abstractNumId w:val="21"/>
   </w:num>
   <w:num w:numId="7">
     <w:abstractNumId w:val="4"/>
   </w:num>
   <w:num w:numId="8">
+    <w:abstractNumId w:val="13"/>
+  </w:num>
+  <w:num w:numId="9">
     <w:abstractNumId w:val="12"/>
   </w:num>
-  <w:num w:numId="9">
-    <w:abstractNumId w:val="11"/>
-  </w:num>
   <w:num w:numId="10">
-    <w:abstractNumId w:val="11"/>
+    <w:abstractNumId w:val="12"/>
     <w:lvlOverride w:ilvl="0">
       <w:startOverride w:val="1"/>
     </w:lvlOverride>
@@ -10557,7 +12156,7 @@
     </w:lvlOverride>
   </w:num>
   <w:num w:numId="11">
-    <w:abstractNumId w:val="16"/>
+    <w:abstractNumId w:val="17"/>
   </w:num>
   <w:num w:numId="12">
     <w:abstractNumId w:val="7"/>
@@ -10584,22 +12183,22 @@
     </w:lvlOverride>
   </w:num>
   <w:num w:numId="17">
-    <w:abstractNumId w:val="22"/>
+    <w:abstractNumId w:val="23"/>
   </w:num>
   <w:num w:numId="18">
-    <w:abstractNumId w:val="25"/>
+    <w:abstractNumId w:val="26"/>
   </w:num>
   <w:num w:numId="19">
-    <w:abstractNumId w:val="14"/>
+    <w:abstractNumId w:val="15"/>
   </w:num>
   <w:num w:numId="20">
-    <w:abstractNumId w:val="13"/>
+    <w:abstractNumId w:val="14"/>
   </w:num>
   <w:num w:numId="21">
     <w:abstractNumId w:val="9"/>
   </w:num>
   <w:num w:numId="22">
-    <w:abstractNumId w:val="11"/>
+    <w:abstractNumId w:val="12"/>
     <w:lvlOverride w:ilvl="0">
       <w:startOverride w:val="1"/>
     </w:lvlOverride>
@@ -10632,7 +12231,7 @@
     <w:abstractNumId w:val="2"/>
   </w:num>
   <w:num w:numId="24">
-    <w:abstractNumId w:val="17"/>
+    <w:abstractNumId w:val="18"/>
   </w:num>
   <w:num w:numId="25">
     <w:abstractNumId w:val="3"/>
@@ -10641,19 +12240,25 @@
     <w:abstractNumId w:val="6"/>
   </w:num>
   <w:num w:numId="27">
-    <w:abstractNumId w:val="10"/>
+    <w:abstractNumId w:val="11"/>
   </w:num>
   <w:num w:numId="28">
     <w:abstractNumId w:val="0"/>
   </w:num>
   <w:num w:numId="29">
-    <w:abstractNumId w:val="18"/>
+    <w:abstractNumId w:val="19"/>
   </w:num>
   <w:num w:numId="30">
-    <w:abstractNumId w:val="23"/>
+    <w:abstractNumId w:val="24"/>
   </w:num>
   <w:num w:numId="31">
     <w:abstractNumId w:val="1"/>
+  </w:num>
+  <w:num w:numId="32">
+    <w:abstractNumId w:val="27"/>
+  </w:num>
+  <w:num w:numId="33">
+    <w:abstractNumId w:val="10"/>
   </w:num>
 </w:numbering>
 </file>
@@ -11151,7 +12756,6 @@
     <w:next w:val="Normal"/>
     <w:link w:val="Heading5Char"/>
     <w:uiPriority w:val="9"/>
-    <w:semiHidden/>
     <w:unhideWhenUsed/>
     <w:qFormat/>
     <w:rsid w:val="00C42755"/>
@@ -11473,7 +13077,6 @@
     <w:basedOn w:val="DefaultParagraphFont"/>
     <w:link w:val="Heading5"/>
     <w:uiPriority w:val="9"/>
-    <w:semiHidden/>
     <w:rsid w:val="00C42755"/>
     <w:rPr>
       <w:rFonts w:asciiTheme="majorHAnsi" w:eastAsiaTheme="majorEastAsia" w:hAnsiTheme="majorHAnsi" w:cstheme="majorBidi"/>
@@ -11630,6 +13233,142 @@
     <w:pPr>
       <w:spacing w:after="0"/>
     </w:pPr>
+  </w:style>
+  <w:style w:type="table" w:styleId="GridTable3">
+    <w:name w:val="Grid Table 3"/>
+    <w:basedOn w:val="TableNormal"/>
+    <w:uiPriority w:val="48"/>
+    <w:rsid w:val="00A174E9"/>
+    <w:pPr>
+      <w:spacing w:after="0" w:line="240" w:lineRule="auto"/>
+    </w:pPr>
+    <w:tblPr>
+      <w:tblStyleRowBandSize w:val="1"/>
+      <w:tblStyleColBandSize w:val="1"/>
+      <w:tblBorders>
+        <w:top w:val="single" w:sz="4" w:space="0" w:color="666666" w:themeColor="text1" w:themeTint="99"/>
+        <w:left w:val="single" w:sz="4" w:space="0" w:color="666666" w:themeColor="text1" w:themeTint="99"/>
+        <w:bottom w:val="single" w:sz="4" w:space="0" w:color="666666" w:themeColor="text1" w:themeTint="99"/>
+        <w:right w:val="single" w:sz="4" w:space="0" w:color="666666" w:themeColor="text1" w:themeTint="99"/>
+        <w:insideH w:val="single" w:sz="4" w:space="0" w:color="666666" w:themeColor="text1" w:themeTint="99"/>
+        <w:insideV w:val="single" w:sz="4" w:space="0" w:color="666666" w:themeColor="text1" w:themeTint="99"/>
+      </w:tblBorders>
+    </w:tblPr>
+    <w:tblStylePr w:type="firstRow">
+      <w:rPr>
+        <w:b/>
+        <w:bCs/>
+      </w:rPr>
+      <w:tblPr/>
+      <w:tcPr>
+        <w:tcBorders>
+          <w:top w:val="nil"/>
+          <w:left w:val="nil"/>
+          <w:right w:val="nil"/>
+          <w:insideH w:val="nil"/>
+          <w:insideV w:val="nil"/>
+        </w:tcBorders>
+        <w:shd w:val="clear" w:color="auto" w:fill="FFFFFF" w:themeFill="background1"/>
+      </w:tcPr>
+    </w:tblStylePr>
+    <w:tblStylePr w:type="lastRow">
+      <w:rPr>
+        <w:b/>
+        <w:bCs/>
+      </w:rPr>
+      <w:tblPr/>
+      <w:tcPr>
+        <w:tcBorders>
+          <w:left w:val="nil"/>
+          <w:bottom w:val="nil"/>
+          <w:right w:val="nil"/>
+          <w:insideH w:val="nil"/>
+          <w:insideV w:val="nil"/>
+        </w:tcBorders>
+        <w:shd w:val="clear" w:color="auto" w:fill="FFFFFF" w:themeFill="background1"/>
+      </w:tcPr>
+    </w:tblStylePr>
+    <w:tblStylePr w:type="firstCol">
+      <w:pPr>
+        <w:jc w:val="right"/>
+      </w:pPr>
+      <w:rPr>
+        <w:i/>
+        <w:iCs/>
+      </w:rPr>
+      <w:tblPr/>
+      <w:tcPr>
+        <w:tcBorders>
+          <w:top w:val="nil"/>
+          <w:left w:val="nil"/>
+          <w:bottom w:val="nil"/>
+          <w:insideH w:val="nil"/>
+          <w:insideV w:val="nil"/>
+        </w:tcBorders>
+        <w:shd w:val="clear" w:color="auto" w:fill="FFFFFF" w:themeFill="background1"/>
+      </w:tcPr>
+    </w:tblStylePr>
+    <w:tblStylePr w:type="lastCol">
+      <w:rPr>
+        <w:i/>
+        <w:iCs/>
+      </w:rPr>
+      <w:tblPr/>
+      <w:tcPr>
+        <w:tcBorders>
+          <w:top w:val="nil"/>
+          <w:bottom w:val="nil"/>
+          <w:right w:val="nil"/>
+          <w:insideH w:val="nil"/>
+          <w:insideV w:val="nil"/>
+        </w:tcBorders>
+        <w:shd w:val="clear" w:color="auto" w:fill="FFFFFF" w:themeFill="background1"/>
+      </w:tcPr>
+    </w:tblStylePr>
+    <w:tblStylePr w:type="band1Vert">
+      <w:tblPr/>
+      <w:tcPr>
+        <w:shd w:val="clear" w:color="auto" w:fill="CCCCCC" w:themeFill="text1" w:themeFillTint="33"/>
+      </w:tcPr>
+    </w:tblStylePr>
+    <w:tblStylePr w:type="band1Horz">
+      <w:tblPr/>
+      <w:tcPr>
+        <w:shd w:val="clear" w:color="auto" w:fill="CCCCCC" w:themeFill="text1" w:themeFillTint="33"/>
+      </w:tcPr>
+    </w:tblStylePr>
+    <w:tblStylePr w:type="neCell">
+      <w:tblPr/>
+      <w:tcPr>
+        <w:tcBorders>
+          <w:bottom w:val="single" w:sz="4" w:space="0" w:color="666666" w:themeColor="text1" w:themeTint="99"/>
+        </w:tcBorders>
+      </w:tcPr>
+    </w:tblStylePr>
+    <w:tblStylePr w:type="nwCell">
+      <w:tblPr/>
+      <w:tcPr>
+        <w:tcBorders>
+          <w:bottom w:val="single" w:sz="4" w:space="0" w:color="666666" w:themeColor="text1" w:themeTint="99"/>
+        </w:tcBorders>
+      </w:tcPr>
+    </w:tblStylePr>
+    <w:tblStylePr w:type="seCell">
+      <w:tblPr/>
+      <w:tcPr>
+        <w:tcBorders>
+          <w:top w:val="single" w:sz="4" w:space="0" w:color="666666" w:themeColor="text1" w:themeTint="99"/>
+        </w:tcBorders>
+      </w:tcPr>
+    </w:tblStylePr>
+    <w:tblStylePr w:type="swCell">
+      <w:tblPr/>
+      <w:tcPr>
+        <w:tcBorders>
+          <w:top w:val="single" w:sz="4" w:space="0" w:color="666666" w:themeColor="text1" w:themeTint="99"/>
+        </w:tcBorders>
+      </w:tcPr>
+    </w:tblStylePr>
   </w:style>
 </w:styles>
 </file>
@@ -11900,7 +13639,7 @@
 </file>
 
 <file path=customXml/itemProps1.xml><?xml version="1.0" encoding="utf-8"?>
-<ds:datastoreItem xmlns:ds="http://schemas.openxmlformats.org/officeDocument/2006/customXml" ds:itemID="{ABB78712-2900-4ED9-9CF6-FA2D60F60A10}">
+<ds:datastoreItem xmlns:ds="http://schemas.openxmlformats.org/officeDocument/2006/customXml" ds:itemID="{2133725F-4E26-4830-93A1-2034B6211DBF}">
   <ds:schemaRefs>
     <ds:schemaRef ds:uri="http://schemas.openxmlformats.org/officeDocument/2006/bibliography"/>
   </ds:schemaRefs>

</xml_diff>